<commit_message>
Update the materials of Lab
</commit_message>
<xml_diff>
--- a/Lab/project_newest.docx
+++ b/Lab/project_newest.docx
@@ -67,6 +67,7 @@
         </w:rPr>
         <w:t xml:space="preserve">      </w:t>
       </w:r>
+      <w:proofErr w:type="gramStart"/>
       <w:r>
         <w:rPr>
           <w:rFonts w:asciiTheme="majorEastAsia" w:eastAsiaTheme="majorEastAsia" w:hAnsiTheme="majorEastAsia" w:cs="DFKaiShu-SB-Estd-BF" w:hint="eastAsia"/>
@@ -77,6 +78,7 @@
         </w:rPr>
         <w:t>醫</w:t>
       </w:r>
+      <w:proofErr w:type="gramEnd"/>
       <w:r>
         <w:rPr>
           <w:rFonts w:asciiTheme="majorEastAsia" w:eastAsiaTheme="majorEastAsia" w:hAnsiTheme="majorEastAsia" w:cs="DFKaiShu-SB-Estd-BF" w:hint="eastAsia"/>
@@ -162,6 +164,7 @@
           <w:szCs w:val="56"/>
         </w:rPr>
       </w:pPr>
+      <w:proofErr w:type="gramStart"/>
       <w:r>
         <w:rPr>
           <w:rFonts w:asciiTheme="majorEastAsia" w:eastAsiaTheme="majorEastAsia" w:hAnsiTheme="majorEastAsia" w:cs="DFKaiShu-SB-Estd-BF" w:hint="eastAsia"/>
@@ -170,7 +173,18 @@
           <w:sz w:val="56"/>
           <w:szCs w:val="56"/>
         </w:rPr>
-        <w:t xml:space="preserve">醫 </w:t>
+        <w:t>醫</w:t>
+      </w:r>
+      <w:proofErr w:type="gramEnd"/>
+      <w:r>
+        <w:rPr>
+          <w:rFonts w:asciiTheme="majorEastAsia" w:eastAsiaTheme="majorEastAsia" w:hAnsiTheme="majorEastAsia" w:cs="DFKaiShu-SB-Estd-BF" w:hint="eastAsia"/>
+          <w:b/>
+          <w:bCs/>
+          <w:sz w:val="56"/>
+          <w:szCs w:val="56"/>
+        </w:rPr>
+        <w:t xml:space="preserve"> </w:t>
       </w:r>
       <w:r>
         <w:rPr>
@@ -619,8 +633,10 @@
           <w:sz w:val="36"/>
           <w:szCs w:val="36"/>
         </w:rPr>
-        <w:t xml:space="preserve">EDM-RoBERTa </w:t>
-      </w:r>
+        <w:t>EDM-</w:t>
+      </w:r>
+      <w:proofErr w:type="spellStart"/>
+      <w:proofErr w:type="gramStart"/>
       <w:r>
         <w:rPr>
           <w:rFonts w:ascii="Times New Roman" w:eastAsiaTheme="majorEastAsia" w:hAnsi="Times New Roman" w:cs="Times New Roman"/>
@@ -629,8 +645,9 @@
           <w:sz w:val="36"/>
           <w:szCs w:val="36"/>
         </w:rPr>
-        <w:t xml:space="preserve">: </w:t>
-      </w:r>
+        <w:t>RoBERTa</w:t>
+      </w:r>
+      <w:proofErr w:type="spellEnd"/>
       <w:r>
         <w:rPr>
           <w:rFonts w:ascii="Times New Roman" w:eastAsiaTheme="majorEastAsia" w:hAnsi="Times New Roman" w:cs="Times New Roman"/>
@@ -639,7 +656,7 @@
           <w:sz w:val="36"/>
           <w:szCs w:val="36"/>
         </w:rPr>
-        <w:t>Enhanc</w:t>
+        <w:t xml:space="preserve"> </w:t>
       </w:r>
       <w:r>
         <w:rPr>
@@ -649,8 +666,9 @@
           <w:sz w:val="36"/>
           <w:szCs w:val="36"/>
         </w:rPr>
-        <w:t>ing</w:t>
-      </w:r>
+        <w:t>:</w:t>
+      </w:r>
+      <w:proofErr w:type="gramEnd"/>
       <w:r>
         <w:rPr>
           <w:rFonts w:ascii="Times New Roman" w:eastAsiaTheme="majorEastAsia" w:hAnsi="Times New Roman" w:cs="Times New Roman"/>
@@ -659,8 +677,50 @@
           <w:sz w:val="36"/>
           <w:szCs w:val="36"/>
         </w:rPr>
-        <w:t xml:space="preserve"> the Dependency Mechanism of RoBERTa</w:t>
-      </w:r>
+        <w:t xml:space="preserve"> </w:t>
+      </w:r>
+      <w:r>
+        <w:rPr>
+          <w:rFonts w:ascii="Times New Roman" w:eastAsiaTheme="majorEastAsia" w:hAnsi="Times New Roman" w:cs="Times New Roman"/>
+          <w:b/>
+          <w:bCs/>
+          <w:sz w:val="36"/>
+          <w:szCs w:val="36"/>
+        </w:rPr>
+        <w:t>Enhanc</w:t>
+      </w:r>
+      <w:r>
+        <w:rPr>
+          <w:rFonts w:ascii="Times New Roman" w:eastAsiaTheme="majorEastAsia" w:hAnsi="Times New Roman" w:cs="Times New Roman"/>
+          <w:b/>
+          <w:bCs/>
+          <w:sz w:val="36"/>
+          <w:szCs w:val="36"/>
+        </w:rPr>
+        <w:t>ing</w:t>
+      </w:r>
+      <w:r>
+        <w:rPr>
+          <w:rFonts w:ascii="Times New Roman" w:eastAsiaTheme="majorEastAsia" w:hAnsi="Times New Roman" w:cs="Times New Roman"/>
+          <w:b/>
+          <w:bCs/>
+          <w:sz w:val="36"/>
+          <w:szCs w:val="36"/>
+        </w:rPr>
+        <w:t xml:space="preserve"> the Dependency Mechanism of </w:t>
+      </w:r>
+      <w:proofErr w:type="spellStart"/>
+      <w:r>
+        <w:rPr>
+          <w:rFonts w:ascii="Times New Roman" w:eastAsiaTheme="majorEastAsia" w:hAnsi="Times New Roman" w:cs="Times New Roman"/>
+          <w:b/>
+          <w:bCs/>
+          <w:sz w:val="36"/>
+          <w:szCs w:val="36"/>
+        </w:rPr>
+        <w:t>RoBERTa</w:t>
+      </w:r>
+      <w:proofErr w:type="spellEnd"/>
     </w:p>
     <w:p>
       <w:pPr>
@@ -1050,13 +1110,55 @@
         <w:rPr>
           <w:rFonts w:ascii="Times New Roman" w:eastAsiaTheme="majorEastAsia" w:hAnsi="Times New Roman" w:cs="Times New Roman"/>
         </w:rPr>
-        <w:t>EDM-RoBERTa (Enhance the Dependency Mechanism of RoBERTa)</w:t>
+        <w:t>EDM-</w:t>
+      </w:r>
+      <w:proofErr w:type="spellStart"/>
+      <w:r>
+        <w:rPr>
+          <w:rFonts w:ascii="Times New Roman" w:eastAsiaTheme="majorEastAsia" w:hAnsi="Times New Roman" w:cs="Times New Roman"/>
+        </w:rPr>
+        <w:t>RoBERTa</w:t>
+      </w:r>
+      <w:proofErr w:type="spellEnd"/>
+      <w:r>
+        <w:rPr>
+          <w:rFonts w:ascii="Times New Roman" w:eastAsiaTheme="majorEastAsia" w:hAnsi="Times New Roman" w:cs="Times New Roman"/>
+        </w:rPr>
+        <w:t xml:space="preserve"> (Enhance the Dependency Mechanism of </w:t>
+      </w:r>
+      <w:proofErr w:type="spellStart"/>
+      <w:r>
+        <w:rPr>
+          <w:rFonts w:ascii="Times New Roman" w:eastAsiaTheme="majorEastAsia" w:hAnsi="Times New Roman" w:cs="Times New Roman"/>
+        </w:rPr>
+        <w:t>RoBERTa</w:t>
+      </w:r>
+      <w:proofErr w:type="spellEnd"/>
+      <w:r>
+        <w:rPr>
+          <w:rFonts w:ascii="Times New Roman" w:eastAsiaTheme="majorEastAsia" w:hAnsi="Times New Roman" w:cs="Times New Roman"/>
+        </w:rPr>
+        <w:t>)</w:t>
       </w:r>
       <w:r>
         <w:rPr>
           <w:rFonts w:asciiTheme="majorEastAsia" w:eastAsiaTheme="majorEastAsia" w:hAnsiTheme="majorEastAsia" w:cs="Times New Roman"/>
         </w:rPr>
-        <w:t xml:space="preserve"> 以具單頭注意力</w:t>
+        <w:t xml:space="preserve"> 以</w:t>
+      </w:r>
+      <w:proofErr w:type="gramStart"/>
+      <w:r>
+        <w:rPr>
+          <w:rFonts w:asciiTheme="majorEastAsia" w:eastAsiaTheme="majorEastAsia" w:hAnsiTheme="majorEastAsia" w:cs="Times New Roman"/>
+        </w:rPr>
+        <w:t>具單頭</w:t>
+      </w:r>
+      <w:proofErr w:type="gramEnd"/>
+      <w:r>
+        <w:rPr>
+          <w:rFonts w:asciiTheme="majorEastAsia" w:eastAsiaTheme="majorEastAsia" w:hAnsiTheme="majorEastAsia" w:cs="Times New Roman"/>
+        </w:rPr>
+        <w:t>注意力</w:t>
       </w:r>
       <w:r>
         <w:rPr>
@@ -1154,12 +1256,14 @@
         </w:rPr>
         <w:t xml:space="preserve"> </w:t>
       </w:r>
+      <w:proofErr w:type="spellStart"/>
       <w:r>
         <w:rPr>
           <w:rFonts w:ascii="Times New Roman" w:eastAsiaTheme="majorEastAsia" w:hAnsi="Times New Roman" w:cs="Times New Roman"/>
         </w:rPr>
         <w:t>RoBERTa</w:t>
       </w:r>
+      <w:proofErr w:type="spellEnd"/>
       <w:r>
         <w:rPr>
           <w:rFonts w:asciiTheme="majorEastAsia" w:eastAsiaTheme="majorEastAsia" w:hAnsiTheme="majorEastAsia" w:cs="Times New Roman"/>
@@ -1212,23 +1316,71 @@
         <w:rPr>
           <w:rFonts w:ascii="Times New Roman" w:eastAsiaTheme="majorEastAsia" w:hAnsi="Times New Roman" w:cs="Times New Roman"/>
         </w:rPr>
-        <w:t>Transformer</w:t>
-      </w:r>
-      <w:r>
-        <w:rPr>
-          <w:rFonts w:ascii="Times New Roman" w:eastAsiaTheme="majorEastAsia" w:hAnsi="Times New Roman" w:cs="Times New Roman"/>
+        <w:t xml:space="preserve">Transformer </w:t>
+      </w:r>
+      <w:r>
+        <w:rPr>
+          <w:rFonts w:asciiTheme="majorEastAsia" w:eastAsiaTheme="majorEastAsia" w:hAnsiTheme="majorEastAsia" w:cs="Times New Roman" w:hint="eastAsia"/>
+        </w:rPr>
+        <w:t>與</w:t>
+      </w:r>
+      <w:r>
+        <w:rPr>
+          <w:rFonts w:ascii="Times New Roman" w:eastAsiaTheme="majorEastAsia" w:hAnsi="Times New Roman" w:cs="Times New Roman"/>
+        </w:rPr>
+        <w:t xml:space="preserve"> SHA-RNN</w:t>
+      </w:r>
+      <w:r>
+        <w:rPr>
+          <w:rFonts w:asciiTheme="majorEastAsia" w:eastAsiaTheme="majorEastAsia" w:hAnsiTheme="majorEastAsia" w:cs="Times New Roman" w:hint="eastAsia"/>
         </w:rPr>
         <w:t xml:space="preserve"> </w:t>
       </w:r>
       <w:r>
         <w:rPr>
+          <w:rFonts w:asciiTheme="majorEastAsia" w:eastAsiaTheme="majorEastAsia" w:hAnsiTheme="majorEastAsia" w:cs="Times New Roman"/>
+        </w:rPr>
+        <w:t>模型相比能同時滿足長</w:t>
+      </w:r>
+      <w:r>
+        <w:rPr>
           <w:rFonts w:asciiTheme="majorEastAsia" w:eastAsiaTheme="majorEastAsia" w:hAnsiTheme="majorEastAsia" w:cs="Times New Roman" w:hint="eastAsia"/>
         </w:rPr>
+        <w:t>短</w:t>
+      </w:r>
+      <w:r>
+        <w:rPr>
+          <w:rFonts w:asciiTheme="majorEastAsia" w:eastAsiaTheme="majorEastAsia" w:hAnsiTheme="majorEastAsia" w:cs="Times New Roman"/>
+        </w:rPr>
+        <w:t>文本序列輸入所需</w:t>
+      </w:r>
+      <w:r>
+        <w:rPr>
+          <w:rFonts w:asciiTheme="majorEastAsia" w:eastAsiaTheme="majorEastAsia" w:hAnsiTheme="majorEastAsia" w:cs="Times New Roman" w:hint="eastAsia"/>
+        </w:rPr>
+        <w:t>之</w:t>
+      </w:r>
+      <w:r>
+        <w:rPr>
+          <w:rFonts w:asciiTheme="majorEastAsia" w:eastAsiaTheme="majorEastAsia" w:hAnsiTheme="majorEastAsia" w:cs="Times New Roman"/>
+        </w:rPr>
+        <w:t>短期依賴</w:t>
+      </w:r>
+      <w:r>
+        <w:rPr>
+          <w:rFonts w:asciiTheme="majorEastAsia" w:eastAsiaTheme="majorEastAsia" w:hAnsiTheme="majorEastAsia" w:cs="Times New Roman" w:hint="eastAsia"/>
+        </w:rPr>
         <w:t>與</w:t>
       </w:r>
       <w:r>
         <w:rPr>
-          <w:rFonts w:ascii="Times New Roman" w:eastAsiaTheme="majorEastAsia" w:hAnsi="Times New Roman" w:cs="Times New Roman"/>
+          <w:rFonts w:asciiTheme="majorEastAsia" w:eastAsiaTheme="majorEastAsia" w:hAnsiTheme="majorEastAsia" w:cs="Times New Roman"/>
+        </w:rPr>
+        <w:t>具備</w:t>
+      </w:r>
+      <w:r>
+        <w:rPr>
+          <w:rFonts w:asciiTheme="majorEastAsia" w:eastAsiaTheme="majorEastAsia" w:hAnsiTheme="majorEastAsia" w:cs="Times New Roman" w:hint="eastAsia"/>
         </w:rPr>
         <w:t xml:space="preserve"> </w:t>
       </w:r>
@@ -1236,91 +1388,39 @@
         <w:rPr>
           <w:rFonts w:ascii="Times New Roman" w:eastAsiaTheme="majorEastAsia" w:hAnsi="Times New Roman" w:cs="Times New Roman"/>
         </w:rPr>
-        <w:t>SHA-RNN</w:t>
+        <w:t xml:space="preserve">Transformer </w:t>
+      </w:r>
+      <w:r>
+        <w:rPr>
+          <w:rFonts w:asciiTheme="majorEastAsia" w:eastAsiaTheme="majorEastAsia" w:hAnsiTheme="majorEastAsia" w:cs="Times New Roman"/>
+        </w:rPr>
+        <w:t>原有的長期依賴特點。在運算過程中亦能減少</w:t>
+      </w:r>
+      <w:proofErr w:type="gramStart"/>
+      <w:r>
+        <w:rPr>
+          <w:rFonts w:asciiTheme="majorEastAsia" w:eastAsiaTheme="majorEastAsia" w:hAnsiTheme="majorEastAsia" w:cs="Times New Roman"/>
+        </w:rPr>
+        <w:t>計算量</w:t>
       </w:r>
       <w:r>
         <w:rPr>
           <w:rFonts w:asciiTheme="majorEastAsia" w:eastAsiaTheme="majorEastAsia" w:hAnsiTheme="majorEastAsia" w:cs="Times New Roman" w:hint="eastAsia"/>
         </w:rPr>
-        <w:t xml:space="preserve"> </w:t>
+        <w:t>且</w:t>
       </w:r>
       <w:r>
         <w:rPr>
           <w:rFonts w:asciiTheme="majorEastAsia" w:eastAsiaTheme="majorEastAsia" w:hAnsiTheme="majorEastAsia" w:cs="Times New Roman"/>
         </w:rPr>
-        <w:t>模型相比能同時滿足長</w:t>
-      </w:r>
-      <w:r>
-        <w:rPr>
-          <w:rFonts w:asciiTheme="majorEastAsia" w:eastAsiaTheme="majorEastAsia" w:hAnsiTheme="majorEastAsia" w:cs="Times New Roman" w:hint="eastAsia"/>
-        </w:rPr>
-        <w:t>短</w:t>
-      </w:r>
+        <w:t>提升</w:t>
+      </w:r>
+      <w:proofErr w:type="gramEnd"/>
       <w:r>
         <w:rPr>
           <w:rFonts w:asciiTheme="majorEastAsia" w:eastAsiaTheme="majorEastAsia" w:hAnsiTheme="majorEastAsia" w:cs="Times New Roman"/>
         </w:rPr>
-        <w:t>文本序列輸入所需</w:t>
-      </w:r>
-      <w:r>
-        <w:rPr>
-          <w:rFonts w:asciiTheme="majorEastAsia" w:eastAsiaTheme="majorEastAsia" w:hAnsiTheme="majorEastAsia" w:cs="Times New Roman" w:hint="eastAsia"/>
-        </w:rPr>
-        <w:t>之</w:t>
-      </w:r>
-      <w:r>
-        <w:rPr>
-          <w:rFonts w:asciiTheme="majorEastAsia" w:eastAsiaTheme="majorEastAsia" w:hAnsiTheme="majorEastAsia" w:cs="Times New Roman"/>
-        </w:rPr>
-        <w:t>短期依賴</w:t>
-      </w:r>
-      <w:r>
-        <w:rPr>
-          <w:rFonts w:asciiTheme="majorEastAsia" w:eastAsiaTheme="majorEastAsia" w:hAnsiTheme="majorEastAsia" w:cs="Times New Roman" w:hint="eastAsia"/>
-        </w:rPr>
-        <w:t>與</w:t>
-      </w:r>
-      <w:r>
-        <w:rPr>
-          <w:rFonts w:asciiTheme="majorEastAsia" w:eastAsiaTheme="majorEastAsia" w:hAnsiTheme="majorEastAsia" w:cs="Times New Roman"/>
-        </w:rPr>
-        <w:t>具備</w:t>
-      </w:r>
-      <w:r>
-        <w:rPr>
-          <w:rFonts w:asciiTheme="majorEastAsia" w:eastAsiaTheme="majorEastAsia" w:hAnsiTheme="majorEastAsia" w:cs="Times New Roman" w:hint="eastAsia"/>
-        </w:rPr>
-        <w:t xml:space="preserve"> </w:t>
-      </w:r>
-      <w:r>
-        <w:rPr>
-          <w:rFonts w:ascii="Times New Roman" w:eastAsiaTheme="majorEastAsia" w:hAnsi="Times New Roman" w:cs="Times New Roman"/>
-        </w:rPr>
-        <w:t>Transformer</w:t>
-      </w:r>
-      <w:r>
-        <w:rPr>
-          <w:rFonts w:ascii="Times New Roman" w:eastAsiaTheme="majorEastAsia" w:hAnsi="Times New Roman" w:cs="Times New Roman"/>
-        </w:rPr>
-        <w:t xml:space="preserve"> </w:t>
-      </w:r>
-      <w:r>
-        <w:rPr>
-          <w:rFonts w:asciiTheme="majorEastAsia" w:eastAsiaTheme="majorEastAsia" w:hAnsiTheme="majorEastAsia" w:cs="Times New Roman"/>
-        </w:rPr>
-        <w:t>原有的長期依賴特點。在運算過程中亦能減少計算量</w:t>
-      </w:r>
-      <w:r>
-        <w:rPr>
-          <w:rFonts w:asciiTheme="majorEastAsia" w:eastAsiaTheme="majorEastAsia" w:hAnsiTheme="majorEastAsia" w:cs="Times New Roman" w:hint="eastAsia"/>
-        </w:rPr>
-        <w:t>且</w:t>
-      </w:r>
-      <w:r>
-        <w:rPr>
-          <w:rFonts w:asciiTheme="majorEastAsia" w:eastAsiaTheme="majorEastAsia" w:hAnsiTheme="majorEastAsia" w:cs="Times New Roman"/>
-        </w:rPr>
-        <w:t>提升精度及文本分類表現</w:t>
+        <w:t>精度及文本分類表現</w:t>
       </w:r>
       <w:r>
         <w:rPr>
@@ -1403,36 +1503,42 @@
         </w:rPr>
         <w:t>、</w:t>
       </w:r>
+      <w:proofErr w:type="spellStart"/>
       <w:r>
         <w:rPr>
           <w:rFonts w:ascii="Times New Roman" w:eastAsiaTheme="majorEastAsia" w:hAnsi="Times New Roman" w:cs="Times New Roman"/>
         </w:rPr>
         <w:t>RoBERTa</w:t>
       </w:r>
+      <w:proofErr w:type="spellEnd"/>
       <w:r>
         <w:rPr>
           <w:rFonts w:ascii="Times New Roman" w:eastAsiaTheme="majorEastAsia" w:hAnsi="Times New Roman" w:cs="Times New Roman"/>
         </w:rPr>
         <w:t>、</w:t>
       </w:r>
+      <w:proofErr w:type="spellStart"/>
       <w:r>
         <w:rPr>
           <w:rFonts w:ascii="Times New Roman" w:eastAsiaTheme="majorEastAsia" w:hAnsi="Times New Roman" w:cs="Times New Roman"/>
         </w:rPr>
         <w:t>XLNet</w:t>
       </w:r>
+      <w:proofErr w:type="spellEnd"/>
       <w:r>
         <w:rPr>
           <w:rFonts w:ascii="Times New Roman" w:eastAsiaTheme="majorEastAsia" w:hAnsi="Times New Roman" w:cs="Times New Roman"/>
         </w:rPr>
         <w:t>、</w:t>
       </w:r>
+      <w:proofErr w:type="spellStart"/>
       <w:r>
         <w:rPr>
           <w:rFonts w:ascii="Times New Roman" w:eastAsiaTheme="majorEastAsia" w:hAnsi="Times New Roman" w:cs="Times New Roman"/>
         </w:rPr>
         <w:t>DistilBERT</w:t>
       </w:r>
+      <w:proofErr w:type="spellEnd"/>
       <w:r>
         <w:rPr>
           <w:rFonts w:asciiTheme="majorEastAsia" w:eastAsiaTheme="majorEastAsia" w:hAnsiTheme="majorEastAsia" w:cs="Times New Roman"/>
@@ -1571,6 +1677,126 @@
         </w:rPr>
         <w:t>編碼器中原有的多頭注意力機制。 本研究所獲得的成果將輔助應用於情感分析、社交網路分析、聊天機器人及疾病傳播預測。</w:t>
       </w:r>
+    </w:p>
+    <w:p>
+      <w:pPr>
+        <w:pStyle w:val="Default"/>
+        <w:spacing w:line="360" w:lineRule="auto"/>
+        <w:rPr>
+          <w:rFonts w:asciiTheme="majorEastAsia" w:eastAsiaTheme="majorEastAsia" w:hAnsiTheme="majorEastAsia" w:cs="Times New Roman"/>
+        </w:rPr>
+      </w:pPr>
+    </w:p>
+    <w:p>
+      <w:pPr>
+        <w:pStyle w:val="HTML"/>
+        <w:shd w:val="clear" w:color="auto" w:fill="FFFFFF"/>
+        <w:spacing w:line="360" w:lineRule="auto"/>
+        <w:rPr>
+          <w:rFonts w:asciiTheme="majorEastAsia" w:eastAsiaTheme="majorEastAsia" w:hAnsiTheme="majorEastAsia" w:cs="Times New Roman"/>
+          <w:sz w:val="24"/>
+          <w:szCs w:val="24"/>
+        </w:rPr>
+      </w:pPr>
+      <w:r>
+        <w:rPr>
+          <w:rFonts w:asciiTheme="majorEastAsia" w:eastAsiaTheme="majorEastAsia" w:hAnsiTheme="majorEastAsia" w:cs="DFKaiShu-SB-Estd-BF" w:hint="eastAsia"/>
+          <w:sz w:val="24"/>
+          <w:szCs w:val="24"/>
+        </w:rPr>
+        <w:t>關鍵字: 情感分析、</w:t>
+      </w:r>
+      <w:r>
+        <w:rPr>
+          <w:rFonts w:ascii="Times New Roman" w:eastAsiaTheme="majorEastAsia" w:hAnsi="Times New Roman" w:cs="Times New Roman"/>
+          <w:sz w:val="24"/>
+          <w:szCs w:val="24"/>
+        </w:rPr>
+        <w:t>RNN</w:t>
+      </w:r>
+      <w:r>
+        <w:rPr>
+          <w:rFonts w:asciiTheme="majorEastAsia" w:eastAsiaTheme="majorEastAsia" w:hAnsiTheme="majorEastAsia" w:cs="DFKaiShu-SB-Estd-BF" w:hint="eastAsia"/>
+          <w:sz w:val="24"/>
+          <w:szCs w:val="24"/>
+        </w:rPr>
+        <w:t>、</w:t>
+      </w:r>
+      <w:r>
+        <w:rPr>
+          <w:rFonts w:ascii="Times New Roman" w:eastAsiaTheme="majorEastAsia" w:hAnsi="Times New Roman" w:cs="Times New Roman"/>
+          <w:sz w:val="24"/>
+          <w:szCs w:val="24"/>
+        </w:rPr>
+        <w:t>Transformer</w:t>
+      </w:r>
+      <w:r>
+        <w:rPr>
+          <w:rFonts w:asciiTheme="majorEastAsia" w:eastAsiaTheme="majorEastAsia" w:hAnsiTheme="majorEastAsia" w:cs="DFKaiShu-SB-Estd-BF" w:hint="eastAsia"/>
+          <w:sz w:val="24"/>
+          <w:szCs w:val="24"/>
+        </w:rPr>
+        <w:t>、</w:t>
+      </w:r>
+      <w:proofErr w:type="gramStart"/>
+      <w:r>
+        <w:rPr>
+          <w:rFonts w:asciiTheme="majorEastAsia" w:eastAsiaTheme="majorEastAsia" w:hAnsiTheme="majorEastAsia" w:cs="DFKaiShu-SB-Estd-BF" w:hint="eastAsia"/>
+          <w:sz w:val="24"/>
+          <w:szCs w:val="24"/>
+        </w:rPr>
+        <w:t>單頭注意力</w:t>
+      </w:r>
+      <w:proofErr w:type="gramEnd"/>
+      <w:r>
+        <w:rPr>
+          <w:rFonts w:asciiTheme="majorEastAsia" w:eastAsiaTheme="majorEastAsia" w:hAnsiTheme="majorEastAsia" w:cs="DFKaiShu-SB-Estd-BF" w:hint="eastAsia"/>
+          <w:sz w:val="24"/>
+          <w:szCs w:val="24"/>
+        </w:rPr>
+        <w:t>、</w:t>
+      </w:r>
+      <w:r>
+        <w:rPr>
+          <w:rFonts w:ascii="Times New Roman" w:eastAsiaTheme="majorEastAsia" w:hAnsi="Times New Roman" w:cs="Times New Roman"/>
+          <w:sz w:val="24"/>
+          <w:szCs w:val="24"/>
+        </w:rPr>
+        <w:t>SHA-RNN</w:t>
+      </w:r>
+      <w:r>
+        <w:rPr>
+          <w:rFonts w:ascii="Times New Roman" w:eastAsiaTheme="majorEastAsia" w:hAnsi="Times New Roman" w:cs="Times New Roman" w:hint="eastAsia"/>
+          <w:sz w:val="24"/>
+          <w:szCs w:val="24"/>
+        </w:rPr>
+        <w:t>、</w:t>
+      </w:r>
+      <w:r>
+        <w:rPr>
+          <w:rFonts w:ascii="Times New Roman" w:eastAsiaTheme="majorEastAsia" w:hAnsi="Times New Roman" w:cs="Times New Roman" w:hint="eastAsia"/>
+          <w:sz w:val="24"/>
+          <w:szCs w:val="24"/>
+        </w:rPr>
+        <w:t>B</w:t>
+      </w:r>
+      <w:r>
+        <w:rPr>
+          <w:rFonts w:ascii="Times New Roman" w:eastAsiaTheme="majorEastAsia" w:hAnsi="Times New Roman" w:cs="Times New Roman"/>
+          <w:sz w:val="24"/>
+          <w:szCs w:val="24"/>
+        </w:rPr>
+        <w:t>oom Layer</w:t>
+      </w:r>
+    </w:p>
+    <w:p>
+      <w:pPr>
+        <w:pStyle w:val="Default"/>
+        <w:spacing w:line="360" w:lineRule="auto"/>
+        <w:rPr>
+          <w:rFonts w:asciiTheme="majorEastAsia" w:eastAsiaTheme="majorEastAsia" w:hAnsiTheme="majorEastAsia" w:cs="Times New Roman" w:hint="eastAsia"/>
+        </w:rPr>
+      </w:pPr>
     </w:p>
     <w:p>
       <w:pPr>
@@ -1716,7 +1942,6 @@
           <w:sz w:val="32"/>
           <w:szCs w:val="32"/>
         </w:rPr>
-        <w:lastRenderedPageBreak/>
         <w:t>研究動機與研究問題</w:t>
       </w:r>
     </w:p>
@@ -1862,13 +2087,27 @@
         <w:rPr>
           <w:rFonts w:eastAsiaTheme="majorEastAsia"/>
         </w:rPr>
-        <w:t>(Pre-trained Model)</w:t>
-      </w:r>
-      <w:r>
-        <w:rPr>
-          <w:rFonts w:asciiTheme="majorEastAsia" w:eastAsiaTheme="majorEastAsia" w:hAnsiTheme="majorEastAsia" w:hint="eastAsia"/>
-        </w:rPr>
-        <w:t xml:space="preserve">，以輔助人機之間的溝通理解及後續自然語言生成 </w:t>
+        <w:t xml:space="preserve">(Pre-trained </w:t>
+      </w:r>
+      <w:proofErr w:type="gramStart"/>
+      <w:r>
+        <w:rPr>
+          <w:rFonts w:eastAsiaTheme="majorEastAsia"/>
+        </w:rPr>
+        <w:t>Model)</w:t>
+      </w:r>
+      <w:r>
+        <w:rPr>
+          <w:rFonts w:asciiTheme="majorEastAsia" w:eastAsiaTheme="majorEastAsia" w:hAnsiTheme="majorEastAsia" w:hint="eastAsia"/>
+        </w:rPr>
+        <w:t>，</w:t>
+      </w:r>
+      <w:proofErr w:type="gramEnd"/>
+      <w:r>
+        <w:rPr>
+          <w:rFonts w:asciiTheme="majorEastAsia" w:eastAsiaTheme="majorEastAsia" w:hAnsiTheme="majorEastAsia" w:hint="eastAsia"/>
+        </w:rPr>
+        <w:t xml:space="preserve">以輔助人機之間的溝通理解及後續自然語言生成 </w:t>
       </w:r>
       <w:r>
         <w:rPr>
@@ -1983,7 +2222,25 @@
           <w:sz w:val="24"/>
           <w:szCs w:val="24"/>
         </w:rPr>
-        <w:t>提取過程中，詞依時序讀入被分配不同的權重</w:t>
+        <w:t>提取過程中，</w:t>
+      </w:r>
+      <w:proofErr w:type="gramStart"/>
+      <w:r>
+        <w:rPr>
+          <w:rFonts w:asciiTheme="majorEastAsia" w:eastAsiaTheme="majorEastAsia" w:hAnsiTheme="majorEastAsia" w:hint="eastAsia"/>
+          <w:sz w:val="24"/>
+          <w:szCs w:val="24"/>
+        </w:rPr>
+        <w:t>詞依時序</w:t>
+      </w:r>
+      <w:proofErr w:type="gramEnd"/>
+      <w:r>
+        <w:rPr>
+          <w:rFonts w:asciiTheme="majorEastAsia" w:eastAsiaTheme="majorEastAsia" w:hAnsiTheme="majorEastAsia" w:hint="eastAsia"/>
+          <w:sz w:val="24"/>
+          <w:szCs w:val="24"/>
+        </w:rPr>
+        <w:t>讀入被分配不同的權重</w:t>
       </w:r>
       <w:r>
         <w:rPr>
@@ -1994,13 +2251,23 @@
         </w:rPr>
         <w:t>。然而，</w:t>
       </w:r>
-      <w:r>
-        <w:rPr>
-          <w:rFonts w:asciiTheme="majorEastAsia" w:eastAsiaTheme="majorEastAsia" w:hAnsiTheme="majorEastAsia" w:hint="eastAsia"/>
-          <w:sz w:val="24"/>
-          <w:szCs w:val="24"/>
-        </w:rPr>
-        <w:t>隨著詞與詞之距離拉遠及網路深度增加</w:t>
+      <w:proofErr w:type="gramStart"/>
+      <w:r>
+        <w:rPr>
+          <w:rFonts w:asciiTheme="majorEastAsia" w:eastAsiaTheme="majorEastAsia" w:hAnsiTheme="majorEastAsia" w:hint="eastAsia"/>
+          <w:sz w:val="24"/>
+          <w:szCs w:val="24"/>
+        </w:rPr>
+        <w:t>隨著詞與詞</w:t>
+      </w:r>
+      <w:proofErr w:type="gramEnd"/>
+      <w:r>
+        <w:rPr>
+          <w:rFonts w:asciiTheme="majorEastAsia" w:eastAsiaTheme="majorEastAsia" w:hAnsiTheme="majorEastAsia" w:hint="eastAsia"/>
+          <w:sz w:val="24"/>
+          <w:szCs w:val="24"/>
+        </w:rPr>
+        <w:t>之距離拉遠及網路深度增加</w:t>
       </w:r>
       <w:r>
         <w:rPr>
@@ -2266,15 +2533,33 @@
           <w:sz w:val="24"/>
           <w:szCs w:val="24"/>
         </w:rPr>
-        <w:t>(Feed-Forward Neural Network)</w:t>
-      </w:r>
-      <w:r>
-        <w:rPr>
-          <w:rFonts w:asciiTheme="majorEastAsia" w:eastAsiaTheme="majorEastAsia" w:hAnsiTheme="majorEastAsia" w:hint="eastAsia"/>
-          <w:sz w:val="24"/>
-          <w:szCs w:val="24"/>
-        </w:rPr>
-        <w:t xml:space="preserve">、與層標準化 </w:t>
+        <w:t xml:space="preserve">(Feed-Forward Neural </w:t>
+      </w:r>
+      <w:proofErr w:type="gramStart"/>
+      <w:r>
+        <w:rPr>
+          <w:rFonts w:ascii="Times New Roman" w:eastAsiaTheme="majorEastAsia" w:hAnsi="Times New Roman" w:cs="Times New Roman"/>
+          <w:sz w:val="24"/>
+          <w:szCs w:val="24"/>
+        </w:rPr>
+        <w:t>Network)</w:t>
+      </w:r>
+      <w:r>
+        <w:rPr>
+          <w:rFonts w:asciiTheme="majorEastAsia" w:eastAsiaTheme="majorEastAsia" w:hAnsiTheme="majorEastAsia" w:hint="eastAsia"/>
+          <w:sz w:val="24"/>
+          <w:szCs w:val="24"/>
+        </w:rPr>
+        <w:t>、</w:t>
+      </w:r>
+      <w:proofErr w:type="gramEnd"/>
+      <w:r>
+        <w:rPr>
+          <w:rFonts w:asciiTheme="majorEastAsia" w:eastAsiaTheme="majorEastAsia" w:hAnsiTheme="majorEastAsia" w:hint="eastAsia"/>
+          <w:sz w:val="24"/>
+          <w:szCs w:val="24"/>
+        </w:rPr>
+        <w:t xml:space="preserve">與層標準化 </w:t>
       </w:r>
       <w:r>
         <w:rPr>
@@ -2326,6 +2611,7 @@
           <w:sz w:val="24"/>
           <w:szCs w:val="24"/>
         </w:rPr>
+        <w:lastRenderedPageBreak/>
         <w:t xml:space="preserve">   </w:t>
       </w:r>
       <w:r>
@@ -2367,7 +2653,16 @@
           <w:sz w:val="24"/>
           <w:szCs w:val="24"/>
         </w:rPr>
-        <w:t>SHA-RNN (Single-Headed Attention RNN)</w:t>
+        <w:t xml:space="preserve">SHA-RNN (Single-Headed Attention </w:t>
+      </w:r>
+      <w:proofErr w:type="gramStart"/>
+      <w:r>
+        <w:rPr>
+          <w:rFonts w:ascii="Times New Roman" w:eastAsiaTheme="majorEastAsia" w:hAnsi="Times New Roman" w:cs="Times New Roman"/>
+          <w:sz w:val="24"/>
+          <w:szCs w:val="24"/>
+        </w:rPr>
+        <w:t>RNN)</w:t>
       </w:r>
       <w:r>
         <w:rPr>
@@ -2383,7 +2678,16 @@
           <w:sz w:val="24"/>
           <w:szCs w:val="24"/>
         </w:rPr>
-        <w:t>達到單頭注意力的技術受到矚目。</w:t>
+        <w:t>達到單頭注意力的技術受到矚目</w:t>
+      </w:r>
+      <w:proofErr w:type="gramEnd"/>
+      <w:r>
+        <w:rPr>
+          <w:rFonts w:asciiTheme="majorEastAsia" w:eastAsiaTheme="majorEastAsia" w:hAnsiTheme="majorEastAsia" w:hint="eastAsia"/>
+          <w:sz w:val="24"/>
+          <w:szCs w:val="24"/>
+        </w:rPr>
+        <w:t>。</w:t>
       </w:r>
     </w:p>
     <w:p>
@@ -2403,7 +2707,6 @@
           <w:sz w:val="24"/>
           <w:szCs w:val="24"/>
         </w:rPr>
-        <w:lastRenderedPageBreak/>
         <w:t xml:space="preserve">    </w:t>
       </w:r>
       <w:r>
@@ -2428,15 +2731,33 @@
           <w:sz w:val="24"/>
           <w:szCs w:val="24"/>
         </w:rPr>
-        <w:t>(Multi-Head Attention)</w:t>
-      </w:r>
-      <w:r>
-        <w:rPr>
-          <w:rFonts w:asciiTheme="majorEastAsia" w:eastAsiaTheme="majorEastAsia" w:hAnsiTheme="majorEastAsia" w:hint="eastAsia"/>
-          <w:sz w:val="24"/>
-          <w:szCs w:val="24"/>
-        </w:rPr>
-        <w:t>，由於無法確認有效運算頭數</w:t>
+        <w:t xml:space="preserve">(Multi-Head </w:t>
+      </w:r>
+      <w:proofErr w:type="gramStart"/>
+      <w:r>
+        <w:rPr>
+          <w:rFonts w:ascii="Times New Roman" w:eastAsiaTheme="majorEastAsia" w:hAnsi="Times New Roman" w:cs="Times New Roman"/>
+          <w:sz w:val="24"/>
+          <w:szCs w:val="24"/>
+        </w:rPr>
+        <w:t>Attention)</w:t>
+      </w:r>
+      <w:r>
+        <w:rPr>
+          <w:rFonts w:asciiTheme="majorEastAsia" w:eastAsiaTheme="majorEastAsia" w:hAnsiTheme="majorEastAsia" w:hint="eastAsia"/>
+          <w:sz w:val="24"/>
+          <w:szCs w:val="24"/>
+        </w:rPr>
+        <w:t>，</w:t>
+      </w:r>
+      <w:proofErr w:type="gramEnd"/>
+      <w:r>
+        <w:rPr>
+          <w:rFonts w:asciiTheme="majorEastAsia" w:eastAsiaTheme="majorEastAsia" w:hAnsiTheme="majorEastAsia" w:hint="eastAsia"/>
+          <w:sz w:val="24"/>
+          <w:szCs w:val="24"/>
+        </w:rPr>
+        <w:t>由於無法確認有效運算頭數</w:t>
       </w:r>
       <w:r>
         <w:rPr>
@@ -2507,7 +2828,25 @@
           <w:sz w:val="24"/>
           <w:szCs w:val="24"/>
         </w:rPr>
-        <w:t>在每個隱藏層中只保留單個頭的注意力</w:t>
+        <w:t>在每</w:t>
+      </w:r>
+      <w:proofErr w:type="gramStart"/>
+      <w:r>
+        <w:rPr>
+          <w:rFonts w:asciiTheme="majorEastAsia" w:eastAsiaTheme="majorEastAsia" w:hAnsiTheme="majorEastAsia" w:hint="eastAsia"/>
+          <w:sz w:val="24"/>
+          <w:szCs w:val="24"/>
+        </w:rPr>
+        <w:t>個</w:t>
+      </w:r>
+      <w:proofErr w:type="gramEnd"/>
+      <w:r>
+        <w:rPr>
+          <w:rFonts w:asciiTheme="majorEastAsia" w:eastAsiaTheme="majorEastAsia" w:hAnsiTheme="majorEastAsia" w:hint="eastAsia"/>
+          <w:sz w:val="24"/>
+          <w:szCs w:val="24"/>
+        </w:rPr>
+        <w:t>隱藏層中只保留單個頭的注意力</w:t>
       </w:r>
       <w:r>
         <w:rPr>
@@ -2860,6 +3199,7 @@
         </w:rPr>
         <w:t>、</w:t>
       </w:r>
+      <w:proofErr w:type="spellStart"/>
       <w:r>
         <w:rPr>
           <w:rFonts w:ascii="Times New Roman" w:eastAsiaTheme="majorEastAsia" w:hAnsi="Times New Roman" w:cs="Times New Roman"/>
@@ -2868,6 +3208,7 @@
         </w:rPr>
         <w:t>RoBERTa</w:t>
       </w:r>
+      <w:proofErr w:type="spellEnd"/>
       <w:r>
         <w:rPr>
           <w:rFonts w:ascii="Times New Roman" w:eastAsiaTheme="majorEastAsia" w:hAnsi="Times New Roman" w:cs="Times New Roman" w:hint="eastAsia"/>
@@ -2876,6 +3217,7 @@
         </w:rPr>
         <w:t>、</w:t>
       </w:r>
+      <w:proofErr w:type="spellStart"/>
       <w:r>
         <w:rPr>
           <w:rFonts w:ascii="Times New Roman" w:eastAsiaTheme="majorEastAsia" w:hAnsi="Times New Roman" w:cs="Times New Roman"/>
@@ -2884,6 +3226,7 @@
         </w:rPr>
         <w:t>XLNet</w:t>
       </w:r>
+      <w:proofErr w:type="spellEnd"/>
       <w:r>
         <w:rPr>
           <w:rFonts w:ascii="Times New Roman" w:eastAsiaTheme="majorEastAsia" w:hAnsi="Times New Roman" w:cs="Times New Roman" w:hint="eastAsia"/>
@@ -2892,13 +3235,23 @@
         </w:rPr>
         <w:t>、</w:t>
       </w:r>
-      <w:r>
-        <w:rPr>
-          <w:rFonts w:ascii="Times New Roman" w:eastAsiaTheme="majorEastAsia" w:hAnsi="Times New Roman" w:cs="Times New Roman"/>
-          <w:sz w:val="24"/>
-          <w:szCs w:val="24"/>
-        </w:rPr>
-        <w:t>DistilBERT)</w:t>
+      <w:proofErr w:type="spellStart"/>
+      <w:r>
+        <w:rPr>
+          <w:rFonts w:ascii="Times New Roman" w:eastAsiaTheme="majorEastAsia" w:hAnsi="Times New Roman" w:cs="Times New Roman"/>
+          <w:sz w:val="24"/>
+          <w:szCs w:val="24"/>
+        </w:rPr>
+        <w:t>DistilBERT</w:t>
+      </w:r>
+      <w:proofErr w:type="spellEnd"/>
+      <w:r>
+        <w:rPr>
+          <w:rFonts w:ascii="Times New Roman" w:eastAsiaTheme="majorEastAsia" w:hAnsi="Times New Roman" w:cs="Times New Roman"/>
+          <w:sz w:val="24"/>
+          <w:szCs w:val="24"/>
+        </w:rPr>
+        <w:t>)</w:t>
       </w:r>
       <w:r>
         <w:rPr>
@@ -2917,13 +3270,23 @@
         </w:rPr>
         <w:t>，</w:t>
       </w:r>
-      <w:r>
-        <w:rPr>
-          <w:rFonts w:asciiTheme="majorEastAsia" w:eastAsiaTheme="majorEastAsia" w:hAnsiTheme="majorEastAsia" w:hint="eastAsia"/>
-          <w:sz w:val="24"/>
-          <w:szCs w:val="24"/>
-        </w:rPr>
-        <w:t xml:space="preserve">包含詞塊化 </w:t>
+      <w:proofErr w:type="gramStart"/>
+      <w:r>
+        <w:rPr>
+          <w:rFonts w:asciiTheme="majorEastAsia" w:eastAsiaTheme="majorEastAsia" w:hAnsiTheme="majorEastAsia" w:hint="eastAsia"/>
+          <w:sz w:val="24"/>
+          <w:szCs w:val="24"/>
+        </w:rPr>
+        <w:t>包含詞塊化</w:t>
+      </w:r>
+      <w:proofErr w:type="gramEnd"/>
+      <w:r>
+        <w:rPr>
+          <w:rFonts w:asciiTheme="majorEastAsia" w:eastAsiaTheme="majorEastAsia" w:hAnsiTheme="majorEastAsia" w:hint="eastAsia"/>
+          <w:sz w:val="24"/>
+          <w:szCs w:val="24"/>
+        </w:rPr>
+        <w:t xml:space="preserve"> </w:t>
       </w:r>
       <w:r>
         <w:rPr>
@@ -3008,6 +3371,7 @@
         </w:rPr>
         <w:t>更多訓練語料的模型</w:t>
       </w:r>
+      <w:proofErr w:type="spellStart"/>
       <w:r>
         <w:rPr>
           <w:rFonts w:ascii="Times New Roman" w:eastAsiaTheme="majorEastAsia" w:hAnsi="Times New Roman" w:cs="Times New Roman"/>
@@ -3016,6 +3380,7 @@
         </w:rPr>
         <w:t>RoBERTa</w:t>
       </w:r>
+      <w:proofErr w:type="spellEnd"/>
       <w:r>
         <w:rPr>
           <w:rFonts w:asciiTheme="majorEastAsia" w:eastAsiaTheme="majorEastAsia" w:hAnsiTheme="majorEastAsia" w:hint="eastAsia"/>
@@ -3104,7 +3469,7 @@
         <w:spacing w:after="40" w:line="360" w:lineRule="auto"/>
         <w:ind w:left="480"/>
         <w:rPr>
-          <w:rFonts w:asciiTheme="majorEastAsia" w:eastAsiaTheme="majorEastAsia" w:hAnsiTheme="majorEastAsia" w:hint="eastAsia"/>
+          <w:rFonts w:asciiTheme="majorEastAsia" w:eastAsiaTheme="majorEastAsia" w:hAnsiTheme="majorEastAsia"/>
           <w:sz w:val="24"/>
           <w:szCs w:val="24"/>
         </w:rPr>
@@ -3244,6 +3609,7 @@
           <w:sz w:val="24"/>
           <w:szCs w:val="24"/>
         </w:rPr>
+        <w:lastRenderedPageBreak/>
         <w:br/>
       </w:r>
     </w:p>
@@ -3266,7 +3632,6 @@
           <w:bCs/>
           <w:sz w:val="32"/>
         </w:rPr>
-        <w:lastRenderedPageBreak/>
         <w:t>二、</w:t>
       </w:r>
       <w:r>
@@ -3354,7 +3719,21 @@
         <w:rPr>
           <w:rFonts w:eastAsiaTheme="majorEastAsia"/>
         </w:rPr>
-        <w:t>Seq2Seq(Sequence to Sequence)</w:t>
+        <w:t>Seq2</w:t>
+      </w:r>
+      <w:proofErr w:type="gramStart"/>
+      <w:r>
+        <w:rPr>
+          <w:rFonts w:eastAsiaTheme="majorEastAsia"/>
+        </w:rPr>
+        <w:t>Seq(</w:t>
+      </w:r>
+      <w:proofErr w:type="gramEnd"/>
+      <w:r>
+        <w:rPr>
+          <w:rFonts w:eastAsiaTheme="majorEastAsia"/>
+        </w:rPr>
+        <w:t>Sequence to Sequence)</w:t>
       </w:r>
       <w:r>
         <w:rPr>
@@ -3986,6 +4365,7 @@
           <w:rFonts w:asciiTheme="minorEastAsia" w:eastAsiaTheme="minorEastAsia" w:hAnsiTheme="minorEastAsia"/>
           <w:lang w:eastAsia="zh-TW"/>
         </w:rPr>
+        <w:lastRenderedPageBreak/>
         <w:br/>
       </w:r>
       <w:r>
@@ -4039,12 +4419,14 @@
         </w:rPr>
         <w:sym w:font="Symbol" w:char="F0D7"/>
       </w:r>
+      <w:proofErr w:type="spellStart"/>
       <w:r>
         <w:rPr>
           <w:rFonts w:eastAsiaTheme="majorEastAsia"/>
         </w:rPr>
         <w:t>kn</w:t>
       </w:r>
+      <w:proofErr w:type="spellEnd"/>
       <w:r>
         <w:rPr>
           <w:rFonts w:eastAsiaTheme="majorEastAsia"/>
@@ -4063,11 +4445,19 @@
         </w:rPr>
         <w:sym w:font="Symbol" w:char="F0D7"/>
       </w:r>
-      <w:r>
-        <w:rPr>
-          <w:rFonts w:eastAsiaTheme="majorEastAsia"/>
-        </w:rPr>
-        <w:t>kn……</w:t>
+      <w:proofErr w:type="spellStart"/>
+      <w:r>
+        <w:rPr>
+          <w:rFonts w:eastAsiaTheme="majorEastAsia"/>
+        </w:rPr>
+        <w:t>kn</w:t>
+      </w:r>
+      <w:proofErr w:type="spellEnd"/>
+      <w:r>
+        <w:rPr>
+          <w:rFonts w:eastAsiaTheme="majorEastAsia"/>
+        </w:rPr>
+        <w:t>……</w:t>
       </w:r>
       <w:r>
         <w:rPr>
@@ -4106,14 +4496,13 @@
         <w:ind w:left="1230"/>
         <w:contextualSpacing w:val="0"/>
         <w:rPr>
-          <w:rFonts w:asciiTheme="majorEastAsia" w:eastAsia="DengXian" w:hAnsiTheme="majorEastAsia" w:hint="eastAsia"/>
+          <w:rFonts w:asciiTheme="majorEastAsia" w:eastAsia="DengXian" w:hAnsiTheme="majorEastAsia"/>
         </w:rPr>
       </w:pPr>
       <w:r>
         <w:rPr>
           <w:rFonts w:asciiTheme="majorEastAsia" w:eastAsiaTheme="majorEastAsia" w:hAnsiTheme="majorEastAsia"/>
         </w:rPr>
-        <w:lastRenderedPageBreak/>
         <w:t xml:space="preserve">    </w:t>
       </w:r>
       <w:r>
@@ -4122,12 +4511,14 @@
         </w:rPr>
         <w:t>透過</w:t>
       </w:r>
+      <w:proofErr w:type="spellStart"/>
       <w:r>
         <w:rPr>
           <w:rFonts w:eastAsiaTheme="majorEastAsia"/>
         </w:rPr>
         <w:t>softmax</w:t>
       </w:r>
+      <w:proofErr w:type="spellEnd"/>
       <w:r>
         <w:rPr>
           <w:rFonts w:asciiTheme="majorEastAsia" w:eastAsiaTheme="majorEastAsia" w:hAnsiTheme="majorEastAsia" w:hint="eastAsia"/>
@@ -4147,12 +4538,14 @@
         </w:rPr>
         <w:t>顯示該單詞對目標單詞的相關性。將每個值向量乘以</w:t>
       </w:r>
+      <w:proofErr w:type="spellStart"/>
       <w:r>
         <w:rPr>
           <w:rFonts w:eastAsiaTheme="majorEastAsia"/>
         </w:rPr>
         <w:t>softmax</w:t>
       </w:r>
+      <w:proofErr w:type="spellEnd"/>
       <w:r>
         <w:rPr>
           <w:rFonts w:asciiTheme="majorEastAsia" w:eastAsiaTheme="majorEastAsia" w:hAnsiTheme="majorEastAsia" w:hint="eastAsia"/>
@@ -4459,7 +4852,25 @@
           <w:sz w:val="24"/>
           <w:szCs w:val="24"/>
         </w:rPr>
-        <w:t>多頭注意力為單頭注意力的原理延伸</w:t>
+        <w:t>多頭注意力</w:t>
+      </w:r>
+      <w:proofErr w:type="gramStart"/>
+      <w:r>
+        <w:rPr>
+          <w:rFonts w:asciiTheme="majorEastAsia" w:eastAsiaTheme="majorEastAsia" w:hAnsiTheme="majorEastAsia" w:cs="PingFang TC" w:hint="eastAsia"/>
+          <w:sz w:val="24"/>
+          <w:szCs w:val="24"/>
+        </w:rPr>
+        <w:t>為單頭注意力</w:t>
+      </w:r>
+      <w:proofErr w:type="gramEnd"/>
+      <w:r>
+        <w:rPr>
+          <w:rFonts w:asciiTheme="majorEastAsia" w:eastAsiaTheme="majorEastAsia" w:hAnsiTheme="majorEastAsia" w:cs="PingFang TC" w:hint="eastAsia"/>
+          <w:sz w:val="24"/>
+          <w:szCs w:val="24"/>
+        </w:rPr>
+        <w:t>的原理延伸</w:t>
       </w:r>
       <w:r>
         <w:rPr>
@@ -4476,7 +4887,25 @@
           <w:sz w:val="24"/>
           <w:szCs w:val="24"/>
         </w:rPr>
-        <w:t>其著重於單一查詢矩陣和多個鍵向量進行點乘並一起考慮整個輸入語句的單詞，如圖3。</w:t>
+        <w:t>其著重於單一查詢矩陣和多個鍵向量進行</w:t>
+      </w:r>
+      <w:proofErr w:type="gramStart"/>
+      <w:r>
+        <w:rPr>
+          <w:rFonts w:asciiTheme="majorEastAsia" w:eastAsiaTheme="majorEastAsia" w:hAnsiTheme="majorEastAsia" w:cs="PingFang TC" w:hint="eastAsia"/>
+          <w:sz w:val="24"/>
+          <w:szCs w:val="24"/>
+        </w:rPr>
+        <w:t>點乘並</w:t>
+      </w:r>
+      <w:proofErr w:type="gramEnd"/>
+      <w:r>
+        <w:rPr>
+          <w:rFonts w:asciiTheme="majorEastAsia" w:eastAsiaTheme="majorEastAsia" w:hAnsiTheme="majorEastAsia" w:cs="PingFang TC" w:hint="eastAsia"/>
+          <w:sz w:val="24"/>
+          <w:szCs w:val="24"/>
+        </w:rPr>
+        <w:t>一起考慮整個輸入語句的單詞，如圖3。</w:t>
       </w:r>
     </w:p>
     <w:p>
@@ -4528,6 +4957,7 @@
         </w:rPr>
         <w:t>，其中包含以</w:t>
       </w:r>
+      <w:proofErr w:type="gramStart"/>
       <w:r>
         <w:rPr>
           <w:rFonts w:asciiTheme="majorEastAsia" w:eastAsiaTheme="majorEastAsia" w:hAnsiTheme="majorEastAsia" w:cs="PingFang TC" w:hint="eastAsia"/>
@@ -4536,6 +4966,7 @@
         </w:rPr>
         <w:t>單頭取</w:t>
       </w:r>
+      <w:proofErr w:type="gramEnd"/>
       <w:r>
         <w:rPr>
           <w:rFonts w:asciiTheme="majorEastAsia" w:eastAsiaTheme="majorEastAsia" w:hAnsiTheme="majorEastAsia" w:hint="eastAsia"/>
@@ -4566,7 +4997,25 @@
           <w:sz w:val="24"/>
           <w:szCs w:val="24"/>
         </w:rPr>
-        <w:t>的資訊。因此無論是單頭注意力機制或多頭注意力機制</w:t>
+        <w:t>的資訊。因此無論</w:t>
+      </w:r>
+      <w:proofErr w:type="gramStart"/>
+      <w:r>
+        <w:rPr>
+          <w:rFonts w:asciiTheme="majorEastAsia" w:eastAsiaTheme="majorEastAsia" w:hAnsiTheme="majorEastAsia" w:cs="PingFang TC" w:hint="eastAsia"/>
+          <w:sz w:val="24"/>
+          <w:szCs w:val="24"/>
+        </w:rPr>
+        <w:t>是單頭注意力</w:t>
+      </w:r>
+      <w:proofErr w:type="gramEnd"/>
+      <w:r>
+        <w:rPr>
+          <w:rFonts w:asciiTheme="majorEastAsia" w:eastAsiaTheme="majorEastAsia" w:hAnsiTheme="majorEastAsia" w:cs="PingFang TC" w:hint="eastAsia"/>
+          <w:sz w:val="24"/>
+          <w:szCs w:val="24"/>
+        </w:rPr>
+        <w:t>機制或多頭注意力機制</w:t>
       </w:r>
       <w:r>
         <w:rPr>
@@ -4866,7 +5315,7 @@
         <w:ind w:left="1230"/>
         <w:contextualSpacing w:val="0"/>
         <w:rPr>
-          <w:rFonts w:asciiTheme="majorEastAsia" w:eastAsia="DengXian" w:hAnsiTheme="majorEastAsia" w:cs="DFKai-SB" w:hint="eastAsia"/>
+          <w:rFonts w:asciiTheme="majorEastAsia" w:eastAsia="DengXian" w:hAnsiTheme="majorEastAsia" w:cs="DFKai-SB"/>
           <w:color w:val="000000"/>
           <w:sz w:val="16"/>
           <w:szCs w:val="16"/>
@@ -6678,8 +7127,17 @@
           <w:rFonts w:eastAsiaTheme="majorEastAsia"/>
           <w:lang w:eastAsia="zh-TW"/>
         </w:rPr>
-        <w:t xml:space="preserve"> RoBERTa</w:t>
-      </w:r>
+        <w:t xml:space="preserve"> </w:t>
+      </w:r>
+      <w:proofErr w:type="spellStart"/>
+      <w:r>
+        <w:rPr>
+          <w:rFonts w:eastAsiaTheme="majorEastAsia"/>
+          <w:lang w:eastAsia="zh-TW"/>
+        </w:rPr>
+        <w:t>RoBERTa</w:t>
+      </w:r>
+      <w:proofErr w:type="spellEnd"/>
       <w:r>
         <w:rPr>
           <w:rFonts w:eastAsiaTheme="majorEastAsia" w:hint="eastAsia"/>
@@ -6992,7 +7450,17 @@
           <w:szCs w:val="24"/>
           <w:shd w:val="clear" w:color="auto" w:fill="FFFFFF"/>
         </w:rPr>
-        <w:t>(Context Vector)</w:t>
+        <w:t xml:space="preserve">(Context </w:t>
+      </w:r>
+      <w:proofErr w:type="gramStart"/>
+      <w:r>
+        <w:rPr>
+          <w:rFonts w:ascii="Times New Roman" w:eastAsiaTheme="majorEastAsia" w:hAnsi="Times New Roman" w:cs="Times New Roman"/>
+          <w:sz w:val="24"/>
+          <w:szCs w:val="24"/>
+          <w:shd w:val="clear" w:color="auto" w:fill="FFFFFF"/>
+        </w:rPr>
+        <w:t>Vector)</w:t>
       </w:r>
       <w:r>
         <w:rPr>
@@ -7001,7 +7469,17 @@
           <w:szCs w:val="24"/>
           <w:shd w:val="clear" w:color="auto" w:fill="FFFFFF"/>
         </w:rPr>
-        <w:t>，解碼器再根據中間向量轉換成文字輸出</w:t>
+        <w:t>，</w:t>
+      </w:r>
+      <w:proofErr w:type="gramEnd"/>
+      <w:r>
+        <w:rPr>
+          <w:rFonts w:asciiTheme="majorEastAsia" w:eastAsiaTheme="majorEastAsia" w:hAnsiTheme="majorEastAsia" w:cs="Microsoft JhengHei" w:hint="eastAsia"/>
+          <w:sz w:val="24"/>
+          <w:szCs w:val="24"/>
+          <w:shd w:val="clear" w:color="auto" w:fill="FFFFFF"/>
+        </w:rPr>
+        <w:t>解碼器再根據中間向量轉換成文字輸出</w:t>
       </w:r>
       <w:r>
         <w:rPr>
@@ -7134,6 +7612,7 @@
         </w:rPr>
         <w:t xml:space="preserve">    運作過程中，編碼器最後時間神經元的隱藏層輸出到解碼器的第一個神經元，透過激勵函數與 </w:t>
       </w:r>
+      <w:proofErr w:type="spellStart"/>
       <w:r>
         <w:rPr>
           <w:rFonts w:ascii="Times New Roman" w:eastAsiaTheme="majorEastAsia" w:hAnsi="Times New Roman" w:cs="Times New Roman" w:hint="eastAsia"/>
@@ -7152,6 +7631,7 @@
         </w:rPr>
         <w:t>oftmax</w:t>
       </w:r>
+      <w:proofErr w:type="spellEnd"/>
       <w:r>
         <w:rPr>
           <w:rFonts w:ascii="Times New Roman" w:eastAsiaTheme="majorEastAsia" w:hAnsi="Times New Roman" w:cs="Times New Roman" w:hint="eastAsia"/>
@@ -7236,16 +7716,7 @@
           <w:sz w:val="24"/>
           <w:szCs w:val="24"/>
         </w:rPr>
-        <w:t xml:space="preserve">                             </w:t>
-      </w:r>
-      <w:r>
-        <w:rPr>
-          <w:rFonts w:asciiTheme="majorEastAsia" w:eastAsiaTheme="majorEastAsia" w:hAnsiTheme="majorEastAsia" w:cs="DFKai-SB" w:hint="eastAsia"/>
-          <w:color w:val="000000"/>
-          <w:sz w:val="24"/>
-          <w:szCs w:val="24"/>
-        </w:rPr>
-        <w:t xml:space="preserve">              </w:t>
+        <w:t xml:space="preserve">                                           </w:t>
       </w:r>
       <w:r>
         <w:rPr>
@@ -7265,7 +7736,7 @@
         <w:spacing w:line="480" w:lineRule="auto"/>
         <w:ind w:left="4320" w:right="960"/>
         <w:rPr>
-          <w:rFonts w:asciiTheme="majorEastAsia" w:eastAsiaTheme="majorEastAsia" w:hAnsiTheme="majorEastAsia" w:cs="DFKai-SB" w:hint="eastAsia"/>
+          <w:rFonts w:asciiTheme="majorEastAsia" w:eastAsiaTheme="majorEastAsia" w:hAnsiTheme="majorEastAsia" w:cs="DFKai-SB"/>
           <w:color w:val="000000"/>
           <w:sz w:val="20"/>
           <w:szCs w:val="20"/>
@@ -7423,7 +7894,27 @@
           <w:szCs w:val="24"/>
           <w:shd w:val="clear" w:color="auto" w:fill="FFFFFF"/>
         </w:rPr>
-        <w:t>，但中間向量仍為固定維度的向量</w:t>
+        <w:t>，但中間向量仍為</w:t>
+      </w:r>
+      <w:proofErr w:type="gramStart"/>
+      <w:r>
+        <w:rPr>
+          <w:rFonts w:asciiTheme="majorEastAsia" w:eastAsiaTheme="majorEastAsia" w:hAnsiTheme="majorEastAsia" w:cs="Microsoft JhengHei" w:hint="eastAsia"/>
+          <w:sz w:val="24"/>
+          <w:szCs w:val="24"/>
+          <w:shd w:val="clear" w:color="auto" w:fill="FFFFFF"/>
+        </w:rPr>
+        <w:t>固定維</w:t>
+      </w:r>
+      <w:proofErr w:type="gramEnd"/>
+      <w:r>
+        <w:rPr>
+          <w:rFonts w:asciiTheme="majorEastAsia" w:eastAsiaTheme="majorEastAsia" w:hAnsiTheme="majorEastAsia" w:cs="Microsoft JhengHei" w:hint="eastAsia"/>
+          <w:sz w:val="24"/>
+          <w:szCs w:val="24"/>
+          <w:shd w:val="clear" w:color="auto" w:fill="FFFFFF"/>
+        </w:rPr>
+        <w:t>度的向量</w:t>
       </w:r>
       <w:r>
         <w:rPr>
@@ -7593,7 +8084,7 @@
         <w:spacing w:line="360" w:lineRule="auto"/>
         <w:ind w:left="5040" w:firstLine="720"/>
         <w:rPr>
-          <w:rFonts w:asciiTheme="majorEastAsia" w:eastAsiaTheme="majorEastAsia" w:hAnsiTheme="majorEastAsia" w:cs="PingFang TC" w:hint="eastAsia"/>
+          <w:rFonts w:asciiTheme="majorEastAsia" w:eastAsiaTheme="majorEastAsia" w:hAnsiTheme="majorEastAsia" w:cs="PingFang TC"/>
           <w:sz w:val="20"/>
           <w:szCs w:val="20"/>
         </w:rPr>
@@ -7848,6 +8339,7 @@
         </w:rPr>
         <w:t xml:space="preserve">ttention </w:t>
       </w:r>
+      <w:proofErr w:type="gramStart"/>
       <w:r>
         <w:rPr>
           <w:rFonts w:eastAsiaTheme="majorEastAsia"/>
@@ -7874,7 +8366,15 @@
           <w:rFonts w:asciiTheme="majorEastAsia" w:eastAsiaTheme="majorEastAsia" w:hAnsiTheme="majorEastAsia" w:cs="Microsoft JhengHei" w:hint="eastAsia"/>
           <w:shd w:val="clear" w:color="auto" w:fill="FFFFFF"/>
         </w:rPr>
-        <w:t>，運算過程中因無法得知</w:t>
+        <w:t>，</w:t>
+      </w:r>
+      <w:proofErr w:type="gramEnd"/>
+      <w:r>
+        <w:rPr>
+          <w:rFonts w:asciiTheme="majorEastAsia" w:eastAsiaTheme="majorEastAsia" w:hAnsiTheme="majorEastAsia" w:cs="Microsoft JhengHei" w:hint="eastAsia"/>
+          <w:shd w:val="clear" w:color="auto" w:fill="FFFFFF"/>
+        </w:rPr>
+        <w:t>運算過程中因無法得知</w:t>
       </w:r>
       <w:r>
         <w:rPr>
@@ -8135,15 +8635,33 @@
           <w:sz w:val="24"/>
           <w:szCs w:val="24"/>
         </w:rPr>
-        <w:t>，每層先</w:t>
-      </w:r>
-      <w:r>
-        <w:rPr>
-          <w:rFonts w:asciiTheme="majorEastAsia" w:eastAsiaTheme="majorEastAsia" w:hAnsiTheme="majorEastAsia" w:cs="PingFang TC" w:hint="eastAsia"/>
-          <w:sz w:val="24"/>
-          <w:szCs w:val="24"/>
-        </w:rPr>
-        <w:t xml:space="preserve">以 </w:t>
+        <w:t>，</w:t>
+      </w:r>
+      <w:proofErr w:type="gramStart"/>
+      <w:r>
+        <w:rPr>
+          <w:rFonts w:asciiTheme="majorEastAsia" w:eastAsiaTheme="majorEastAsia" w:hAnsiTheme="majorEastAsia" w:cs="PingFang TC" w:hint="eastAsia"/>
+          <w:sz w:val="24"/>
+          <w:szCs w:val="24"/>
+        </w:rPr>
+        <w:t>每層先</w:t>
+      </w:r>
+      <w:r>
+        <w:rPr>
+          <w:rFonts w:asciiTheme="majorEastAsia" w:eastAsiaTheme="majorEastAsia" w:hAnsiTheme="majorEastAsia" w:cs="PingFang TC" w:hint="eastAsia"/>
+          <w:sz w:val="24"/>
+          <w:szCs w:val="24"/>
+        </w:rPr>
+        <w:t>以</w:t>
+      </w:r>
+      <w:proofErr w:type="gramEnd"/>
+      <w:r>
+        <w:rPr>
+          <w:rFonts w:asciiTheme="majorEastAsia" w:eastAsiaTheme="majorEastAsia" w:hAnsiTheme="majorEastAsia" w:cs="PingFang TC" w:hint="eastAsia"/>
+          <w:sz w:val="24"/>
+          <w:szCs w:val="24"/>
+        </w:rPr>
+        <w:t xml:space="preserve"> </w:t>
       </w:r>
       <w:r>
         <w:rPr>
@@ -8501,7 +9019,25 @@
           <w:sz w:val="24"/>
           <w:szCs w:val="24"/>
         </w:rPr>
-        <w:t>核心部分在於作者提出改造後的前饋層</w:t>
+        <w:t>核心部分在於作者提出改造後的前</w:t>
+      </w:r>
+      <w:proofErr w:type="gramStart"/>
+      <w:r>
+        <w:rPr>
+          <w:rFonts w:asciiTheme="majorEastAsia" w:eastAsiaTheme="majorEastAsia" w:hAnsiTheme="majorEastAsia" w:cs="PingFang TC" w:hint="eastAsia"/>
+          <w:sz w:val="24"/>
+          <w:szCs w:val="24"/>
+        </w:rPr>
+        <w:t>饋</w:t>
+      </w:r>
+      <w:proofErr w:type="gramEnd"/>
+      <w:r>
+        <w:rPr>
+          <w:rFonts w:asciiTheme="majorEastAsia" w:eastAsiaTheme="majorEastAsia" w:hAnsiTheme="majorEastAsia" w:cs="PingFang TC" w:hint="eastAsia"/>
+          <w:sz w:val="24"/>
+          <w:szCs w:val="24"/>
+        </w:rPr>
+        <w:t>層</w:t>
       </w:r>
       <w:r>
         <w:rPr>
@@ -8624,6 +9160,7 @@
         </w:rPr>
         <w:t>函數</w:t>
       </w:r>
+      <w:proofErr w:type="spellStart"/>
       <w:r>
         <w:rPr>
           <w:rFonts w:eastAsiaTheme="majorEastAsia"/>
@@ -8631,6 +9168,7 @@
         </w:rPr>
         <w:t>GeLU</w:t>
       </w:r>
+      <w:proofErr w:type="spellEnd"/>
       <w:r>
         <w:rPr>
           <w:rFonts w:asciiTheme="majorEastAsia" w:eastAsiaTheme="majorEastAsia" w:hAnsiTheme="majorEastAsia" w:cs="PingFang TC" w:hint="eastAsia"/>
@@ -8830,16 +9368,7 @@
           <w:szCs w:val="20"/>
           <w:lang w:eastAsia="zh-TW"/>
         </w:rPr>
-        <w:t xml:space="preserve">                                                    </w:t>
-      </w:r>
-      <w:r>
-        <w:rPr>
-          <w:rFonts w:asciiTheme="majorEastAsia" w:eastAsiaTheme="majorEastAsia" w:hAnsiTheme="majorEastAsia" w:cs="PingFang TC" w:hint="eastAsia"/>
-          <w:sz w:val="20"/>
-          <w:szCs w:val="20"/>
-          <w:lang w:eastAsia="zh-TW"/>
-        </w:rPr>
-        <w:t xml:space="preserve">　　　　　　　　　　　　　　　</w:t>
+        <w:t xml:space="preserve">                                                    　　　　　　　　　　　　　　　</w:t>
       </w:r>
       <w:r>
         <w:rPr>
@@ -8870,7 +9399,7 @@
         <w:ind w:left="1230"/>
         <w:contextualSpacing w:val="0"/>
         <w:rPr>
-          <w:rFonts w:asciiTheme="majorEastAsia" w:eastAsiaTheme="majorEastAsia" w:hAnsiTheme="majorEastAsia" w:cs="PingFang TC" w:hint="eastAsia"/>
+          <w:rFonts w:asciiTheme="majorEastAsia" w:eastAsiaTheme="majorEastAsia" w:hAnsiTheme="majorEastAsia" w:cs="PingFang TC"/>
           <w:sz w:val="20"/>
           <w:szCs w:val="20"/>
           <w:lang w:eastAsia="zh-TW"/>
@@ -8901,6 +9430,7 @@
         </w:rPr>
         <w:t>五、</w:t>
       </w:r>
+      <w:proofErr w:type="spellStart"/>
       <w:r>
         <w:rPr>
           <w:rFonts w:ascii="Times New Roman" w:eastAsiaTheme="majorEastAsia" w:hAnsi="Times New Roman" w:cs="Times New Roman"/>
@@ -8909,7 +9439,18 @@
           <w:sz w:val="28"/>
           <w:szCs w:val="28"/>
         </w:rPr>
-        <w:t xml:space="preserve">RoBERTa: </w:t>
+        <w:t>RoBERTa</w:t>
+      </w:r>
+      <w:proofErr w:type="spellEnd"/>
+      <w:r>
+        <w:rPr>
+          <w:rFonts w:ascii="Times New Roman" w:eastAsiaTheme="majorEastAsia" w:hAnsi="Times New Roman" w:cs="Times New Roman"/>
+          <w:b/>
+          <w:color w:val="000000"/>
+          <w:sz w:val="28"/>
+          <w:szCs w:val="28"/>
+        </w:rPr>
+        <w:t xml:space="preserve">: </w:t>
       </w:r>
       <w:r>
         <w:rPr>
@@ -8941,6 +9482,7 @@
           <w:szCs w:val="26"/>
         </w:rPr>
       </w:pPr>
+      <w:proofErr w:type="spellStart"/>
       <w:r>
         <w:rPr>
           <w:rFonts w:eastAsiaTheme="majorEastAsia"/>
@@ -8951,6 +9493,7 @@
         </w:rPr>
         <w:t>RoBERTa</w:t>
       </w:r>
+      <w:proofErr w:type="spellEnd"/>
       <w:r>
         <w:rPr>
           <w:rFonts w:eastAsiaTheme="majorEastAsia"/>
@@ -9003,7 +9546,7 @@
         <w:spacing w:line="360" w:lineRule="auto"/>
         <w:ind w:left="1230"/>
         <w:rPr>
-          <w:rFonts w:asciiTheme="majorEastAsia" w:eastAsia="DengXian" w:hAnsiTheme="majorEastAsia" w:hint="eastAsia"/>
+          <w:rFonts w:asciiTheme="majorEastAsia" w:eastAsia="DengXian" w:hAnsiTheme="majorEastAsia"/>
           <w:bCs/>
           <w:color w:val="000000"/>
         </w:rPr>
@@ -9168,6 +9711,7 @@
         </w:rPr>
         <w:t xml:space="preserve"> 之主因在於其自身訓練不足，因此 </w:t>
       </w:r>
+      <w:proofErr w:type="spellStart"/>
       <w:r>
         <w:rPr>
           <w:rFonts w:eastAsiaTheme="majorEastAsia"/>
@@ -9176,6 +9720,7 @@
         </w:rPr>
         <w:t>RoBERTa</w:t>
       </w:r>
+      <w:proofErr w:type="spellEnd"/>
       <w:r>
         <w:rPr>
           <w:rFonts w:asciiTheme="majorEastAsia" w:eastAsiaTheme="majorEastAsia" w:hAnsiTheme="majorEastAsia"/>
@@ -9255,7 +9800,7 @@
         <w:spacing w:line="360" w:lineRule="auto"/>
         <w:ind w:left="1230"/>
         <w:rPr>
-          <w:rFonts w:asciiTheme="majorEastAsia" w:eastAsia="DengXian" w:hAnsiTheme="majorEastAsia" w:hint="eastAsia"/>
+          <w:rFonts w:asciiTheme="majorEastAsia" w:eastAsia="DengXian" w:hAnsiTheme="majorEastAsia"/>
           <w:bCs/>
           <w:color w:val="000000"/>
         </w:rPr>
@@ -9342,6 +9887,7 @@
         </w:rPr>
         <w:t>然而，</w:t>
       </w:r>
+      <w:proofErr w:type="spellStart"/>
       <w:r>
         <w:rPr>
           <w:rFonts w:eastAsiaTheme="majorEastAsia"/>
@@ -9350,6 +9896,7 @@
         </w:rPr>
         <w:t>RoBERTa</w:t>
       </w:r>
+      <w:proofErr w:type="spellEnd"/>
       <w:r>
         <w:rPr>
           <w:rFonts w:asciiTheme="majorEastAsia" w:eastAsiaTheme="majorEastAsia" w:hAnsiTheme="majorEastAsia" w:hint="eastAsia"/>
@@ -9516,7 +10063,7 @@
         <w:spacing w:line="360" w:lineRule="auto"/>
         <w:ind w:left="1230"/>
         <w:rPr>
-          <w:rFonts w:eastAsiaTheme="majorEastAsia" w:hint="eastAsia"/>
+          <w:rFonts w:eastAsiaTheme="majorEastAsia"/>
           <w:bCs/>
           <w:color w:val="000000"/>
           <w:lang w:eastAsia="zh-TW"/>
@@ -9723,15 +10270,27 @@
         </w:rPr>
         <w:t>，</w:t>
       </w:r>
-      <w:r>
-        <w:rPr>
-          <w:rFonts w:ascii="Times New Roman" w:eastAsiaTheme="majorEastAsia" w:hAnsi="Times New Roman" w:cs="Times New Roman"/>
-          <w:bCs/>
-          <w:color w:val="000000"/>
-          <w:sz w:val="24"/>
-          <w:szCs w:val="24"/>
-        </w:rPr>
-        <w:t xml:space="preserve">RoBERTa </w:t>
+      <w:proofErr w:type="spellStart"/>
+      <w:r>
+        <w:rPr>
+          <w:rFonts w:ascii="Times New Roman" w:eastAsiaTheme="majorEastAsia" w:hAnsi="Times New Roman" w:cs="Times New Roman"/>
+          <w:bCs/>
+          <w:color w:val="000000"/>
+          <w:sz w:val="24"/>
+          <w:szCs w:val="24"/>
+        </w:rPr>
+        <w:t>RoBERTa</w:t>
+      </w:r>
+      <w:proofErr w:type="spellEnd"/>
+      <w:r>
+        <w:rPr>
+          <w:rFonts w:ascii="Times New Roman" w:eastAsiaTheme="majorEastAsia" w:hAnsi="Times New Roman" w:cs="Times New Roman"/>
+          <w:bCs/>
+          <w:color w:val="000000"/>
+          <w:sz w:val="24"/>
+          <w:szCs w:val="24"/>
+        </w:rPr>
+        <w:t xml:space="preserve"> </w:t>
       </w:r>
       <w:r>
         <w:rPr>
@@ -10060,7 +10619,29 @@
           <w:sz w:val="24"/>
           <w:szCs w:val="24"/>
         </w:rPr>
-        <w:t>透過多維度的公開資料微調及訓練模型，提升模型在跨資料集和其他情感分析的泛化能力。此外，透過二分類的情感分析資料集提升模型對於強烈情緒語句</w:t>
+        <w:t>透過多維度的公開資料微調及訓練模型，提升模型在跨資料集和其他情感分析的泛化能力。</w:t>
+      </w:r>
+      <w:proofErr w:type="gramStart"/>
+      <w:r>
+        <w:rPr>
+          <w:rFonts w:asciiTheme="majorEastAsia" w:eastAsiaTheme="majorEastAsia" w:hAnsiTheme="majorEastAsia" w:hint="eastAsia"/>
+          <w:bCs/>
+          <w:color w:val="000000"/>
+          <w:sz w:val="24"/>
+          <w:szCs w:val="24"/>
+        </w:rPr>
+        <w:t>此外，</w:t>
+      </w:r>
+      <w:proofErr w:type="gramEnd"/>
+      <w:r>
+        <w:rPr>
+          <w:rFonts w:asciiTheme="majorEastAsia" w:eastAsiaTheme="majorEastAsia" w:hAnsiTheme="majorEastAsia" w:hint="eastAsia"/>
+          <w:bCs/>
+          <w:color w:val="000000"/>
+          <w:sz w:val="24"/>
+          <w:szCs w:val="24"/>
+        </w:rPr>
+        <w:t>透過二分類的情感分析資料集提升模型對於強烈情緒語句</w:t>
       </w:r>
       <w:r>
         <w:rPr>
@@ -10745,13 +11326,23 @@
         </w:rPr>
         <w:t>提供多維度情感分析，細粒度的情感標籤亦在訓練過中降低模型</w:t>
       </w:r>
-      <w:r>
-        <w:rPr>
-          <w:rFonts w:asciiTheme="majorEastAsia" w:eastAsiaTheme="majorEastAsia" w:hAnsiTheme="majorEastAsia" w:hint="eastAsia"/>
-          <w:color w:val="000000"/>
-          <w:lang w:eastAsia="zh-TW"/>
-        </w:rPr>
-        <w:t>可能衍伸之</w:t>
+      <w:proofErr w:type="gramStart"/>
+      <w:r>
+        <w:rPr>
+          <w:rFonts w:asciiTheme="majorEastAsia" w:eastAsiaTheme="majorEastAsia" w:hAnsiTheme="majorEastAsia" w:hint="eastAsia"/>
+          <w:color w:val="000000"/>
+          <w:lang w:eastAsia="zh-TW"/>
+        </w:rPr>
+        <w:t>可能衍</w:t>
+      </w:r>
+      <w:proofErr w:type="gramEnd"/>
+      <w:r>
+        <w:rPr>
+          <w:rFonts w:asciiTheme="majorEastAsia" w:eastAsiaTheme="majorEastAsia" w:hAnsiTheme="majorEastAsia" w:hint="eastAsia"/>
+          <w:color w:val="000000"/>
+          <w:lang w:eastAsia="zh-TW"/>
+        </w:rPr>
+        <w:t>伸之</w:t>
       </w:r>
       <w:r>
         <w:rPr>
@@ -10970,14 +11561,25 @@
         </w:rPr>
         <w:t>2</w:t>
       </w:r>
-      <w:r>
-        <w:rPr>
-          <w:rFonts w:asciiTheme="majorEastAsia" w:eastAsiaTheme="majorEastAsia" w:hAnsiTheme="majorEastAsia" w:hint="eastAsia"/>
-          <w:color w:val="000000"/>
-          <w:sz w:val="24"/>
-          <w:szCs w:val="24"/>
-        </w:rPr>
-        <w:t>極情感維度。訓練集及測試集的文本序列數量分別各為</w:t>
+      <w:proofErr w:type="gramStart"/>
+      <w:r>
+        <w:rPr>
+          <w:rFonts w:asciiTheme="majorEastAsia" w:eastAsiaTheme="majorEastAsia" w:hAnsiTheme="majorEastAsia" w:hint="eastAsia"/>
+          <w:color w:val="000000"/>
+          <w:sz w:val="24"/>
+          <w:szCs w:val="24"/>
+        </w:rPr>
+        <w:t>極</w:t>
+      </w:r>
+      <w:proofErr w:type="gramEnd"/>
+      <w:r>
+        <w:rPr>
+          <w:rFonts w:asciiTheme="majorEastAsia" w:eastAsiaTheme="majorEastAsia" w:hAnsiTheme="majorEastAsia" w:hint="eastAsia"/>
+          <w:color w:val="000000"/>
+          <w:sz w:val="24"/>
+          <w:szCs w:val="24"/>
+        </w:rPr>
+        <w:t>情感維度。訓練集及測試集的文本序列數量分別各為</w:t>
       </w:r>
     </w:p>
     <w:p>
@@ -11260,8 +11862,36 @@
           <w:sz w:val="24"/>
           <w:szCs w:val="24"/>
         </w:rPr>
-        <w:t xml:space="preserve">    文本數據包含未標註或少量標註</w:t>
-      </w:r>
+        <w:t xml:space="preserve">    文本數據包含未標</w:t>
+      </w:r>
+      <w:proofErr w:type="gramStart"/>
+      <w:r>
+        <w:rPr>
+          <w:rFonts w:asciiTheme="majorEastAsia" w:eastAsiaTheme="majorEastAsia" w:hAnsiTheme="majorEastAsia" w:cs="PingFang TC" w:hint="eastAsia"/>
+          <w:sz w:val="24"/>
+          <w:szCs w:val="24"/>
+        </w:rPr>
+        <w:t>註</w:t>
+      </w:r>
+      <w:proofErr w:type="gramEnd"/>
+      <w:r>
+        <w:rPr>
+          <w:rFonts w:asciiTheme="majorEastAsia" w:eastAsiaTheme="majorEastAsia" w:hAnsiTheme="majorEastAsia" w:cs="PingFang TC" w:hint="eastAsia"/>
+          <w:sz w:val="24"/>
+          <w:szCs w:val="24"/>
+        </w:rPr>
+        <w:t>或少量標</w:t>
+      </w:r>
+      <w:proofErr w:type="gramStart"/>
+      <w:r>
+        <w:rPr>
+          <w:rFonts w:asciiTheme="majorEastAsia" w:eastAsiaTheme="majorEastAsia" w:hAnsiTheme="majorEastAsia" w:cs="PingFang TC" w:hint="eastAsia"/>
+          <w:sz w:val="24"/>
+          <w:szCs w:val="24"/>
+        </w:rPr>
+        <w:t>註</w:t>
+      </w:r>
+      <w:proofErr w:type="gramEnd"/>
       <w:r>
         <w:rPr>
           <w:rFonts w:asciiTheme="majorEastAsia" w:eastAsiaTheme="majorEastAsia" w:hAnsiTheme="majorEastAsia" w:cs="PingFang TC" w:hint="eastAsia"/>
@@ -11407,7 +12037,7 @@
         <w:spacing w:line="360" w:lineRule="auto"/>
         <w:ind w:left="1230"/>
         <w:rPr>
-          <w:rFonts w:asciiTheme="majorEastAsia" w:eastAsiaTheme="majorEastAsia" w:hAnsiTheme="majorEastAsia" w:cs="PingFang TC" w:hint="eastAsia"/>
+          <w:rFonts w:asciiTheme="majorEastAsia" w:eastAsiaTheme="majorEastAsia" w:hAnsiTheme="majorEastAsia" w:cs="PingFang TC"/>
           <w:sz w:val="24"/>
           <w:szCs w:val="24"/>
         </w:rPr>
@@ -11582,7 +12212,25 @@
           <w:sz w:val="24"/>
           <w:szCs w:val="24"/>
         </w:rPr>
-        <w:t>對文本進行斷詞，如圖</w:t>
+        <w:t>對文本</w:t>
+      </w:r>
+      <w:proofErr w:type="gramStart"/>
+      <w:r>
+        <w:rPr>
+          <w:rFonts w:asciiTheme="majorEastAsia" w:eastAsiaTheme="majorEastAsia" w:hAnsiTheme="majorEastAsia" w:cs="PingFang TC" w:hint="eastAsia"/>
+          <w:sz w:val="24"/>
+          <w:szCs w:val="24"/>
+        </w:rPr>
+        <w:t>進行斷詞</w:t>
+      </w:r>
+      <w:proofErr w:type="gramEnd"/>
+      <w:r>
+        <w:rPr>
+          <w:rFonts w:asciiTheme="majorEastAsia" w:eastAsiaTheme="majorEastAsia" w:hAnsiTheme="majorEastAsia" w:cs="PingFang TC" w:hint="eastAsia"/>
+          <w:sz w:val="24"/>
+          <w:szCs w:val="24"/>
+        </w:rPr>
+        <w:t>，如圖</w:t>
       </w:r>
       <w:r>
         <w:rPr>
@@ -12182,8 +12830,18 @@
           <w:sz w:val="16"/>
           <w:szCs w:val="16"/>
         </w:rPr>
-        <w:t>Faiza Khattak</w:t>
-      </w:r>
+        <w:t xml:space="preserve">Faiza </w:t>
+      </w:r>
+      <w:proofErr w:type="spellStart"/>
+      <w:r>
+        <w:rPr>
+          <w:rFonts w:ascii="Times New Roman" w:eastAsiaTheme="majorEastAsia" w:hAnsi="Times New Roman" w:cs="Times New Roman"/>
+          <w:sz w:val="16"/>
+          <w:szCs w:val="16"/>
+        </w:rPr>
+        <w:t>Khattak</w:t>
+      </w:r>
+      <w:proofErr w:type="spellEnd"/>
     </w:p>
     <w:p>
       <w:pPr>
@@ -12549,8 +13207,49 @@
           <w:rFonts w:eastAsiaTheme="majorEastAsia"/>
           <w:lang w:eastAsia="zh-TW"/>
         </w:rPr>
-        <w:t xml:space="preserve"> BERT, RoBERTa, XLNet, DistilBERT</w:t>
-      </w:r>
+        <w:t xml:space="preserve"> BERT, </w:t>
+      </w:r>
+      <w:proofErr w:type="spellStart"/>
+      <w:r>
+        <w:rPr>
+          <w:rFonts w:eastAsiaTheme="majorEastAsia"/>
+          <w:lang w:eastAsia="zh-TW"/>
+        </w:rPr>
+        <w:t>RoBERTa</w:t>
+      </w:r>
+      <w:proofErr w:type="spellEnd"/>
+      <w:r>
+        <w:rPr>
+          <w:rFonts w:eastAsiaTheme="majorEastAsia"/>
+          <w:lang w:eastAsia="zh-TW"/>
+        </w:rPr>
+        <w:t xml:space="preserve">, </w:t>
+      </w:r>
+      <w:proofErr w:type="spellStart"/>
+      <w:r>
+        <w:rPr>
+          <w:rFonts w:eastAsiaTheme="majorEastAsia"/>
+          <w:lang w:eastAsia="zh-TW"/>
+        </w:rPr>
+        <w:t>XLNet</w:t>
+      </w:r>
+      <w:proofErr w:type="spellEnd"/>
+      <w:r>
+        <w:rPr>
+          <w:rFonts w:eastAsiaTheme="majorEastAsia"/>
+          <w:lang w:eastAsia="zh-TW"/>
+        </w:rPr>
+        <w:t xml:space="preserve">, </w:t>
+      </w:r>
+      <w:proofErr w:type="spellStart"/>
+      <w:r>
+        <w:rPr>
+          <w:rFonts w:eastAsiaTheme="majorEastAsia"/>
+          <w:lang w:eastAsia="zh-TW"/>
+        </w:rPr>
+        <w:t>DistilBERT</w:t>
+      </w:r>
+      <w:proofErr w:type="spellEnd"/>
       <w:r>
         <w:rPr>
           <w:rFonts w:eastAsiaTheme="majorEastAsia" w:hint="eastAsia"/>
@@ -12619,15 +13318,32 @@
           <w:rFonts w:asciiTheme="majorEastAsia" w:eastAsiaTheme="majorEastAsia" w:hAnsiTheme="majorEastAsia" w:hint="eastAsia"/>
           <w:lang w:eastAsia="zh-TW"/>
         </w:rPr>
-        <w:t>挑選效能最佳</w:t>
-      </w:r>
-      <w:r>
-        <w:rPr>
-          <w:rFonts w:asciiTheme="majorEastAsia" w:eastAsiaTheme="majorEastAsia" w:hAnsiTheme="majorEastAsia" w:hint="eastAsia"/>
-          <w:lang w:eastAsia="zh-TW"/>
-        </w:rPr>
-        <w:t xml:space="preserve">之 </w:t>
-      </w:r>
+        <w:t>挑選效能</w:t>
+      </w:r>
+      <w:proofErr w:type="gramStart"/>
+      <w:r>
+        <w:rPr>
+          <w:rFonts w:asciiTheme="majorEastAsia" w:eastAsiaTheme="majorEastAsia" w:hAnsiTheme="majorEastAsia" w:hint="eastAsia"/>
+          <w:lang w:eastAsia="zh-TW"/>
+        </w:rPr>
+        <w:t>最佳</w:t>
+      </w:r>
+      <w:r>
+        <w:rPr>
+          <w:rFonts w:asciiTheme="majorEastAsia" w:eastAsiaTheme="majorEastAsia" w:hAnsiTheme="majorEastAsia" w:hint="eastAsia"/>
+          <w:lang w:eastAsia="zh-TW"/>
+        </w:rPr>
+        <w:t>之</w:t>
+      </w:r>
+      <w:proofErr w:type="gramEnd"/>
+      <w:r>
+        <w:rPr>
+          <w:rFonts w:asciiTheme="majorEastAsia" w:eastAsiaTheme="majorEastAsia" w:hAnsiTheme="majorEastAsia" w:hint="eastAsia"/>
+          <w:lang w:eastAsia="zh-TW"/>
+        </w:rPr>
+        <w:t xml:space="preserve"> </w:t>
+      </w:r>
+      <w:proofErr w:type="spellStart"/>
       <w:r>
         <w:rPr>
           <w:rFonts w:eastAsiaTheme="majorEastAsia"/>
@@ -12635,6 +13351,7 @@
         </w:rPr>
         <w:t>RoBERTa</w:t>
       </w:r>
+      <w:proofErr w:type="spellEnd"/>
       <w:r>
         <w:rPr>
           <w:rFonts w:asciiTheme="majorEastAsia" w:eastAsiaTheme="majorEastAsia" w:hAnsiTheme="majorEastAsia"/>
@@ -12675,7 +13392,23 @@
           <w:rFonts w:eastAsiaTheme="majorEastAsia" w:hint="eastAsia"/>
           <w:lang w:eastAsia="zh-TW"/>
         </w:rPr>
-        <w:t>改造前饋層</w:t>
+        <w:t>改造前</w:t>
+      </w:r>
+      <w:proofErr w:type="gramStart"/>
+      <w:r>
+        <w:rPr>
+          <w:rFonts w:eastAsiaTheme="majorEastAsia" w:hint="eastAsia"/>
+          <w:lang w:eastAsia="zh-TW"/>
+        </w:rPr>
+        <w:t>饋</w:t>
+      </w:r>
+      <w:proofErr w:type="gramEnd"/>
+      <w:r>
+        <w:rPr>
+          <w:rFonts w:eastAsiaTheme="majorEastAsia" w:hint="eastAsia"/>
+          <w:lang w:eastAsia="zh-TW"/>
+        </w:rPr>
+        <w:t>層</w:t>
       </w:r>
       <w:r>
         <w:rPr>
@@ -12999,7 +13732,17 @@
           <w:sz w:val="20"/>
           <w:szCs w:val="20"/>
         </w:rPr>
-        <w:t xml:space="preserve">           </w:t>
+        <w:t xml:space="preserve">               </w:t>
+      </w:r>
+      <w:r>
+        <w:rPr>
+          <w:rFonts w:asciiTheme="majorEastAsia" w:eastAsiaTheme="majorEastAsia" w:hAnsiTheme="majorEastAsia" w:hint="eastAsia"/>
+          <w:b/>
+          <w:bCs/>
+          <w:sz w:val="20"/>
+          <w:szCs w:val="20"/>
+        </w:rPr>
+        <w:t xml:space="preserve">模型架構圖: </w:t>
       </w:r>
       <w:r>
         <w:rPr>
@@ -13009,18 +13752,20 @@
           <w:sz w:val="20"/>
           <w:szCs w:val="20"/>
         </w:rPr>
-        <w:t xml:space="preserve">    </w:t>
-      </w:r>
-      <w:r>
-        <w:rPr>
-          <w:rFonts w:asciiTheme="majorEastAsia" w:eastAsiaTheme="majorEastAsia" w:hAnsiTheme="majorEastAsia" w:hint="eastAsia"/>
+        <w:t>EDM-</w:t>
+      </w:r>
+      <w:proofErr w:type="spellStart"/>
+      <w:r>
+        <w:rPr>
+          <w:rFonts w:asciiTheme="majorEastAsia" w:eastAsiaTheme="majorEastAsia" w:hAnsiTheme="majorEastAsia"/>
           <w:b/>
           <w:bCs/>
           <w:sz w:val="20"/>
           <w:szCs w:val="20"/>
         </w:rPr>
-        <w:t xml:space="preserve">模型架構圖: </w:t>
-      </w:r>
+        <w:t>RoBERTa</w:t>
+      </w:r>
+      <w:proofErr w:type="spellEnd"/>
       <w:r>
         <w:rPr>
           <w:rFonts w:asciiTheme="majorEastAsia" w:eastAsiaTheme="majorEastAsia" w:hAnsiTheme="majorEastAsia"/>
@@ -13029,7 +13774,7 @@
           <w:sz w:val="20"/>
           <w:szCs w:val="20"/>
         </w:rPr>
-        <w:t xml:space="preserve">EDM-RoBERTa </w:t>
+        <w:t xml:space="preserve"> </w:t>
       </w:r>
       <w:r>
         <w:rPr>
@@ -13241,18 +13986,20 @@
           <w:sz w:val="20"/>
           <w:szCs w:val="20"/>
         </w:rPr>
-        <w:t>DM-RoBERTa</w:t>
-      </w:r>
-      <w:r>
-        <w:rPr>
-          <w:rFonts w:asciiTheme="majorEastAsia" w:eastAsiaTheme="majorEastAsia" w:hAnsiTheme="majorEastAsia" w:hint="eastAsia"/>
+        <w:t>DM-</w:t>
+      </w:r>
+      <w:proofErr w:type="spellStart"/>
+      <w:r>
+        <w:rPr>
+          <w:rFonts w:asciiTheme="majorEastAsia" w:eastAsiaTheme="majorEastAsia" w:hAnsiTheme="majorEastAsia"/>
           <w:b/>
           <w:bCs/>
           <w:sz w:val="20"/>
           <w:szCs w:val="20"/>
         </w:rPr>
-        <w:t>與其他</w:t>
-      </w:r>
+        <w:t>RoBERTa</w:t>
+      </w:r>
+      <w:proofErr w:type="spellEnd"/>
       <w:r>
         <w:rPr>
           <w:rFonts w:asciiTheme="majorEastAsia" w:eastAsiaTheme="majorEastAsia" w:hAnsiTheme="majorEastAsia" w:hint="eastAsia"/>
@@ -13261,17 +14008,17 @@
           <w:sz w:val="20"/>
           <w:szCs w:val="20"/>
         </w:rPr>
-        <w:t>實驗樣本對</w:t>
-      </w:r>
-      <w:r>
-        <w:rPr>
-          <w:rFonts w:ascii="Times New Roman" w:eastAsiaTheme="majorEastAsia" w:hAnsi="Times New Roman" w:cs="Times New Roman"/>
+        <w:t>與其他</w:t>
+      </w:r>
+      <w:r>
+        <w:rPr>
+          <w:rFonts w:asciiTheme="majorEastAsia" w:eastAsiaTheme="majorEastAsia" w:hAnsiTheme="majorEastAsia" w:hint="eastAsia"/>
           <w:b/>
           <w:bCs/>
           <w:sz w:val="20"/>
           <w:szCs w:val="20"/>
         </w:rPr>
-        <w:t xml:space="preserve">SST-2: </w:t>
+        <w:t>實驗樣本對</w:t>
       </w:r>
       <w:r>
         <w:rPr>
@@ -13281,7 +14028,7 @@
           <w:sz w:val="20"/>
           <w:szCs w:val="20"/>
         </w:rPr>
-        <w:t>IMDb Dataset</w:t>
+        <w:t>SST-2: IMDb Dataset</w:t>
       </w:r>
       <w:r>
         <w:rPr>
@@ -13302,7 +14049,7 @@
         <w:spacing w:line="360" w:lineRule="auto"/>
         <w:ind w:left="640"/>
         <w:rPr>
-          <w:rFonts w:asciiTheme="majorEastAsia" w:eastAsiaTheme="majorEastAsia" w:hAnsiTheme="majorEastAsia" w:hint="eastAsia"/>
+          <w:rFonts w:asciiTheme="majorEastAsia" w:eastAsiaTheme="majorEastAsia" w:hAnsiTheme="majorEastAsia"/>
           <w:sz w:val="24"/>
           <w:szCs w:val="24"/>
         </w:rPr>
@@ -13425,8 +14172,20 @@
           <w:sz w:val="20"/>
           <w:szCs w:val="20"/>
         </w:rPr>
-        <w:t>DM-RoBERTa</w:t>
-      </w:r>
+        <w:t>DM-</w:t>
+      </w:r>
+      <w:proofErr w:type="spellStart"/>
+      <w:r>
+        <w:rPr>
+          <w:rFonts w:asciiTheme="majorEastAsia" w:eastAsiaTheme="majorEastAsia" w:hAnsiTheme="majorEastAsia"/>
+          <w:b/>
+          <w:bCs/>
+          <w:sz w:val="20"/>
+          <w:szCs w:val="20"/>
+        </w:rPr>
+        <w:t>RoBERTa</w:t>
+      </w:r>
+      <w:proofErr w:type="spellEnd"/>
       <w:r>
         <w:rPr>
           <w:rFonts w:asciiTheme="majorEastAsia" w:eastAsiaTheme="majorEastAsia" w:hAnsiTheme="majorEastAsia" w:hint="eastAsia"/>
@@ -13522,8 +14281,20 @@
           <w:sz w:val="20"/>
           <w:szCs w:val="20"/>
         </w:rPr>
-        <w:t>EDM-RoBERTa</w:t>
-      </w:r>
+        <w:t>EDM-</w:t>
+      </w:r>
+      <w:proofErr w:type="spellStart"/>
+      <w:r>
+        <w:rPr>
+          <w:rFonts w:ascii="Times New Roman" w:eastAsiaTheme="majorEastAsia" w:hAnsi="Times New Roman" w:cs="Times New Roman"/>
+          <w:b/>
+          <w:bCs/>
+          <w:sz w:val="20"/>
+          <w:szCs w:val="20"/>
+        </w:rPr>
+        <w:t>RoBERTa</w:t>
+      </w:r>
+      <w:proofErr w:type="spellEnd"/>
       <w:r>
         <w:rPr>
           <w:rFonts w:ascii="Times New Roman" w:eastAsiaTheme="majorEastAsia" w:hAnsi="Times New Roman" w:cs="Times New Roman" w:hint="eastAsia"/>
@@ -13568,15 +14339,7 @@
           <w:sz w:val="24"/>
           <w:szCs w:val="24"/>
         </w:rPr>
-        <w:t xml:space="preserve">       </w:t>
-      </w:r>
-      <w:r>
-        <w:rPr>
-          <w:rFonts w:asciiTheme="majorEastAsia" w:eastAsiaTheme="majorEastAsia" w:hAnsiTheme="majorEastAsia" w:hint="eastAsia"/>
-          <w:sz w:val="24"/>
-          <w:szCs w:val="24"/>
-        </w:rPr>
-        <w:t xml:space="preserve">實驗過程以 </w:t>
+        <w:t xml:space="preserve">       實驗過程以 </w:t>
       </w:r>
       <w:r>
         <w:rPr>
@@ -13656,8 +14419,18 @@
           <w:sz w:val="24"/>
           <w:szCs w:val="24"/>
         </w:rPr>
-        <w:t>EDM-RoBERTa</w:t>
-      </w:r>
+        <w:t>EDM-</w:t>
+      </w:r>
+      <w:proofErr w:type="spellStart"/>
+      <w:r>
+        <w:rPr>
+          <w:rFonts w:ascii="Times New Roman" w:eastAsiaTheme="majorEastAsia" w:hAnsi="Times New Roman" w:cs="Times New Roman"/>
+          <w:sz w:val="24"/>
+          <w:szCs w:val="24"/>
+        </w:rPr>
+        <w:t>RoBERTa</w:t>
+      </w:r>
+      <w:proofErr w:type="spellEnd"/>
       <w:r>
         <w:rPr>
           <w:rFonts w:asciiTheme="majorEastAsia" w:eastAsiaTheme="majorEastAsia" w:hAnsiTheme="majorEastAsia" w:hint="eastAsia"/>
@@ -13806,7 +14579,23 @@
                 <w:rFonts w:ascii="Times New Roman" w:eastAsiaTheme="majorEastAsia" w:hAnsi="Times New Roman" w:cs="Times New Roman"/>
                 <w:sz w:val="22"/>
               </w:rPr>
-              <w:t>Google Colaboratory Pro</w:t>
+              <w:t xml:space="preserve">Google </w:t>
+            </w:r>
+            <w:proofErr w:type="spellStart"/>
+            <w:r>
+              <w:rPr>
+                <w:rFonts w:ascii="Times New Roman" w:eastAsiaTheme="majorEastAsia" w:hAnsi="Times New Roman" w:cs="Times New Roman"/>
+                <w:sz w:val="22"/>
+              </w:rPr>
+              <w:t>Colaboratory</w:t>
+            </w:r>
+            <w:proofErr w:type="spellEnd"/>
+            <w:r>
+              <w:rPr>
+                <w:rFonts w:ascii="Times New Roman" w:eastAsiaTheme="majorEastAsia" w:hAnsi="Times New Roman" w:cs="Times New Roman"/>
+                <w:sz w:val="22"/>
+              </w:rPr>
+              <w:t xml:space="preserve"> Pro</w:t>
             </w:r>
           </w:p>
         </w:tc>
@@ -14309,8 +15098,18 @@
           <w:sz w:val="24"/>
           <w:szCs w:val="24"/>
         </w:rPr>
-        <w:t>EDM-RoBERTa</w:t>
-      </w:r>
+        <w:t>EDM-</w:t>
+      </w:r>
+      <w:proofErr w:type="spellStart"/>
+      <w:r>
+        <w:rPr>
+          <w:rFonts w:ascii="Times New Roman" w:eastAsiaTheme="majorEastAsia" w:hAnsi="Times New Roman" w:cs="Times New Roman"/>
+          <w:sz w:val="24"/>
+          <w:szCs w:val="24"/>
+        </w:rPr>
+        <w:t>RoBERTa</w:t>
+      </w:r>
+      <w:proofErr w:type="spellEnd"/>
       <w:r>
         <w:rPr>
           <w:rFonts w:asciiTheme="majorEastAsia" w:eastAsiaTheme="majorEastAsia" w:hAnsiTheme="majorEastAsia" w:cs="Times New Roman" w:hint="eastAsia"/>
@@ -14367,6 +15166,7 @@
         </w:rPr>
         <w:t>、</w:t>
       </w:r>
+      <w:proofErr w:type="spellStart"/>
       <w:r>
         <w:rPr>
           <w:rFonts w:ascii="Times New Roman" w:eastAsiaTheme="majorEastAsia" w:hAnsi="Times New Roman" w:cs="Times New Roman"/>
@@ -14375,6 +15175,7 @@
         </w:rPr>
         <w:t>RoBERTa</w:t>
       </w:r>
+      <w:proofErr w:type="spellEnd"/>
       <w:r>
         <w:rPr>
           <w:rFonts w:ascii="Times New Roman" w:eastAsiaTheme="majorEastAsia" w:hAnsi="Times New Roman" w:cs="Times New Roman"/>
@@ -14383,6 +15184,7 @@
         </w:rPr>
         <w:t>、</w:t>
       </w:r>
+      <w:proofErr w:type="spellStart"/>
       <w:r>
         <w:rPr>
           <w:rFonts w:ascii="Times New Roman" w:eastAsiaTheme="majorEastAsia" w:hAnsi="Times New Roman" w:cs="Times New Roman"/>
@@ -14391,6 +15193,7 @@
         </w:rPr>
         <w:t>DistilBERT</w:t>
       </w:r>
+      <w:proofErr w:type="spellEnd"/>
       <w:r>
         <w:rPr>
           <w:rFonts w:ascii="Times New Roman" w:eastAsiaTheme="majorEastAsia" w:hAnsi="Times New Roman" w:cs="Times New Roman"/>
@@ -14399,6 +15202,7 @@
         </w:rPr>
         <w:t>、</w:t>
       </w:r>
+      <w:proofErr w:type="spellStart"/>
       <w:r>
         <w:rPr>
           <w:rFonts w:ascii="Times New Roman" w:eastAsiaTheme="majorEastAsia" w:hAnsi="Times New Roman" w:cs="Times New Roman"/>
@@ -14407,13 +15211,32 @@
         </w:rPr>
         <w:t>XLNet</w:t>
       </w:r>
+      <w:proofErr w:type="spellEnd"/>
       <w:r>
         <w:rPr>
           <w:rFonts w:asciiTheme="majorEastAsia" w:eastAsiaTheme="majorEastAsia" w:hAnsiTheme="majorEastAsia" w:cs="Times New Roman"/>
           <w:sz w:val="24"/>
           <w:szCs w:val="24"/>
         </w:rPr>
-        <w:t>)詞義分析輸出更精準的預測結果，</w:t>
+        <w:t>)詞義分析輸出更精</w:t>
+      </w:r>
+      <w:proofErr w:type="gramStart"/>
+      <w:r>
+        <w:rPr>
+          <w:rFonts w:asciiTheme="majorEastAsia" w:eastAsiaTheme="majorEastAsia" w:hAnsiTheme="majorEastAsia" w:cs="Times New Roman"/>
+          <w:sz w:val="24"/>
+          <w:szCs w:val="24"/>
+        </w:rPr>
+        <w:t>準</w:t>
+      </w:r>
+      <w:proofErr w:type="gramEnd"/>
+      <w:r>
+        <w:rPr>
+          <w:rFonts w:asciiTheme="majorEastAsia" w:eastAsiaTheme="majorEastAsia" w:hAnsiTheme="majorEastAsia" w:cs="Times New Roman"/>
+          <w:sz w:val="24"/>
+          <w:szCs w:val="24"/>
+        </w:rPr>
+        <w:t>的預測結果，</w:t>
       </w:r>
       <w:r>
         <w:rPr>
@@ -14429,8 +15252,18 @@
           <w:sz w:val="24"/>
           <w:szCs w:val="24"/>
         </w:rPr>
-        <w:t>EDM-RoBERTa</w:t>
-      </w:r>
+        <w:t>EDM-</w:t>
+      </w:r>
+      <w:proofErr w:type="spellStart"/>
+      <w:r>
+        <w:rPr>
+          <w:rFonts w:ascii="Times New Roman" w:eastAsiaTheme="majorEastAsia" w:hAnsi="Times New Roman" w:cs="Times New Roman"/>
+          <w:sz w:val="24"/>
+          <w:szCs w:val="24"/>
+        </w:rPr>
+        <w:t>RoBERTa</w:t>
+      </w:r>
+      <w:proofErr w:type="spellEnd"/>
       <w:r>
         <w:rPr>
           <w:rFonts w:asciiTheme="majorEastAsia" w:eastAsiaTheme="majorEastAsia" w:hAnsiTheme="majorEastAsia" w:cs="Times New Roman" w:hint="eastAsia"/>
@@ -14461,7 +15294,25 @@
           <w:sz w:val="24"/>
           <w:szCs w:val="24"/>
         </w:rPr>
-        <w:t>注意力機制導致的編解碼過程無序缺失及其弱於捕獲文本中的短期依賴問題。本研究所</w:t>
+        <w:t>注意力機制導致的編解碼過程無序缺失</w:t>
+      </w:r>
+      <w:proofErr w:type="gramStart"/>
+      <w:r>
+        <w:rPr>
+          <w:rFonts w:asciiTheme="majorEastAsia" w:eastAsiaTheme="majorEastAsia" w:hAnsiTheme="majorEastAsia" w:cs="Times New Roman"/>
+          <w:sz w:val="24"/>
+          <w:szCs w:val="24"/>
+        </w:rPr>
+        <w:t>及其弱於</w:t>
+      </w:r>
+      <w:proofErr w:type="gramEnd"/>
+      <w:r>
+        <w:rPr>
+          <w:rFonts w:asciiTheme="majorEastAsia" w:eastAsiaTheme="majorEastAsia" w:hAnsiTheme="majorEastAsia" w:cs="Times New Roman"/>
+          <w:sz w:val="24"/>
+          <w:szCs w:val="24"/>
+        </w:rPr>
+        <w:t>捕獲文本中的短期依賴問題。本研究所</w:t>
       </w:r>
       <w:r>
         <w:rPr>
@@ -14670,7 +15521,25 @@
           <w:color w:val="1A1A1A"/>
           <w:shd w:val="clear" w:color="auto" w:fill="FFFFFF"/>
         </w:rPr>
-        <w:t>BERT: Pre-training of Deep Bidirectional Transformers for Language Understanding. arXiv:</w:t>
+        <w:t xml:space="preserve">BERT: Pre-training of Deep Bidirectional Transformers for Language Understanding. </w:t>
+      </w:r>
+      <w:proofErr w:type="spellStart"/>
+      <w:r>
+        <w:rPr>
+          <w:rFonts w:eastAsiaTheme="majorEastAsia"/>
+          <w:color w:val="1A1A1A"/>
+          <w:shd w:val="clear" w:color="auto" w:fill="FFFFFF"/>
+        </w:rPr>
+        <w:t>arXiv</w:t>
+      </w:r>
+      <w:proofErr w:type="spellEnd"/>
+      <w:r>
+        <w:rPr>
+          <w:rFonts w:eastAsiaTheme="majorEastAsia"/>
+          <w:color w:val="1A1A1A"/>
+          <w:shd w:val="clear" w:color="auto" w:fill="FFFFFF"/>
+        </w:rPr>
+        <w:t>:</w:t>
       </w:r>
       <w:r>
         <w:rPr>
@@ -14705,7 +15574,61 @@
           <w:color w:val="1A1A1A"/>
           <w:shd w:val="clear" w:color="auto" w:fill="FFFFFF"/>
         </w:rPr>
-        <w:t xml:space="preserve">Ashish Vaswani, Noam Shazeer, Niki Parmar, Jacob Uszkoreit, Llion Jones, </w:t>
+        <w:t xml:space="preserve">Ashish Vaswani, Noam </w:t>
+      </w:r>
+      <w:proofErr w:type="spellStart"/>
+      <w:r>
+        <w:rPr>
+          <w:rFonts w:eastAsiaTheme="majorEastAsia"/>
+          <w:color w:val="1A1A1A"/>
+          <w:shd w:val="clear" w:color="auto" w:fill="FFFFFF"/>
+        </w:rPr>
+        <w:t>Shazeer</w:t>
+      </w:r>
+      <w:proofErr w:type="spellEnd"/>
+      <w:r>
+        <w:rPr>
+          <w:rFonts w:eastAsiaTheme="majorEastAsia"/>
+          <w:color w:val="1A1A1A"/>
+          <w:shd w:val="clear" w:color="auto" w:fill="FFFFFF"/>
+        </w:rPr>
+        <w:t xml:space="preserve">, Niki Parmar, Jacob </w:t>
+      </w:r>
+      <w:proofErr w:type="spellStart"/>
+      <w:r>
+        <w:rPr>
+          <w:rFonts w:eastAsiaTheme="majorEastAsia"/>
+          <w:color w:val="1A1A1A"/>
+          <w:shd w:val="clear" w:color="auto" w:fill="FFFFFF"/>
+        </w:rPr>
+        <w:t>Uszkoreit</w:t>
+      </w:r>
+      <w:proofErr w:type="spellEnd"/>
+      <w:r>
+        <w:rPr>
+          <w:rFonts w:eastAsiaTheme="majorEastAsia"/>
+          <w:color w:val="1A1A1A"/>
+          <w:shd w:val="clear" w:color="auto" w:fill="FFFFFF"/>
+        </w:rPr>
+        <w:t xml:space="preserve">, </w:t>
+      </w:r>
+      <w:proofErr w:type="spellStart"/>
+      <w:r>
+        <w:rPr>
+          <w:rFonts w:eastAsiaTheme="majorEastAsia"/>
+          <w:color w:val="1A1A1A"/>
+          <w:shd w:val="clear" w:color="auto" w:fill="FFFFFF"/>
+        </w:rPr>
+        <w:t>Llion</w:t>
+      </w:r>
+      <w:proofErr w:type="spellEnd"/>
+      <w:r>
+        <w:rPr>
+          <w:rFonts w:eastAsiaTheme="majorEastAsia"/>
+          <w:color w:val="1A1A1A"/>
+          <w:shd w:val="clear" w:color="auto" w:fill="FFFFFF"/>
+        </w:rPr>
+        <w:t xml:space="preserve"> Jones, </w:t>
       </w:r>
     </w:p>
     <w:p>
@@ -14723,7 +15646,81 @@
           <w:color w:val="1A1A1A"/>
           <w:shd w:val="clear" w:color="auto" w:fill="FFFFFF"/>
         </w:rPr>
-        <w:t>Aidan N.Gomez, Lukasz Kaiser and Illia Polosukhin. Attention Is All You Need. arXiv:</w:t>
+        <w:t xml:space="preserve">Aidan </w:t>
+      </w:r>
+      <w:proofErr w:type="spellStart"/>
+      <w:proofErr w:type="gramStart"/>
+      <w:r>
+        <w:rPr>
+          <w:rFonts w:eastAsiaTheme="majorEastAsia"/>
+          <w:color w:val="1A1A1A"/>
+          <w:shd w:val="clear" w:color="auto" w:fill="FFFFFF"/>
+        </w:rPr>
+        <w:t>N.Gomez</w:t>
+      </w:r>
+      <w:proofErr w:type="spellEnd"/>
+      <w:proofErr w:type="gramEnd"/>
+      <w:r>
+        <w:rPr>
+          <w:rFonts w:eastAsiaTheme="majorEastAsia"/>
+          <w:color w:val="1A1A1A"/>
+          <w:shd w:val="clear" w:color="auto" w:fill="FFFFFF"/>
+        </w:rPr>
+        <w:t xml:space="preserve">, Lukasz Kaiser and </w:t>
+      </w:r>
+      <w:proofErr w:type="spellStart"/>
+      <w:r>
+        <w:rPr>
+          <w:rFonts w:eastAsiaTheme="majorEastAsia"/>
+          <w:color w:val="1A1A1A"/>
+          <w:shd w:val="clear" w:color="auto" w:fill="FFFFFF"/>
+        </w:rPr>
+        <w:t>Illia</w:t>
+      </w:r>
+      <w:proofErr w:type="spellEnd"/>
+      <w:r>
+        <w:rPr>
+          <w:rFonts w:eastAsiaTheme="majorEastAsia"/>
+          <w:color w:val="1A1A1A"/>
+          <w:shd w:val="clear" w:color="auto" w:fill="FFFFFF"/>
+        </w:rPr>
+        <w:t xml:space="preserve"> </w:t>
+      </w:r>
+      <w:proofErr w:type="spellStart"/>
+      <w:r>
+        <w:rPr>
+          <w:rFonts w:eastAsiaTheme="majorEastAsia"/>
+          <w:color w:val="1A1A1A"/>
+          <w:shd w:val="clear" w:color="auto" w:fill="FFFFFF"/>
+        </w:rPr>
+        <w:t>Polosukhin</w:t>
+      </w:r>
+      <w:proofErr w:type="spellEnd"/>
+      <w:r>
+        <w:rPr>
+          <w:rFonts w:eastAsiaTheme="majorEastAsia"/>
+          <w:color w:val="1A1A1A"/>
+          <w:shd w:val="clear" w:color="auto" w:fill="FFFFFF"/>
+        </w:rPr>
+        <w:t xml:space="preserve">. Attention Is All You Need. </w:t>
+      </w:r>
+      <w:proofErr w:type="spellStart"/>
+      <w:r>
+        <w:rPr>
+          <w:rFonts w:eastAsiaTheme="majorEastAsia"/>
+          <w:color w:val="1A1A1A"/>
+          <w:shd w:val="clear" w:color="auto" w:fill="FFFFFF"/>
+        </w:rPr>
+        <w:t>arXiv</w:t>
+      </w:r>
+      <w:proofErr w:type="spellEnd"/>
+      <w:r>
+        <w:rPr>
+          <w:rFonts w:eastAsiaTheme="majorEastAsia"/>
+          <w:color w:val="1A1A1A"/>
+          <w:shd w:val="clear" w:color="auto" w:fill="FFFFFF"/>
+        </w:rPr>
+        <w:t>:</w:t>
       </w:r>
       <w:r>
         <w:rPr>
@@ -14758,7 +15755,25 @@
           <w:color w:val="1A1A1A"/>
           <w:shd w:val="clear" w:color="auto" w:fill="FFFFFF"/>
         </w:rPr>
-        <w:t>Yoav Goldberg. Assessing BERT’s Syntactic Abilities. arXiv:</w:t>
+        <w:t xml:space="preserve">Yoav Goldberg. Assessing BERT’s Syntactic Abilities. </w:t>
+      </w:r>
+      <w:proofErr w:type="spellStart"/>
+      <w:r>
+        <w:rPr>
+          <w:rFonts w:eastAsiaTheme="majorEastAsia"/>
+          <w:color w:val="1A1A1A"/>
+          <w:shd w:val="clear" w:color="auto" w:fill="FFFFFF"/>
+        </w:rPr>
+        <w:t>arXiv</w:t>
+      </w:r>
+      <w:proofErr w:type="spellEnd"/>
+      <w:r>
+        <w:rPr>
+          <w:rFonts w:eastAsiaTheme="majorEastAsia"/>
+          <w:color w:val="1A1A1A"/>
+          <w:shd w:val="clear" w:color="auto" w:fill="FFFFFF"/>
+        </w:rPr>
+        <w:t>:</w:t>
       </w:r>
       <w:r>
         <w:rPr>
@@ -14791,7 +15806,35 @@
         <w:rPr>
           <w:rFonts w:eastAsiaTheme="majorEastAsia"/>
         </w:rPr>
-        <w:t xml:space="preserve">Richard Socher, Alex Perelygin, Jean Y. Wu, Jason Chuang, </w:t>
+        <w:t xml:space="preserve">Richard </w:t>
+      </w:r>
+      <w:proofErr w:type="spellStart"/>
+      <w:r>
+        <w:rPr>
+          <w:rFonts w:eastAsiaTheme="majorEastAsia"/>
+        </w:rPr>
+        <w:t>Socher</w:t>
+      </w:r>
+      <w:proofErr w:type="spellEnd"/>
+      <w:r>
+        <w:rPr>
+          <w:rFonts w:eastAsiaTheme="majorEastAsia"/>
+        </w:rPr>
+        <w:t xml:space="preserve">, Alex </w:t>
+      </w:r>
+      <w:proofErr w:type="spellStart"/>
+      <w:r>
+        <w:rPr>
+          <w:rFonts w:eastAsiaTheme="majorEastAsia"/>
+        </w:rPr>
+        <w:t>Perelygin</w:t>
+      </w:r>
+      <w:proofErr w:type="spellEnd"/>
+      <w:r>
+        <w:rPr>
+          <w:rFonts w:eastAsiaTheme="majorEastAsia"/>
+        </w:rPr>
+        <w:t xml:space="preserve">, Jean Y. Wu, Jason Chuang, </w:t>
       </w:r>
     </w:p>
     <w:p>
@@ -14834,7 +15877,55 @@
           <w:rFonts w:eastAsiaTheme="majorEastAsia"/>
           <w:color w:val="000000"/>
         </w:rPr>
-        <w:t>Stephen Merity. Single Headed Attention RNN: Stop Thinking With Your Head. arXiv:</w:t>
+        <w:t xml:space="preserve">Stephen </w:t>
+      </w:r>
+      <w:proofErr w:type="spellStart"/>
+      <w:r>
+        <w:rPr>
+          <w:rFonts w:eastAsiaTheme="majorEastAsia"/>
+          <w:color w:val="000000"/>
+        </w:rPr>
+        <w:t>Merity</w:t>
+      </w:r>
+      <w:proofErr w:type="spellEnd"/>
+      <w:r>
+        <w:rPr>
+          <w:rFonts w:eastAsiaTheme="majorEastAsia"/>
+          <w:color w:val="000000"/>
+        </w:rPr>
+        <w:t xml:space="preserve">. Single Headed Attention RNN: Stop Thinking </w:t>
+      </w:r>
+      <w:proofErr w:type="gramStart"/>
+      <w:r>
+        <w:rPr>
+          <w:rFonts w:eastAsiaTheme="majorEastAsia"/>
+          <w:color w:val="000000"/>
+        </w:rPr>
+        <w:t>With</w:t>
+      </w:r>
+      <w:proofErr w:type="gramEnd"/>
+      <w:r>
+        <w:rPr>
+          <w:rFonts w:eastAsiaTheme="majorEastAsia"/>
+          <w:color w:val="000000"/>
+        </w:rPr>
+        <w:t xml:space="preserve"> Your Head. </w:t>
+      </w:r>
+      <w:proofErr w:type="spellStart"/>
+      <w:r>
+        <w:rPr>
+          <w:rFonts w:eastAsiaTheme="majorEastAsia"/>
+          <w:color w:val="000000"/>
+        </w:rPr>
+        <w:t>arXiv</w:t>
+      </w:r>
+      <w:proofErr w:type="spellEnd"/>
+      <w:r>
+        <w:rPr>
+          <w:rFonts w:eastAsiaTheme="majorEastAsia"/>
+          <w:color w:val="000000"/>
+        </w:rPr>
+        <w:t>:</w:t>
       </w:r>
       <w:r>
         <w:rPr>
@@ -14867,7 +15958,87 @@
           <w:rFonts w:eastAsiaTheme="majorEastAsia"/>
           <w:color w:val="000000"/>
         </w:rPr>
-        <w:t>Ilya Sutskever, Orial Vinyals and Quo V.Le. Sequence to Sequence Learning with Neural Networks. arXiv: 1409.3215v3, 2014.</w:t>
+        <w:t xml:space="preserve">Ilya </w:t>
+      </w:r>
+      <w:proofErr w:type="spellStart"/>
+      <w:r>
+        <w:rPr>
+          <w:rFonts w:eastAsiaTheme="majorEastAsia"/>
+          <w:color w:val="000000"/>
+        </w:rPr>
+        <w:t>Sutskever</w:t>
+      </w:r>
+      <w:proofErr w:type="spellEnd"/>
+      <w:r>
+        <w:rPr>
+          <w:rFonts w:eastAsiaTheme="majorEastAsia"/>
+          <w:color w:val="000000"/>
+        </w:rPr>
+        <w:t xml:space="preserve">, </w:t>
+      </w:r>
+      <w:proofErr w:type="spellStart"/>
+      <w:r>
+        <w:rPr>
+          <w:rFonts w:eastAsiaTheme="majorEastAsia"/>
+          <w:color w:val="000000"/>
+        </w:rPr>
+        <w:t>Orial</w:t>
+      </w:r>
+      <w:proofErr w:type="spellEnd"/>
+      <w:r>
+        <w:rPr>
+          <w:rFonts w:eastAsiaTheme="majorEastAsia"/>
+          <w:color w:val="000000"/>
+        </w:rPr>
+        <w:t xml:space="preserve"> </w:t>
+      </w:r>
+      <w:proofErr w:type="spellStart"/>
+      <w:r>
+        <w:rPr>
+          <w:rFonts w:eastAsiaTheme="majorEastAsia"/>
+          <w:color w:val="000000"/>
+        </w:rPr>
+        <w:t>Vinyals</w:t>
+      </w:r>
+      <w:proofErr w:type="spellEnd"/>
+      <w:r>
+        <w:rPr>
+          <w:rFonts w:eastAsiaTheme="majorEastAsia"/>
+          <w:color w:val="000000"/>
+        </w:rPr>
+        <w:t xml:space="preserve"> and Quo </w:t>
+      </w:r>
+      <w:proofErr w:type="spellStart"/>
+      <w:r>
+        <w:rPr>
+          <w:rFonts w:eastAsiaTheme="majorEastAsia"/>
+          <w:color w:val="000000"/>
+        </w:rPr>
+        <w:t>V.Le</w:t>
+      </w:r>
+      <w:proofErr w:type="spellEnd"/>
+      <w:r>
+        <w:rPr>
+          <w:rFonts w:eastAsiaTheme="majorEastAsia"/>
+          <w:color w:val="000000"/>
+        </w:rPr>
+        <w:t xml:space="preserve">. Sequence to Sequence Learning with Neural Networks. </w:t>
+      </w:r>
+      <w:proofErr w:type="spellStart"/>
+      <w:r>
+        <w:rPr>
+          <w:rFonts w:eastAsiaTheme="majorEastAsia"/>
+          <w:color w:val="000000"/>
+        </w:rPr>
+        <w:t>arXiv</w:t>
+      </w:r>
+      <w:proofErr w:type="spellEnd"/>
+      <w:r>
+        <w:rPr>
+          <w:rFonts w:eastAsiaTheme="majorEastAsia"/>
+          <w:color w:val="000000"/>
+        </w:rPr>
+        <w:t>: 1409.3215v3, 2014.</w:t>
       </w:r>
     </w:p>
     <w:p>
@@ -14887,7 +16058,55 @@
           <w:rFonts w:eastAsiaTheme="majorEastAsia"/>
           <w:color w:val="000000"/>
         </w:rPr>
-        <w:t>Nikita Kitaev, Lukasz Kaiser and Anselm Levskaya. Reformer: The Efficient Transformer. arXiv: 2001.04451v2, 2020.</w:t>
+        <w:t xml:space="preserve">Nikita </w:t>
+      </w:r>
+      <w:proofErr w:type="spellStart"/>
+      <w:r>
+        <w:rPr>
+          <w:rFonts w:eastAsiaTheme="majorEastAsia"/>
+          <w:color w:val="000000"/>
+        </w:rPr>
+        <w:t>Kitaev</w:t>
+      </w:r>
+      <w:proofErr w:type="spellEnd"/>
+      <w:r>
+        <w:rPr>
+          <w:rFonts w:eastAsiaTheme="majorEastAsia"/>
+          <w:color w:val="000000"/>
+        </w:rPr>
+        <w:t xml:space="preserve">, Lukasz Kaiser and Anselm </w:t>
+      </w:r>
+      <w:proofErr w:type="spellStart"/>
+      <w:r>
+        <w:rPr>
+          <w:rFonts w:eastAsiaTheme="majorEastAsia"/>
+          <w:color w:val="000000"/>
+        </w:rPr>
+        <w:t>Levskaya</w:t>
+      </w:r>
+      <w:proofErr w:type="spellEnd"/>
+      <w:r>
+        <w:rPr>
+          <w:rFonts w:eastAsiaTheme="majorEastAsia"/>
+          <w:color w:val="000000"/>
+        </w:rPr>
+        <w:t xml:space="preserve">. Reformer: The Efficient Transformer. </w:t>
+      </w:r>
+      <w:proofErr w:type="spellStart"/>
+      <w:r>
+        <w:rPr>
+          <w:rFonts w:eastAsiaTheme="majorEastAsia"/>
+          <w:color w:val="000000"/>
+        </w:rPr>
+        <w:t>arXiv</w:t>
+      </w:r>
+      <w:proofErr w:type="spellEnd"/>
+      <w:r>
+        <w:rPr>
+          <w:rFonts w:eastAsiaTheme="majorEastAsia"/>
+          <w:color w:val="000000"/>
+        </w:rPr>
+        <w:t>: 2001.04451v2, 2020.</w:t>
       </w:r>
     </w:p>
     <w:p>
@@ -14902,12 +16121,87 @@
           <w:rFonts w:eastAsiaTheme="majorEastAsia"/>
         </w:rPr>
       </w:pPr>
-      <w:r>
-        <w:rPr>
-          <w:rFonts w:eastAsiaTheme="majorEastAsia"/>
-          <w:color w:val="000000"/>
-        </w:rPr>
-        <w:t>Yonghui Wu, Mike Schuster, Zhifeng Chen, Quoc V.Le and Mohammad Norozui. Google’s Neural Machine Translation System: Bridging the Gap between Human and Machine Translation. arXiv: 1609.08144v2, 2016.</w:t>
+      <w:proofErr w:type="spellStart"/>
+      <w:r>
+        <w:rPr>
+          <w:rFonts w:eastAsiaTheme="majorEastAsia"/>
+          <w:color w:val="000000"/>
+        </w:rPr>
+        <w:t>Yonghui</w:t>
+      </w:r>
+      <w:proofErr w:type="spellEnd"/>
+      <w:r>
+        <w:rPr>
+          <w:rFonts w:eastAsiaTheme="majorEastAsia"/>
+          <w:color w:val="000000"/>
+        </w:rPr>
+        <w:t xml:space="preserve"> Wu, Mike Schuster, </w:t>
+      </w:r>
+      <w:proofErr w:type="spellStart"/>
+      <w:r>
+        <w:rPr>
+          <w:rFonts w:eastAsiaTheme="majorEastAsia"/>
+          <w:color w:val="000000"/>
+        </w:rPr>
+        <w:t>Zhifeng</w:t>
+      </w:r>
+      <w:proofErr w:type="spellEnd"/>
+      <w:r>
+        <w:rPr>
+          <w:rFonts w:eastAsiaTheme="majorEastAsia"/>
+          <w:color w:val="000000"/>
+        </w:rPr>
+        <w:t xml:space="preserve"> Chen, Quoc </w:t>
+      </w:r>
+      <w:proofErr w:type="spellStart"/>
+      <w:proofErr w:type="gramStart"/>
+      <w:r>
+        <w:rPr>
+          <w:rFonts w:eastAsiaTheme="majorEastAsia"/>
+          <w:color w:val="000000"/>
+        </w:rPr>
+        <w:t>V.Le</w:t>
+      </w:r>
+      <w:proofErr w:type="spellEnd"/>
+      <w:proofErr w:type="gramEnd"/>
+      <w:r>
+        <w:rPr>
+          <w:rFonts w:eastAsiaTheme="majorEastAsia"/>
+          <w:color w:val="000000"/>
+        </w:rPr>
+        <w:t xml:space="preserve"> and Mohammad </w:t>
+      </w:r>
+      <w:proofErr w:type="spellStart"/>
+      <w:r>
+        <w:rPr>
+          <w:rFonts w:eastAsiaTheme="majorEastAsia"/>
+          <w:color w:val="000000"/>
+        </w:rPr>
+        <w:t>Norozui</w:t>
+      </w:r>
+      <w:proofErr w:type="spellEnd"/>
+      <w:r>
+        <w:rPr>
+          <w:rFonts w:eastAsiaTheme="majorEastAsia"/>
+          <w:color w:val="000000"/>
+        </w:rPr>
+        <w:t xml:space="preserve">. Google’s Neural Machine Translation System: Bridging the Gap between Human and Machine Translation. </w:t>
+      </w:r>
+      <w:proofErr w:type="spellStart"/>
+      <w:r>
+        <w:rPr>
+          <w:rFonts w:eastAsiaTheme="majorEastAsia"/>
+          <w:color w:val="000000"/>
+        </w:rPr>
+        <w:t>arXiv</w:t>
+      </w:r>
+      <w:proofErr w:type="spellEnd"/>
+      <w:r>
+        <w:rPr>
+          <w:rFonts w:eastAsiaTheme="majorEastAsia"/>
+          <w:color w:val="000000"/>
+        </w:rPr>
+        <w:t>: 1609.08144v2, 2016.</w:t>
       </w:r>
     </w:p>
     <w:p>
@@ -14927,7 +16221,87 @@
           <w:rFonts w:eastAsiaTheme="majorEastAsia"/>
           <w:color w:val="000000"/>
         </w:rPr>
-        <w:t>Stephen Merity, Caiming Xiong, James Bradbury and Richard Socher. Pointer Sentinel Mixture Models. arXiv: 1609.07843v1, 2016.</w:t>
+        <w:t xml:space="preserve">Stephen </w:t>
+      </w:r>
+      <w:proofErr w:type="spellStart"/>
+      <w:r>
+        <w:rPr>
+          <w:rFonts w:eastAsiaTheme="majorEastAsia"/>
+          <w:color w:val="000000"/>
+        </w:rPr>
+        <w:t>Merity</w:t>
+      </w:r>
+      <w:proofErr w:type="spellEnd"/>
+      <w:r>
+        <w:rPr>
+          <w:rFonts w:eastAsiaTheme="majorEastAsia"/>
+          <w:color w:val="000000"/>
+        </w:rPr>
+        <w:t xml:space="preserve">, </w:t>
+      </w:r>
+      <w:proofErr w:type="spellStart"/>
+      <w:r>
+        <w:rPr>
+          <w:rFonts w:eastAsiaTheme="majorEastAsia"/>
+          <w:color w:val="000000"/>
+        </w:rPr>
+        <w:t>Caiming</w:t>
+      </w:r>
+      <w:proofErr w:type="spellEnd"/>
+      <w:r>
+        <w:rPr>
+          <w:rFonts w:eastAsiaTheme="majorEastAsia"/>
+          <w:color w:val="000000"/>
+        </w:rPr>
+        <w:t xml:space="preserve"> </w:t>
+      </w:r>
+      <w:proofErr w:type="spellStart"/>
+      <w:r>
+        <w:rPr>
+          <w:rFonts w:eastAsiaTheme="majorEastAsia"/>
+          <w:color w:val="000000"/>
+        </w:rPr>
+        <w:t>Xiong</w:t>
+      </w:r>
+      <w:proofErr w:type="spellEnd"/>
+      <w:r>
+        <w:rPr>
+          <w:rFonts w:eastAsiaTheme="majorEastAsia"/>
+          <w:color w:val="000000"/>
+        </w:rPr>
+        <w:t xml:space="preserve">, James Bradbury and Richard </w:t>
+      </w:r>
+      <w:proofErr w:type="spellStart"/>
+      <w:r>
+        <w:rPr>
+          <w:rFonts w:eastAsiaTheme="majorEastAsia"/>
+          <w:color w:val="000000"/>
+        </w:rPr>
+        <w:t>Socher</w:t>
+      </w:r>
+      <w:proofErr w:type="spellEnd"/>
+      <w:r>
+        <w:rPr>
+          <w:rFonts w:eastAsiaTheme="majorEastAsia"/>
+          <w:color w:val="000000"/>
+        </w:rPr>
+        <w:t xml:space="preserve">. Pointer Sentinel Mixture Models. </w:t>
+      </w:r>
+      <w:proofErr w:type="spellStart"/>
+      <w:r>
+        <w:rPr>
+          <w:rFonts w:eastAsiaTheme="majorEastAsia"/>
+          <w:color w:val="000000"/>
+        </w:rPr>
+        <w:t>arXiv</w:t>
+      </w:r>
+      <w:proofErr w:type="spellEnd"/>
+      <w:r>
+        <w:rPr>
+          <w:rFonts w:eastAsiaTheme="majorEastAsia"/>
+          <w:color w:val="000000"/>
+        </w:rPr>
+        <w:t>: 1609.07843v1, 2016.</w:t>
       </w:r>
     </w:p>
     <w:p>
@@ -14942,18 +16316,70 @@
           <w:rFonts w:eastAsiaTheme="majorEastAsia"/>
         </w:rPr>
       </w:pPr>
-      <w:r>
-        <w:rPr>
-          <w:rFonts w:eastAsiaTheme="majorEastAsia"/>
-        </w:rPr>
-        <w:t xml:space="preserve">Lajanugen Logeswaran and Honglak Lee. </w:t>
-      </w:r>
-      <w:r>
-        <w:rPr>
-          <w:rFonts w:eastAsiaTheme="majorEastAsia"/>
-          <w:color w:val="000000"/>
-        </w:rPr>
-        <w:t>An Efficient Framework for Learning Sentence Representation. arXiv: 1803.02893v1, 2018.</w:t>
+      <w:proofErr w:type="spellStart"/>
+      <w:r>
+        <w:rPr>
+          <w:rFonts w:eastAsiaTheme="majorEastAsia"/>
+        </w:rPr>
+        <w:t>Lajanugen</w:t>
+      </w:r>
+      <w:proofErr w:type="spellEnd"/>
+      <w:r>
+        <w:rPr>
+          <w:rFonts w:eastAsiaTheme="majorEastAsia"/>
+        </w:rPr>
+        <w:t xml:space="preserve"> </w:t>
+      </w:r>
+      <w:proofErr w:type="spellStart"/>
+      <w:r>
+        <w:rPr>
+          <w:rFonts w:eastAsiaTheme="majorEastAsia"/>
+        </w:rPr>
+        <w:t>Logeswaran</w:t>
+      </w:r>
+      <w:proofErr w:type="spellEnd"/>
+      <w:r>
+        <w:rPr>
+          <w:rFonts w:eastAsiaTheme="majorEastAsia"/>
+        </w:rPr>
+        <w:t xml:space="preserve"> and </w:t>
+      </w:r>
+      <w:proofErr w:type="spellStart"/>
+      <w:r>
+        <w:rPr>
+          <w:rFonts w:eastAsiaTheme="majorEastAsia"/>
+        </w:rPr>
+        <w:t>Honglak</w:t>
+      </w:r>
+      <w:proofErr w:type="spellEnd"/>
+      <w:r>
+        <w:rPr>
+          <w:rFonts w:eastAsiaTheme="majorEastAsia"/>
+        </w:rPr>
+        <w:t xml:space="preserve"> Lee. </w:t>
+      </w:r>
+      <w:r>
+        <w:rPr>
+          <w:rFonts w:eastAsiaTheme="majorEastAsia"/>
+          <w:color w:val="000000"/>
+        </w:rPr>
+        <w:t xml:space="preserve">An Efficient Framework for Learning Sentence Representation. </w:t>
+      </w:r>
+      <w:proofErr w:type="spellStart"/>
+      <w:r>
+        <w:rPr>
+          <w:rFonts w:eastAsiaTheme="majorEastAsia"/>
+          <w:color w:val="000000"/>
+        </w:rPr>
+        <w:t>arXiv</w:t>
+      </w:r>
+      <w:proofErr w:type="spellEnd"/>
+      <w:r>
+        <w:rPr>
+          <w:rFonts w:eastAsiaTheme="majorEastAsia"/>
+          <w:color w:val="000000"/>
+        </w:rPr>
+        <w:t>: 1803.02893v1, 2018.</w:t>
       </w:r>
     </w:p>
     <w:p>

</xml_diff>

<commit_message>
Update "Contents of Project"
</commit_message>
<xml_diff>
--- a/Lab/project_newest.docx
+++ b/Lab/project_newest.docx
@@ -746,22 +746,30 @@
         <w:spacing w:line="480" w:lineRule="auto"/>
         <w:jc w:val="center"/>
         <w:rPr>
+          <w:rFonts w:ascii="Times New Roman" w:eastAsiaTheme="majorEastAsia" w:hAnsi="Times New Roman" w:cs="Times New Roman"/>
+          <w:sz w:val="28"/>
+          <w:szCs w:val="28"/>
+        </w:rPr>
+      </w:pPr>
+      <w:r>
+        <w:rPr>
+          <w:rFonts w:asciiTheme="majorEastAsia" w:eastAsiaTheme="majorEastAsia" w:hAnsiTheme="majorEastAsia" w:cs="DFKaiShu-SB-Estd-BF" w:hint="eastAsia"/>
+          <w:b/>
+          <w:bCs/>
+          <w:sz w:val="36"/>
+          <w:szCs w:val="36"/>
+        </w:rPr>
+        <w:t xml:space="preserve"> </w:t>
+      </w:r>
+      <w:r>
+        <w:rPr>
           <w:rFonts w:asciiTheme="majorEastAsia" w:eastAsiaTheme="majorEastAsia" w:hAnsiTheme="majorEastAsia" w:cs="DFKaiShu-SB-Estd-BF"/>
           <w:b/>
           <w:bCs/>
-          <w:sz w:val="28"/>
-          <w:szCs w:val="28"/>
-        </w:rPr>
-      </w:pPr>
-      <w:r>
-        <w:rPr>
-          <w:rFonts w:asciiTheme="majorEastAsia" w:eastAsiaTheme="majorEastAsia" w:hAnsiTheme="majorEastAsia" w:cs="DFKaiShu-SB-Estd-BF" w:hint="eastAsia"/>
-          <w:b/>
-          <w:bCs/>
           <w:sz w:val="36"/>
           <w:szCs w:val="36"/>
         </w:rPr>
-        <w:t xml:space="preserve"> </w:t>
+        <w:t xml:space="preserve">         </w:t>
       </w:r>
       <w:r>
         <w:rPr>
@@ -771,7 +779,17 @@
           <w:sz w:val="36"/>
           <w:szCs w:val="36"/>
         </w:rPr>
-        <w:t xml:space="preserve">         </w:t>
+        <w:t xml:space="preserve">                     </w:t>
+      </w:r>
+      <w:r>
+        <w:rPr>
+          <w:rFonts w:asciiTheme="majorEastAsia" w:eastAsiaTheme="majorEastAsia" w:hAnsiTheme="majorEastAsia" w:cs="DFKaiShu-SB-Estd-BF"/>
+          <w:b/>
+          <w:bCs/>
+          <w:sz w:val="36"/>
+          <w:szCs w:val="36"/>
+        </w:rPr>
+        <w:t xml:space="preserve">  </w:t>
       </w:r>
       <w:r>
         <w:rPr>
@@ -798,6 +816,24 @@
           <w:szCs w:val="28"/>
         </w:rPr>
         <w:t xml:space="preserve"> </w:t>
+      </w:r>
+      <w:r>
+        <w:rPr>
+          <w:rFonts w:asciiTheme="majorEastAsia" w:eastAsiaTheme="majorEastAsia" w:hAnsiTheme="majorEastAsia" w:cs="DFKaiShu-SB-Estd-BF"/>
+          <w:b/>
+          <w:bCs/>
+          <w:sz w:val="28"/>
+          <w:szCs w:val="28"/>
+        </w:rPr>
+        <w:t xml:space="preserve">    </w:t>
+      </w:r>
+      <w:r>
+        <w:rPr>
+          <w:rFonts w:ascii="Times New Roman" w:eastAsiaTheme="majorEastAsia" w:hAnsi="Times New Roman" w:cs="Times New Roman"/>
+          <w:sz w:val="30"/>
+          <w:szCs w:val="30"/>
+        </w:rPr>
+        <w:t>PRJ2020-002</w:t>
       </w:r>
     </w:p>
     <w:p>
@@ -911,7 +947,27 @@
           <w:sz w:val="28"/>
           <w:szCs w:val="28"/>
         </w:rPr>
-        <w:t xml:space="preserve"> 曹仲辰 </w:t>
+        <w:t xml:space="preserve"> </w:t>
+      </w:r>
+      <w:proofErr w:type="gramStart"/>
+      <w:r>
+        <w:rPr>
+          <w:rFonts w:asciiTheme="majorEastAsia" w:eastAsiaTheme="majorEastAsia" w:hAnsiTheme="majorEastAsia" w:cs="DFKaiShu-SB-Estd-BF" w:hint="eastAsia"/>
+          <w:color w:val="000000"/>
+          <w:sz w:val="28"/>
+          <w:szCs w:val="28"/>
+        </w:rPr>
+        <w:t>曹仲辰</w:t>
+      </w:r>
+      <w:proofErr w:type="gramEnd"/>
+      <w:r>
+        <w:rPr>
+          <w:rFonts w:asciiTheme="majorEastAsia" w:eastAsiaTheme="majorEastAsia" w:hAnsiTheme="majorEastAsia" w:cs="DFKaiShu-SB-Estd-BF" w:hint="eastAsia"/>
+          <w:color w:val="000000"/>
+          <w:sz w:val="28"/>
+          <w:szCs w:val="28"/>
+        </w:rPr>
+        <w:t xml:space="preserve"> </w:t>
       </w:r>
     </w:p>
     <w:p>
@@ -1052,8 +1108,625 @@
     <w:p>
       <w:pPr>
         <w:spacing w:line="480" w:lineRule="auto"/>
-        <w:ind w:right="567"/>
+        <w:ind w:right="562"/>
         <w:jc w:val="center"/>
+        <w:outlineLvl w:val="0"/>
+        <w:rPr>
+          <w:rFonts w:asciiTheme="majorEastAsia" w:eastAsiaTheme="majorEastAsia" w:hAnsiTheme="majorEastAsia" w:cstheme="majorHAnsi" w:hint="eastAsia"/>
+          <w:b/>
+          <w:bCs/>
+          <w:sz w:val="28"/>
+          <w:szCs w:val="28"/>
+        </w:rPr>
+      </w:pPr>
+      <w:bookmarkStart w:id="1" w:name="_Toc59549654"/>
+      <w:r>
+        <w:rPr>
+          <w:rFonts w:asciiTheme="majorEastAsia" w:eastAsiaTheme="majorEastAsia" w:hAnsiTheme="majorEastAsia" w:cstheme="majorHAnsi" w:hint="eastAsia"/>
+          <w:b/>
+          <w:bCs/>
+          <w:sz w:val="28"/>
+          <w:szCs w:val="28"/>
+        </w:rPr>
+        <w:lastRenderedPageBreak/>
+        <w:t>目錄</w:t>
+      </w:r>
+      <w:bookmarkEnd w:id="1"/>
+    </w:p>
+    <w:sdt>
+      <w:sdtPr>
+        <w:rPr>
+          <w:lang w:val="zh-TW"/>
+        </w:rPr>
+        <w:id w:val="-1393648480"/>
+        <w:docPartObj>
+          <w:docPartGallery w:val="Table of Contents"/>
+          <w:docPartUnique/>
+        </w:docPartObj>
+      </w:sdtPr>
+      <w:sdtEndPr>
+        <w:rPr>
+          <w:rFonts w:asciiTheme="minorHAnsi" w:eastAsiaTheme="minorEastAsia" w:hAnsiTheme="minorHAnsi" w:cstheme="minorBidi"/>
+          <w:b/>
+          <w:bCs/>
+          <w:color w:val="auto"/>
+          <w:sz w:val="22"/>
+          <w:szCs w:val="22"/>
+        </w:rPr>
+      </w:sdtEndPr>
+      <w:sdtContent>
+        <w:p>
+          <w:pPr>
+            <w:pStyle w:val="a9"/>
+          </w:pPr>
+          <w:r>
+            <w:fldChar w:fldCharType="begin"/>
+          </w:r>
+          <w:r>
+            <w:instrText xml:space="preserve"> TOC \o "1-3" \h \z \u </w:instrText>
+          </w:r>
+          <w:r>
+            <w:fldChar w:fldCharType="separate"/>
+          </w:r>
+        </w:p>
+        <w:p>
+          <w:pPr>
+            <w:pStyle w:val="12"/>
+            <w:tabs>
+              <w:tab w:val="left" w:pos="880"/>
+              <w:tab w:val="right" w:leader="dot" w:pos="9350"/>
+            </w:tabs>
+            <w:rPr>
+              <w:rFonts w:cstheme="minorBidi"/>
+              <w:noProof/>
+              <w:sz w:val="32"/>
+              <w:szCs w:val="32"/>
+            </w:rPr>
+          </w:pPr>
+          <w:hyperlink w:anchor="_Toc59549656" w:history="1">
+            <w:r>
+              <w:rPr>
+                <w:rStyle w:val="aa"/>
+                <w:rFonts w:asciiTheme="majorEastAsia" w:eastAsiaTheme="majorEastAsia" w:hAnsiTheme="majorEastAsia" w:hint="eastAsia"/>
+                <w:b/>
+                <w:bCs/>
+                <w:noProof/>
+                <w:sz w:val="32"/>
+                <w:szCs w:val="32"/>
+              </w:rPr>
+              <w:t>一、研究動機與研究問題</w:t>
+            </w:r>
+            <w:r>
+              <w:rPr>
+                <w:noProof/>
+                <w:webHidden/>
+                <w:sz w:val="32"/>
+                <w:szCs w:val="32"/>
+              </w:rPr>
+              <w:tab/>
+            </w:r>
+            <w:r>
+              <w:rPr>
+                <w:noProof/>
+                <w:webHidden/>
+                <w:sz w:val="32"/>
+                <w:szCs w:val="32"/>
+              </w:rPr>
+              <w:fldChar w:fldCharType="begin"/>
+            </w:r>
+            <w:r>
+              <w:rPr>
+                <w:noProof/>
+                <w:webHidden/>
+                <w:sz w:val="32"/>
+                <w:szCs w:val="32"/>
+              </w:rPr>
+              <w:instrText xml:space="preserve"> PAGEREF _Toc59549656 \h </w:instrText>
+            </w:r>
+            <w:r>
+              <w:rPr>
+                <w:noProof/>
+                <w:webHidden/>
+                <w:sz w:val="32"/>
+                <w:szCs w:val="32"/>
+              </w:rPr>
+            </w:r>
+            <w:r>
+              <w:rPr>
+                <w:noProof/>
+                <w:webHidden/>
+                <w:sz w:val="32"/>
+                <w:szCs w:val="32"/>
+              </w:rPr>
+              <w:fldChar w:fldCharType="separate"/>
+            </w:r>
+            <w:r>
+              <w:rPr>
+                <w:noProof/>
+                <w:webHidden/>
+                <w:sz w:val="32"/>
+                <w:szCs w:val="32"/>
+              </w:rPr>
+              <w:t>4</w:t>
+            </w:r>
+            <w:r>
+              <w:rPr>
+                <w:noProof/>
+                <w:webHidden/>
+                <w:sz w:val="32"/>
+                <w:szCs w:val="32"/>
+              </w:rPr>
+              <w:fldChar w:fldCharType="end"/>
+            </w:r>
+          </w:hyperlink>
+        </w:p>
+        <w:p>
+          <w:pPr>
+            <w:pStyle w:val="12"/>
+            <w:tabs>
+              <w:tab w:val="right" w:leader="dot" w:pos="9350"/>
+            </w:tabs>
+            <w:rPr>
+              <w:rFonts w:cstheme="minorBidi"/>
+              <w:noProof/>
+              <w:sz w:val="32"/>
+              <w:szCs w:val="32"/>
+            </w:rPr>
+          </w:pPr>
+          <w:hyperlink w:anchor="_Toc59549657" w:history="1">
+            <w:r>
+              <w:rPr>
+                <w:rStyle w:val="aa"/>
+                <w:rFonts w:asciiTheme="majorEastAsia" w:eastAsiaTheme="majorEastAsia" w:hAnsiTheme="majorEastAsia" w:hint="eastAsia"/>
+                <w:b/>
+                <w:bCs/>
+                <w:noProof/>
+                <w:sz w:val="32"/>
+                <w:szCs w:val="32"/>
+              </w:rPr>
+              <w:t>二、文獻回顧與探討</w:t>
+            </w:r>
+            <w:r>
+              <w:rPr>
+                <w:noProof/>
+                <w:webHidden/>
+                <w:sz w:val="32"/>
+                <w:szCs w:val="32"/>
+              </w:rPr>
+              <w:tab/>
+            </w:r>
+            <w:r>
+              <w:rPr>
+                <w:noProof/>
+                <w:webHidden/>
+                <w:sz w:val="32"/>
+                <w:szCs w:val="32"/>
+              </w:rPr>
+              <w:fldChar w:fldCharType="begin"/>
+            </w:r>
+            <w:r>
+              <w:rPr>
+                <w:noProof/>
+                <w:webHidden/>
+                <w:sz w:val="32"/>
+                <w:szCs w:val="32"/>
+              </w:rPr>
+              <w:instrText xml:space="preserve"> PAGEREF _Toc59549657 \h </w:instrText>
+            </w:r>
+            <w:r>
+              <w:rPr>
+                <w:noProof/>
+                <w:webHidden/>
+                <w:sz w:val="32"/>
+                <w:szCs w:val="32"/>
+              </w:rPr>
+            </w:r>
+            <w:r>
+              <w:rPr>
+                <w:noProof/>
+                <w:webHidden/>
+                <w:sz w:val="32"/>
+                <w:szCs w:val="32"/>
+              </w:rPr>
+              <w:fldChar w:fldCharType="separate"/>
+            </w:r>
+            <w:r>
+              <w:rPr>
+                <w:noProof/>
+                <w:webHidden/>
+                <w:sz w:val="32"/>
+                <w:szCs w:val="32"/>
+              </w:rPr>
+              <w:t>6</w:t>
+            </w:r>
+            <w:r>
+              <w:rPr>
+                <w:noProof/>
+                <w:webHidden/>
+                <w:sz w:val="32"/>
+                <w:szCs w:val="32"/>
+              </w:rPr>
+              <w:fldChar w:fldCharType="end"/>
+            </w:r>
+          </w:hyperlink>
+        </w:p>
+        <w:p>
+          <w:pPr>
+            <w:pStyle w:val="12"/>
+            <w:tabs>
+              <w:tab w:val="right" w:leader="dot" w:pos="9350"/>
+            </w:tabs>
+            <w:rPr>
+              <w:rFonts w:cstheme="minorBidi"/>
+              <w:noProof/>
+              <w:sz w:val="32"/>
+              <w:szCs w:val="32"/>
+            </w:rPr>
+          </w:pPr>
+          <w:hyperlink w:anchor="_Toc59549658" w:history="1">
+            <w:r>
+              <w:rPr>
+                <w:rStyle w:val="aa"/>
+                <w:rFonts w:asciiTheme="majorEastAsia" w:eastAsiaTheme="majorEastAsia" w:hAnsiTheme="majorEastAsia" w:hint="eastAsia"/>
+                <w:b/>
+                <w:noProof/>
+                <w:sz w:val="32"/>
+                <w:szCs w:val="32"/>
+              </w:rPr>
+              <w:t>三、資料集來源</w:t>
+            </w:r>
+            <w:r>
+              <w:rPr>
+                <w:noProof/>
+                <w:webHidden/>
+                <w:sz w:val="32"/>
+                <w:szCs w:val="32"/>
+              </w:rPr>
+              <w:tab/>
+            </w:r>
+            <w:r>
+              <w:rPr>
+                <w:noProof/>
+                <w:webHidden/>
+                <w:sz w:val="32"/>
+                <w:szCs w:val="32"/>
+              </w:rPr>
+              <w:fldChar w:fldCharType="begin"/>
+            </w:r>
+            <w:r>
+              <w:rPr>
+                <w:noProof/>
+                <w:webHidden/>
+                <w:sz w:val="32"/>
+                <w:szCs w:val="32"/>
+              </w:rPr>
+              <w:instrText xml:space="preserve"> PAGEREF _Toc59549658 \h </w:instrText>
+            </w:r>
+            <w:r>
+              <w:rPr>
+                <w:noProof/>
+                <w:webHidden/>
+                <w:sz w:val="32"/>
+                <w:szCs w:val="32"/>
+              </w:rPr>
+            </w:r>
+            <w:r>
+              <w:rPr>
+                <w:noProof/>
+                <w:webHidden/>
+                <w:sz w:val="32"/>
+                <w:szCs w:val="32"/>
+              </w:rPr>
+              <w:fldChar w:fldCharType="separate"/>
+            </w:r>
+            <w:r>
+              <w:rPr>
+                <w:noProof/>
+                <w:webHidden/>
+                <w:sz w:val="32"/>
+                <w:szCs w:val="32"/>
+              </w:rPr>
+              <w:t>14</w:t>
+            </w:r>
+            <w:r>
+              <w:rPr>
+                <w:noProof/>
+                <w:webHidden/>
+                <w:sz w:val="32"/>
+                <w:szCs w:val="32"/>
+              </w:rPr>
+              <w:fldChar w:fldCharType="end"/>
+            </w:r>
+          </w:hyperlink>
+        </w:p>
+        <w:p>
+          <w:pPr>
+            <w:pStyle w:val="12"/>
+            <w:tabs>
+              <w:tab w:val="right" w:leader="dot" w:pos="9350"/>
+            </w:tabs>
+            <w:rPr>
+              <w:rFonts w:cstheme="minorBidi"/>
+              <w:noProof/>
+              <w:sz w:val="32"/>
+              <w:szCs w:val="32"/>
+            </w:rPr>
+          </w:pPr>
+          <w:hyperlink w:anchor="_Toc59549659" w:history="1">
+            <w:r>
+              <w:rPr>
+                <w:rStyle w:val="aa"/>
+                <w:rFonts w:asciiTheme="majorEastAsia" w:eastAsiaTheme="majorEastAsia" w:hAnsiTheme="majorEastAsia" w:hint="eastAsia"/>
+                <w:b/>
+                <w:bCs/>
+                <w:noProof/>
+                <w:sz w:val="32"/>
+                <w:szCs w:val="32"/>
+              </w:rPr>
+              <w:t>四、研究方法及步驟</w:t>
+            </w:r>
+            <w:r>
+              <w:rPr>
+                <w:noProof/>
+                <w:webHidden/>
+                <w:sz w:val="32"/>
+                <w:szCs w:val="32"/>
+              </w:rPr>
+              <w:tab/>
+            </w:r>
+            <w:r>
+              <w:rPr>
+                <w:noProof/>
+                <w:webHidden/>
+                <w:sz w:val="32"/>
+                <w:szCs w:val="32"/>
+              </w:rPr>
+              <w:fldChar w:fldCharType="begin"/>
+            </w:r>
+            <w:r>
+              <w:rPr>
+                <w:noProof/>
+                <w:webHidden/>
+                <w:sz w:val="32"/>
+                <w:szCs w:val="32"/>
+              </w:rPr>
+              <w:instrText xml:space="preserve"> PAGEREF _Toc59549659 \h </w:instrText>
+            </w:r>
+            <w:r>
+              <w:rPr>
+                <w:noProof/>
+                <w:webHidden/>
+                <w:sz w:val="32"/>
+                <w:szCs w:val="32"/>
+              </w:rPr>
+            </w:r>
+            <w:r>
+              <w:rPr>
+                <w:noProof/>
+                <w:webHidden/>
+                <w:sz w:val="32"/>
+                <w:szCs w:val="32"/>
+              </w:rPr>
+              <w:fldChar w:fldCharType="separate"/>
+            </w:r>
+            <w:r>
+              <w:rPr>
+                <w:noProof/>
+                <w:webHidden/>
+                <w:sz w:val="32"/>
+                <w:szCs w:val="32"/>
+              </w:rPr>
+              <w:t>15</w:t>
+            </w:r>
+            <w:r>
+              <w:rPr>
+                <w:noProof/>
+                <w:webHidden/>
+                <w:sz w:val="32"/>
+                <w:szCs w:val="32"/>
+              </w:rPr>
+              <w:fldChar w:fldCharType="end"/>
+            </w:r>
+          </w:hyperlink>
+        </w:p>
+        <w:p>
+          <w:pPr>
+            <w:pStyle w:val="12"/>
+            <w:tabs>
+              <w:tab w:val="right" w:leader="dot" w:pos="9350"/>
+            </w:tabs>
+            <w:rPr>
+              <w:rFonts w:cstheme="minorBidi"/>
+              <w:noProof/>
+              <w:sz w:val="32"/>
+              <w:szCs w:val="32"/>
+            </w:rPr>
+          </w:pPr>
+          <w:hyperlink w:anchor="_Toc59549660" w:history="1">
+            <w:r>
+              <w:rPr>
+                <w:rStyle w:val="aa"/>
+                <w:rFonts w:asciiTheme="majorEastAsia" w:eastAsiaTheme="majorEastAsia" w:hAnsiTheme="majorEastAsia" w:hint="eastAsia"/>
+                <w:b/>
+                <w:bCs/>
+                <w:noProof/>
+                <w:sz w:val="32"/>
+                <w:szCs w:val="32"/>
+              </w:rPr>
+              <w:t>五、討論</w:t>
+            </w:r>
+            <w:r>
+              <w:rPr>
+                <w:noProof/>
+                <w:webHidden/>
+                <w:sz w:val="32"/>
+                <w:szCs w:val="32"/>
+              </w:rPr>
+              <w:tab/>
+            </w:r>
+            <w:r>
+              <w:rPr>
+                <w:noProof/>
+                <w:webHidden/>
+                <w:sz w:val="32"/>
+                <w:szCs w:val="32"/>
+              </w:rPr>
+              <w:fldChar w:fldCharType="begin"/>
+            </w:r>
+            <w:r>
+              <w:rPr>
+                <w:noProof/>
+                <w:webHidden/>
+                <w:sz w:val="32"/>
+                <w:szCs w:val="32"/>
+              </w:rPr>
+              <w:instrText xml:space="preserve"> PAGEREF _Toc59549660 \h </w:instrText>
+            </w:r>
+            <w:r>
+              <w:rPr>
+                <w:noProof/>
+                <w:webHidden/>
+                <w:sz w:val="32"/>
+                <w:szCs w:val="32"/>
+              </w:rPr>
+            </w:r>
+            <w:r>
+              <w:rPr>
+                <w:noProof/>
+                <w:webHidden/>
+                <w:sz w:val="32"/>
+                <w:szCs w:val="32"/>
+              </w:rPr>
+              <w:fldChar w:fldCharType="separate"/>
+            </w:r>
+            <w:r>
+              <w:rPr>
+                <w:noProof/>
+                <w:webHidden/>
+                <w:sz w:val="32"/>
+                <w:szCs w:val="32"/>
+              </w:rPr>
+              <w:t>19</w:t>
+            </w:r>
+            <w:r>
+              <w:rPr>
+                <w:noProof/>
+                <w:webHidden/>
+                <w:sz w:val="32"/>
+                <w:szCs w:val="32"/>
+              </w:rPr>
+              <w:fldChar w:fldCharType="end"/>
+            </w:r>
+          </w:hyperlink>
+        </w:p>
+        <w:p>
+          <w:pPr>
+            <w:pStyle w:val="12"/>
+            <w:tabs>
+              <w:tab w:val="right" w:leader="dot" w:pos="9350"/>
+            </w:tabs>
+            <w:rPr>
+              <w:rFonts w:cstheme="minorBidi"/>
+              <w:noProof/>
+              <w:sz w:val="32"/>
+              <w:szCs w:val="32"/>
+            </w:rPr>
+          </w:pPr>
+          <w:hyperlink w:anchor="_Toc59549661" w:history="1">
+            <w:r>
+              <w:rPr>
+                <w:rStyle w:val="aa"/>
+                <w:rFonts w:asciiTheme="majorEastAsia" w:eastAsiaTheme="majorEastAsia" w:hAnsiTheme="majorEastAsia" w:hint="eastAsia"/>
+                <w:b/>
+                <w:bCs/>
+                <w:noProof/>
+                <w:sz w:val="32"/>
+                <w:szCs w:val="32"/>
+              </w:rPr>
+              <w:t>六、參考文獻</w:t>
+            </w:r>
+            <w:r>
+              <w:rPr>
+                <w:noProof/>
+                <w:webHidden/>
+                <w:sz w:val="32"/>
+                <w:szCs w:val="32"/>
+              </w:rPr>
+              <w:tab/>
+            </w:r>
+            <w:r>
+              <w:rPr>
+                <w:noProof/>
+                <w:webHidden/>
+                <w:sz w:val="32"/>
+                <w:szCs w:val="32"/>
+              </w:rPr>
+              <w:fldChar w:fldCharType="begin"/>
+            </w:r>
+            <w:r>
+              <w:rPr>
+                <w:noProof/>
+                <w:webHidden/>
+                <w:sz w:val="32"/>
+                <w:szCs w:val="32"/>
+              </w:rPr>
+              <w:instrText xml:space="preserve"> PAGEREF _Toc59549661 \h </w:instrText>
+            </w:r>
+            <w:r>
+              <w:rPr>
+                <w:noProof/>
+                <w:webHidden/>
+                <w:sz w:val="32"/>
+                <w:szCs w:val="32"/>
+              </w:rPr>
+            </w:r>
+            <w:r>
+              <w:rPr>
+                <w:noProof/>
+                <w:webHidden/>
+                <w:sz w:val="32"/>
+                <w:szCs w:val="32"/>
+              </w:rPr>
+              <w:fldChar w:fldCharType="separate"/>
+            </w:r>
+            <w:r>
+              <w:rPr>
+                <w:noProof/>
+                <w:webHidden/>
+                <w:sz w:val="32"/>
+                <w:szCs w:val="32"/>
+              </w:rPr>
+              <w:t>20</w:t>
+            </w:r>
+            <w:r>
+              <w:rPr>
+                <w:noProof/>
+                <w:webHidden/>
+                <w:sz w:val="32"/>
+                <w:szCs w:val="32"/>
+              </w:rPr>
+              <w:fldChar w:fldCharType="end"/>
+            </w:r>
+          </w:hyperlink>
+        </w:p>
+        <w:p>
+          <w:r>
+            <w:rPr>
+              <w:b/>
+              <w:bCs/>
+              <w:lang w:val="zh-TW"/>
+            </w:rPr>
+            <w:fldChar w:fldCharType="end"/>
+          </w:r>
+        </w:p>
+      </w:sdtContent>
+    </w:sdt>
+    <w:p>
+      <w:pPr>
+        <w:spacing w:line="480" w:lineRule="auto"/>
+        <w:ind w:right="562"/>
+        <w:jc w:val="center"/>
+        <w:outlineLvl w:val="0"/>
         <w:rPr>
           <w:rFonts w:asciiTheme="majorEastAsia" w:eastAsiaTheme="majorEastAsia" w:hAnsiTheme="majorEastAsia" w:cstheme="majorHAnsi"/>
           <w:b/>
@@ -1062,6 +1735,156 @@
           <w:szCs w:val="28"/>
         </w:rPr>
       </w:pPr>
+    </w:p>
+    <w:p>
+      <w:pPr>
+        <w:spacing w:line="480" w:lineRule="auto"/>
+        <w:ind w:right="562"/>
+        <w:jc w:val="center"/>
+        <w:outlineLvl w:val="0"/>
+        <w:rPr>
+          <w:rFonts w:asciiTheme="majorEastAsia" w:eastAsiaTheme="majorEastAsia" w:hAnsiTheme="majorEastAsia" w:cstheme="majorHAnsi"/>
+          <w:b/>
+          <w:bCs/>
+          <w:sz w:val="28"/>
+          <w:szCs w:val="28"/>
+        </w:rPr>
+      </w:pPr>
+    </w:p>
+    <w:p>
+      <w:pPr>
+        <w:spacing w:line="480" w:lineRule="auto"/>
+        <w:ind w:right="562"/>
+        <w:jc w:val="center"/>
+        <w:outlineLvl w:val="0"/>
+        <w:rPr>
+          <w:rFonts w:asciiTheme="majorEastAsia" w:eastAsiaTheme="majorEastAsia" w:hAnsiTheme="majorEastAsia" w:cstheme="majorHAnsi"/>
+          <w:b/>
+          <w:bCs/>
+          <w:sz w:val="28"/>
+          <w:szCs w:val="28"/>
+        </w:rPr>
+      </w:pPr>
+    </w:p>
+    <w:p>
+      <w:pPr>
+        <w:spacing w:line="480" w:lineRule="auto"/>
+        <w:ind w:right="562"/>
+        <w:jc w:val="center"/>
+        <w:outlineLvl w:val="0"/>
+        <w:rPr>
+          <w:rFonts w:asciiTheme="majorEastAsia" w:eastAsiaTheme="majorEastAsia" w:hAnsiTheme="majorEastAsia" w:cstheme="majorHAnsi"/>
+          <w:b/>
+          <w:bCs/>
+          <w:sz w:val="28"/>
+          <w:szCs w:val="28"/>
+        </w:rPr>
+      </w:pPr>
+    </w:p>
+    <w:p>
+      <w:pPr>
+        <w:spacing w:line="480" w:lineRule="auto"/>
+        <w:ind w:right="562"/>
+        <w:jc w:val="center"/>
+        <w:outlineLvl w:val="0"/>
+        <w:rPr>
+          <w:rFonts w:asciiTheme="majorEastAsia" w:eastAsiaTheme="majorEastAsia" w:hAnsiTheme="majorEastAsia" w:cstheme="majorHAnsi"/>
+          <w:b/>
+          <w:bCs/>
+          <w:sz w:val="28"/>
+          <w:szCs w:val="28"/>
+        </w:rPr>
+      </w:pPr>
+    </w:p>
+    <w:p>
+      <w:pPr>
+        <w:spacing w:line="480" w:lineRule="auto"/>
+        <w:ind w:right="562"/>
+        <w:jc w:val="center"/>
+        <w:outlineLvl w:val="0"/>
+        <w:rPr>
+          <w:rFonts w:asciiTheme="majorEastAsia" w:eastAsiaTheme="majorEastAsia" w:hAnsiTheme="majorEastAsia" w:cstheme="majorHAnsi"/>
+          <w:b/>
+          <w:bCs/>
+          <w:sz w:val="28"/>
+          <w:szCs w:val="28"/>
+        </w:rPr>
+      </w:pPr>
+    </w:p>
+    <w:p>
+      <w:pPr>
+        <w:spacing w:line="480" w:lineRule="auto"/>
+        <w:ind w:right="562"/>
+        <w:jc w:val="center"/>
+        <w:outlineLvl w:val="0"/>
+        <w:rPr>
+          <w:rFonts w:asciiTheme="majorEastAsia" w:eastAsiaTheme="majorEastAsia" w:hAnsiTheme="majorEastAsia" w:cstheme="majorHAnsi"/>
+          <w:b/>
+          <w:bCs/>
+          <w:sz w:val="28"/>
+          <w:szCs w:val="28"/>
+        </w:rPr>
+      </w:pPr>
+    </w:p>
+    <w:p>
+      <w:pPr>
+        <w:spacing w:line="480" w:lineRule="auto"/>
+        <w:ind w:right="562"/>
+        <w:jc w:val="center"/>
+        <w:outlineLvl w:val="0"/>
+        <w:rPr>
+          <w:rFonts w:asciiTheme="majorEastAsia" w:eastAsiaTheme="majorEastAsia" w:hAnsiTheme="majorEastAsia" w:cstheme="majorHAnsi"/>
+          <w:b/>
+          <w:bCs/>
+          <w:sz w:val="28"/>
+          <w:szCs w:val="28"/>
+        </w:rPr>
+      </w:pPr>
+    </w:p>
+    <w:p>
+      <w:pPr>
+        <w:spacing w:line="480" w:lineRule="auto"/>
+        <w:ind w:right="562"/>
+        <w:jc w:val="center"/>
+        <w:outlineLvl w:val="0"/>
+        <w:rPr>
+          <w:rFonts w:asciiTheme="majorEastAsia" w:eastAsiaTheme="majorEastAsia" w:hAnsiTheme="majorEastAsia" w:cstheme="majorHAnsi"/>
+          <w:b/>
+          <w:bCs/>
+          <w:sz w:val="28"/>
+          <w:szCs w:val="28"/>
+        </w:rPr>
+      </w:pPr>
+    </w:p>
+    <w:p>
+      <w:pPr>
+        <w:spacing w:line="480" w:lineRule="auto"/>
+        <w:ind w:right="562"/>
+        <w:outlineLvl w:val="0"/>
+        <w:rPr>
+          <w:rFonts w:asciiTheme="majorEastAsia" w:eastAsiaTheme="majorEastAsia" w:hAnsiTheme="majorEastAsia" w:cstheme="majorHAnsi"/>
+          <w:b/>
+          <w:bCs/>
+          <w:sz w:val="28"/>
+          <w:szCs w:val="28"/>
+        </w:rPr>
+      </w:pPr>
+    </w:p>
+    <w:p>
+      <w:pPr>
+        <w:spacing w:line="480" w:lineRule="auto"/>
+        <w:ind w:right="562"/>
+        <w:jc w:val="center"/>
+        <w:outlineLvl w:val="0"/>
+        <w:rPr>
+          <w:rFonts w:asciiTheme="majorEastAsia" w:eastAsiaTheme="majorEastAsia" w:hAnsiTheme="majorEastAsia" w:cstheme="majorHAnsi"/>
+          <w:b/>
+          <w:bCs/>
+          <w:sz w:val="28"/>
+          <w:szCs w:val="28"/>
+        </w:rPr>
+      </w:pPr>
+      <w:bookmarkStart w:id="2" w:name="_Toc59549655"/>
       <w:r>
         <w:rPr>
           <w:rFonts w:asciiTheme="majorEastAsia" w:eastAsiaTheme="majorEastAsia" w:hAnsiTheme="majorEastAsia" w:cstheme="majorHAnsi" w:hint="eastAsia"/>
@@ -1070,9 +1893,9 @@
           <w:sz w:val="28"/>
           <w:szCs w:val="28"/>
         </w:rPr>
-        <w:lastRenderedPageBreak/>
         <w:t>摘要</w:t>
       </w:r>
+      <w:bookmarkEnd w:id="2"/>
     </w:p>
     <w:p>
       <w:pPr>
@@ -1794,7 +2617,7 @@
         <w:pStyle w:val="Default"/>
         <w:spacing w:line="360" w:lineRule="auto"/>
         <w:rPr>
-          <w:rFonts w:asciiTheme="majorEastAsia" w:eastAsiaTheme="majorEastAsia" w:hAnsiTheme="majorEastAsia" w:cs="Times New Roman" w:hint="eastAsia"/>
+          <w:rFonts w:asciiTheme="majorEastAsia" w:eastAsiaTheme="majorEastAsia" w:hAnsiTheme="majorEastAsia" w:cs="Times New Roman"/>
         </w:rPr>
       </w:pPr>
     </w:p>
@@ -1830,30 +2653,6 @@
           <w:rFonts w:asciiTheme="majorEastAsia" w:eastAsiaTheme="majorEastAsia" w:hAnsiTheme="majorEastAsia" w:cs="Times New Roman"/>
           <w:sz w:val="24"/>
           <w:szCs w:val="24"/>
-        </w:rPr>
-      </w:pPr>
-    </w:p>
-    <w:p>
-      <w:pPr>
-        <w:pStyle w:val="HTML"/>
-        <w:shd w:val="clear" w:color="auto" w:fill="FFFFFF"/>
-        <w:spacing w:line="480" w:lineRule="auto"/>
-        <w:rPr>
-          <w:rFonts w:asciiTheme="majorEastAsia" w:eastAsiaTheme="majorEastAsia" w:hAnsiTheme="majorEastAsia" w:cs="Times New Roman"/>
-          <w:sz w:val="28"/>
-          <w:szCs w:val="28"/>
-        </w:rPr>
-      </w:pPr>
-    </w:p>
-    <w:p>
-      <w:pPr>
-        <w:pStyle w:val="HTML"/>
-        <w:shd w:val="clear" w:color="auto" w:fill="FFFFFF"/>
-        <w:spacing w:line="480" w:lineRule="auto"/>
-        <w:rPr>
-          <w:rFonts w:asciiTheme="majorEastAsia" w:eastAsiaTheme="majorEastAsia" w:hAnsiTheme="majorEastAsia" w:cs="Times New Roman"/>
-          <w:sz w:val="28"/>
-          <w:szCs w:val="28"/>
         </w:rPr>
       </w:pPr>
     </w:p>
@@ -1926,6 +2725,7 @@
         </w:numPr>
         <w:spacing w:after="40" w:line="360" w:lineRule="auto"/>
         <w:jc w:val="center"/>
+        <w:outlineLvl w:val="0"/>
         <w:rPr>
           <w:rFonts w:asciiTheme="majorEastAsia" w:eastAsiaTheme="majorEastAsia" w:hAnsiTheme="majorEastAsia"/>
           <w:b/>
@@ -1934,6 +2734,7 @@
           <w:szCs w:val="32"/>
         </w:rPr>
       </w:pPr>
+      <w:bookmarkStart w:id="3" w:name="_Toc59549656"/>
       <w:r>
         <w:rPr>
           <w:rFonts w:asciiTheme="majorEastAsia" w:eastAsiaTheme="majorEastAsia" w:hAnsiTheme="majorEastAsia" w:hint="eastAsia"/>
@@ -1944,6 +2745,7 @@
         </w:rPr>
         <w:t>研究動機與研究問題</w:t>
       </w:r>
+      <w:bookmarkEnd w:id="3"/>
     </w:p>
     <w:p>
       <w:pPr>
@@ -2611,7 +3413,6 @@
           <w:sz w:val="24"/>
           <w:szCs w:val="24"/>
         </w:rPr>
-        <w:lastRenderedPageBreak/>
         <w:t xml:space="preserve">   </w:t>
       </w:r>
       <w:r>
@@ -2707,6 +3508,7 @@
           <w:sz w:val="24"/>
           <w:szCs w:val="24"/>
         </w:rPr>
+        <w:lastRenderedPageBreak/>
         <w:t xml:space="preserve">    </w:t>
       </w:r>
       <w:r>
@@ -3609,15 +4411,15 @@
           <w:sz w:val="24"/>
           <w:szCs w:val="24"/>
         </w:rPr>
-        <w:lastRenderedPageBreak/>
         <w:br/>
       </w:r>
     </w:p>
     <w:p>
       <w:pPr>
         <w:spacing w:after="40" w:line="360" w:lineRule="auto"/>
-        <w:ind w:left="480" w:firstLine="240"/>
+        <w:ind w:left="475" w:firstLine="245"/>
         <w:jc w:val="center"/>
+        <w:outlineLvl w:val="0"/>
         <w:rPr>
           <w:rFonts w:asciiTheme="majorEastAsia" w:eastAsiaTheme="majorEastAsia" w:hAnsiTheme="majorEastAsia"/>
           <w:b/>
@@ -3625,6 +4427,7 @@
           <w:sz w:val="32"/>
         </w:rPr>
       </w:pPr>
+      <w:bookmarkStart w:id="4" w:name="_Toc59549657"/>
       <w:r>
         <w:rPr>
           <w:rFonts w:asciiTheme="majorEastAsia" w:eastAsiaTheme="majorEastAsia" w:hAnsiTheme="majorEastAsia" w:hint="eastAsia"/>
@@ -3632,6 +4435,7 @@
           <w:bCs/>
           <w:sz w:val="32"/>
         </w:rPr>
+        <w:lastRenderedPageBreak/>
         <w:t>二、</w:t>
       </w:r>
       <w:r>
@@ -3643,6 +4447,7 @@
         </w:rPr>
         <w:t>文獻回顧與探討</w:t>
       </w:r>
+      <w:bookmarkEnd w:id="4"/>
     </w:p>
     <w:p>
       <w:pPr>
@@ -4365,7 +5170,6 @@
           <w:rFonts w:asciiTheme="minorEastAsia" w:eastAsiaTheme="minorEastAsia" w:hAnsiTheme="minorEastAsia"/>
           <w:lang w:eastAsia="zh-TW"/>
         </w:rPr>
-        <w:lastRenderedPageBreak/>
         <w:br/>
       </w:r>
       <w:r>
@@ -4503,6 +5307,7 @@
         <w:rPr>
           <w:rFonts w:asciiTheme="majorEastAsia" w:eastAsiaTheme="majorEastAsia" w:hAnsiTheme="majorEastAsia"/>
         </w:rPr>
+        <w:lastRenderedPageBreak/>
         <w:t xml:space="preserve">    </w:t>
       </w:r>
       <w:r>
@@ -5034,7 +5839,7 @@
         </w:rPr>
         <w:t>在特定問題的解決方案都會被用到</w:t>
       </w:r>
-      <w:bookmarkStart w:id="1" w:name="_Hlk33266402"/>
+      <w:bookmarkStart w:id="5" w:name="_Hlk33266402"/>
       <w:r>
         <w:rPr>
           <w:rFonts w:asciiTheme="majorEastAsia" w:eastAsiaTheme="majorEastAsia" w:hAnsiTheme="majorEastAsia" w:cs="PingFang TC" w:hint="eastAsia"/>
@@ -5059,7 +5864,7 @@
         </w:rPr>
         <w:t>。</w:t>
       </w:r>
-      <w:bookmarkEnd w:id="1"/>
+      <w:bookmarkEnd w:id="5"/>
     </w:p>
     <w:p>
       <w:pPr>
@@ -7224,7 +8029,7 @@
         </w:rPr>
         <w:t xml:space="preserve">  以語言模型預訓練方法訓練出對自然語言有相當程度理解之語言模型</w:t>
       </w:r>
-      <w:bookmarkStart w:id="2" w:name="_Hlk31720659"/>
+      <w:bookmarkStart w:id="6" w:name="_Hlk31720659"/>
       <w:r>
         <w:rPr>
           <w:rFonts w:asciiTheme="majorEastAsia" w:eastAsiaTheme="majorEastAsia" w:hAnsiTheme="majorEastAsia" w:cs="Microsoft JhengHei" w:hint="eastAsia"/>
@@ -7234,7 +8039,7 @@
         </w:rPr>
         <w:t>，</w:t>
       </w:r>
-      <w:bookmarkEnd w:id="2"/>
+      <w:bookmarkEnd w:id="6"/>
       <w:r>
         <w:rPr>
           <w:rFonts w:asciiTheme="majorEastAsia" w:eastAsiaTheme="majorEastAsia" w:hAnsiTheme="majorEastAsia" w:cs="Microsoft JhengHei" w:hint="eastAsia"/>
@@ -8129,6 +8934,46 @@
         </w:rPr>
         <w:br/>
       </w:r>
+      <w:r>
+        <w:rPr>
+          <w:rFonts w:asciiTheme="majorEastAsia" w:eastAsiaTheme="majorEastAsia" w:hAnsiTheme="majorEastAsia" w:cs="PingFang TC"/>
+          <w:sz w:val="20"/>
+          <w:szCs w:val="20"/>
+        </w:rPr>
+        <w:br/>
+      </w:r>
+      <w:r>
+        <w:rPr>
+          <w:rFonts w:asciiTheme="majorEastAsia" w:eastAsiaTheme="majorEastAsia" w:hAnsiTheme="majorEastAsia" w:cs="PingFang TC"/>
+          <w:sz w:val="20"/>
+          <w:szCs w:val="20"/>
+        </w:rPr>
+        <w:br/>
+      </w:r>
+      <w:r>
+        <w:rPr>
+          <w:rFonts w:asciiTheme="majorEastAsia" w:eastAsiaTheme="majorEastAsia" w:hAnsiTheme="majorEastAsia" w:cs="PingFang TC"/>
+          <w:sz w:val="20"/>
+          <w:szCs w:val="20"/>
+        </w:rPr>
+        <w:br/>
+      </w:r>
+      <w:r>
+        <w:rPr>
+          <w:rFonts w:asciiTheme="majorEastAsia" w:eastAsiaTheme="majorEastAsia" w:hAnsiTheme="majorEastAsia" w:cs="PingFang TC"/>
+          <w:sz w:val="20"/>
+          <w:szCs w:val="20"/>
+        </w:rPr>
+        <w:br/>
+      </w:r>
+      <w:r>
+        <w:rPr>
+          <w:rFonts w:asciiTheme="majorEastAsia" w:eastAsiaTheme="majorEastAsia" w:hAnsiTheme="majorEastAsia" w:cs="PingFang TC"/>
+          <w:sz w:val="20"/>
+          <w:szCs w:val="20"/>
+        </w:rPr>
+        <w:br/>
+      </w:r>
     </w:p>
     <w:p>
       <w:pPr>
@@ -8149,13 +8994,45 @@
       </w:pPr>
       <w:r>
         <w:rPr>
-          <w:rFonts w:eastAsiaTheme="majorEastAsia"/>
+          <w:rFonts w:eastAsiaTheme="majorEastAsia" w:hint="eastAsia"/>
           <w:b/>
           <w:color w:val="000000"/>
           <w:sz w:val="28"/>
           <w:szCs w:val="28"/>
-        </w:rPr>
-        <w:t>Single Headed Attention RNN (SHA-RNN)</w:t>
+          <w:lang w:eastAsia="zh-TW"/>
+        </w:rPr>
+        <w:lastRenderedPageBreak/>
+        <w:t>四、</w:t>
+      </w:r>
+      <w:r>
+        <w:rPr>
+          <w:rFonts w:eastAsiaTheme="majorEastAsia"/>
+          <w:b/>
+          <w:color w:val="000000"/>
+          <w:sz w:val="28"/>
+          <w:szCs w:val="28"/>
+        </w:rPr>
+        <w:t>Single</w:t>
+      </w:r>
+      <w:r>
+        <w:rPr>
+          <w:rFonts w:eastAsiaTheme="majorEastAsia"/>
+          <w:b/>
+          <w:color w:val="000000"/>
+          <w:sz w:val="28"/>
+          <w:szCs w:val="28"/>
+        </w:rPr>
+        <w:t>-h</w:t>
+      </w:r>
+      <w:r>
+        <w:rPr>
+          <w:rFonts w:eastAsiaTheme="majorEastAsia"/>
+          <w:b/>
+          <w:color w:val="000000"/>
+          <w:sz w:val="28"/>
+          <w:szCs w:val="28"/>
+        </w:rPr>
+        <w:t>eaded Attention RNN (SHA-RNN)</w:t>
       </w:r>
     </w:p>
     <w:p>
@@ -8391,7 +9268,6 @@
           <w:sz w:val="28"/>
           <w:szCs w:val="28"/>
         </w:rPr>
-        <w:lastRenderedPageBreak/>
         <w:drawing>
           <wp:anchor distT="0" distB="0" distL="114300" distR="114300" simplePos="0" relativeHeight="251687936" behindDoc="0" locked="0" layoutInCell="1" allowOverlap="1" wp14:anchorId="66BA9E37" wp14:editId="6DDBE1C6">
             <wp:simplePos x="0" y="0"/>
@@ -9405,6 +10281,33 @@
           <w:lang w:eastAsia="zh-TW"/>
         </w:rPr>
       </w:pPr>
+      <w:r>
+        <w:rPr>
+          <w:rFonts w:asciiTheme="majorEastAsia" w:eastAsiaTheme="majorEastAsia" w:hAnsiTheme="majorEastAsia" w:cs="PingFang TC"/>
+          <w:sz w:val="20"/>
+          <w:szCs w:val="20"/>
+          <w:lang w:eastAsia="zh-TW"/>
+        </w:rPr>
+        <w:br/>
+      </w:r>
+      <w:r>
+        <w:rPr>
+          <w:rFonts w:asciiTheme="majorEastAsia" w:eastAsiaTheme="majorEastAsia" w:hAnsiTheme="majorEastAsia" w:cs="PingFang TC"/>
+          <w:sz w:val="20"/>
+          <w:szCs w:val="20"/>
+          <w:lang w:eastAsia="zh-TW"/>
+        </w:rPr>
+        <w:br/>
+      </w:r>
+      <w:r>
+        <w:rPr>
+          <w:rFonts w:asciiTheme="majorEastAsia" w:eastAsiaTheme="majorEastAsia" w:hAnsiTheme="majorEastAsia" w:cs="PingFang TC"/>
+          <w:sz w:val="20"/>
+          <w:szCs w:val="20"/>
+          <w:lang w:eastAsia="zh-TW"/>
+        </w:rPr>
+        <w:br/>
+      </w:r>
     </w:p>
     <w:p>
       <w:pPr>
@@ -9428,6 +10331,7 @@
           <w:sz w:val="28"/>
           <w:szCs w:val="28"/>
         </w:rPr>
+        <w:lastRenderedPageBreak/>
         <w:t>五、</w:t>
       </w:r>
       <w:proofErr w:type="spellStart"/>
@@ -9745,22 +10649,6 @@
         </w:rPr>
         <w:br/>
       </w:r>
-      <w:r>
-        <w:rPr>
-          <w:rFonts w:asciiTheme="majorEastAsia" w:eastAsia="DengXian" w:hAnsiTheme="majorEastAsia"/>
-          <w:bCs/>
-          <w:color w:val="000000"/>
-        </w:rPr>
-        <w:br/>
-      </w:r>
-      <w:r>
-        <w:rPr>
-          <w:rFonts w:asciiTheme="majorEastAsia" w:eastAsia="DengXian" w:hAnsiTheme="majorEastAsia"/>
-          <w:bCs/>
-          <w:color w:val="000000"/>
-        </w:rPr>
-        <w:br/>
-      </w:r>
     </w:p>
     <w:p>
       <w:pPr>
@@ -9787,7 +10675,6 @@
           <w:color w:val="000000"/>
           <w:lang w:eastAsia="zh-TW"/>
         </w:rPr>
-        <w:lastRenderedPageBreak/>
         <w:t>靜態遮罩與動態遮罩</w:t>
       </w:r>
     </w:p>
@@ -10497,6 +11384,36 @@
           <w:szCs w:val="28"/>
         </w:rPr>
       </w:pPr>
+      <w:r>
+        <w:rPr>
+          <w:rFonts w:ascii="Times-Roman" w:hAnsi="Times-Roman" w:cs="Times-Roman"/>
+          <w:b/>
+          <w:color w:val="000000"/>
+          <w:sz w:val="28"/>
+          <w:szCs w:val="28"/>
+        </w:rPr>
+        <w:br/>
+      </w:r>
+      <w:r>
+        <w:rPr>
+          <w:rFonts w:ascii="Times-Roman" w:hAnsi="Times-Roman" w:cs="Times-Roman"/>
+          <w:b/>
+          <w:color w:val="000000"/>
+          <w:sz w:val="28"/>
+          <w:szCs w:val="28"/>
+        </w:rPr>
+        <w:br/>
+      </w:r>
+      <w:r>
+        <w:rPr>
+          <w:rFonts w:ascii="Times-Roman" w:hAnsi="Times-Roman" w:cs="Times-Roman"/>
+          <w:b/>
+          <w:color w:val="000000"/>
+          <w:sz w:val="28"/>
+          <w:szCs w:val="28"/>
+        </w:rPr>
+        <w:br/>
+      </w:r>
     </w:p>
     <w:p>
       <w:pPr>
@@ -10505,8 +11422,9 @@
         <w:autoSpaceDN w:val="0"/>
         <w:adjustRightInd w:val="0"/>
         <w:spacing w:line="480" w:lineRule="auto"/>
-        <w:ind w:left="1230"/>
+        <w:ind w:left="1224"/>
         <w:contextualSpacing w:val="0"/>
+        <w:outlineLvl w:val="0"/>
         <w:rPr>
           <w:rFonts w:asciiTheme="majorEastAsia" w:eastAsiaTheme="majorEastAsia" w:hAnsiTheme="majorEastAsia"/>
           <w:b/>
@@ -10523,6 +11441,7 @@
           <w:sz w:val="32"/>
           <w:szCs w:val="32"/>
         </w:rPr>
+        <w:lastRenderedPageBreak/>
         <w:t xml:space="preserve"> </w:t>
       </w:r>
       <w:r>
@@ -10535,6 +11454,7 @@
         </w:rPr>
         <w:t xml:space="preserve">                           </w:t>
       </w:r>
+      <w:bookmarkStart w:id="7" w:name="_Toc59549658"/>
       <w:r>
         <w:rPr>
           <w:rFonts w:asciiTheme="majorEastAsia" w:eastAsiaTheme="majorEastAsia" w:hAnsiTheme="majorEastAsia" w:hint="eastAsia"/>
@@ -10555,6 +11475,7 @@
         </w:rPr>
         <w:t>資料集來源</w:t>
       </w:r>
+      <w:bookmarkEnd w:id="7"/>
     </w:p>
     <w:p>
       <w:pPr>
@@ -10786,7 +11707,7 @@
     </w:p>
     <w:tbl>
       <w:tblPr>
-        <w:tblStyle w:val="1"/>
+        <w:tblStyle w:val="11"/>
         <w:tblpPr w:leftFromText="180" w:rightFromText="180" w:vertAnchor="text" w:horzAnchor="page" w:tblpX="3075" w:tblpY="93"/>
         <w:tblW w:w="5003" w:type="dxa"/>
         <w:tblLook w:val="04A0" w:firstRow="1" w:lastRow="0" w:firstColumn="1" w:lastColumn="0" w:noHBand="0" w:noVBand="1"/>
@@ -10892,7 +11813,6 @@
                 <w:color w:val="000000"/>
                 <w:lang w:eastAsia="zh-TW"/>
               </w:rPr>
-              <w:lastRenderedPageBreak/>
               <w:t>0</w:t>
             </w:r>
           </w:p>
@@ -11296,6 +12216,22 @@
       </w:r>
       <w:r>
         <w:rPr>
+          <w:rFonts w:asciiTheme="majorEastAsia" w:eastAsiaTheme="majorEastAsia" w:hAnsiTheme="majorEastAsia"/>
+          <w:color w:val="000000"/>
+          <w:lang w:eastAsia="zh-TW"/>
+        </w:rPr>
+        <w:br/>
+      </w:r>
+      <w:r>
+        <w:rPr>
+          <w:rFonts w:asciiTheme="majorEastAsia" w:eastAsiaTheme="majorEastAsia" w:hAnsiTheme="majorEastAsia"/>
+          <w:color w:val="000000"/>
+          <w:lang w:eastAsia="zh-TW"/>
+        </w:rPr>
+        <w:br/>
+      </w:r>
+      <w:r>
+        <w:rPr>
           <w:rFonts w:asciiTheme="majorEastAsia" w:eastAsiaTheme="majorEastAsia" w:hAnsiTheme="majorEastAsia" w:hint="eastAsia"/>
           <w:color w:val="000000"/>
           <w:lang w:eastAsia="zh-TW"/>
@@ -11627,6 +12563,33 @@
         <w:rPr>
           <w:rFonts w:asciiTheme="majorEastAsia" w:eastAsiaTheme="majorEastAsia" w:hAnsiTheme="majorEastAsia"/>
           <w:color w:val="000000"/>
+          <w:sz w:val="24"/>
+          <w:szCs w:val="24"/>
+        </w:rPr>
+        <w:br/>
+      </w:r>
+      <w:r>
+        <w:rPr>
+          <w:rFonts w:asciiTheme="majorEastAsia" w:eastAsiaTheme="majorEastAsia" w:hAnsiTheme="majorEastAsia"/>
+          <w:color w:val="000000"/>
+          <w:sz w:val="24"/>
+          <w:szCs w:val="24"/>
+        </w:rPr>
+        <w:br/>
+      </w:r>
+      <w:r>
+        <w:rPr>
+          <w:rFonts w:asciiTheme="majorEastAsia" w:eastAsiaTheme="majorEastAsia" w:hAnsiTheme="majorEastAsia"/>
+          <w:color w:val="000000"/>
+          <w:sz w:val="24"/>
+          <w:szCs w:val="24"/>
+        </w:rPr>
+        <w:br/>
+      </w:r>
+      <w:r>
+        <w:rPr>
+          <w:rFonts w:asciiTheme="majorEastAsia" w:eastAsiaTheme="majorEastAsia" w:hAnsiTheme="majorEastAsia"/>
+          <w:color w:val="000000"/>
         </w:rPr>
         <w:br/>
       </w:r>
@@ -11637,8 +12600,9 @@
         <w:autoSpaceDN w:val="0"/>
         <w:adjustRightInd w:val="0"/>
         <w:spacing w:line="480" w:lineRule="auto"/>
-        <w:ind w:left="870"/>
+        <w:ind w:left="864"/>
         <w:jc w:val="center"/>
+        <w:outlineLvl w:val="0"/>
         <w:rPr>
           <w:rFonts w:asciiTheme="majorEastAsia" w:eastAsiaTheme="majorEastAsia" w:hAnsiTheme="majorEastAsia"/>
           <w:b/>
@@ -11647,6 +12611,7 @@
           <w:szCs w:val="32"/>
         </w:rPr>
       </w:pPr>
+      <w:bookmarkStart w:id="8" w:name="_Toc59549659"/>
       <w:r>
         <w:rPr>
           <w:rFonts w:asciiTheme="majorEastAsia" w:eastAsiaTheme="majorEastAsia" w:hAnsiTheme="majorEastAsia" w:hint="eastAsia"/>
@@ -11655,6 +12620,7 @@
           <w:sz w:val="32"/>
           <w:szCs w:val="32"/>
         </w:rPr>
+        <w:lastRenderedPageBreak/>
         <w:t>四、</w:t>
       </w:r>
       <w:r>
@@ -11667,6 +12633,7 @@
         </w:rPr>
         <w:t>研究方法及步驟</w:t>
       </w:r>
+      <w:bookmarkEnd w:id="8"/>
     </w:p>
     <w:p>
       <w:pPr>
@@ -12320,75 +13287,99 @@
         <w:spacing w:line="480" w:lineRule="auto"/>
         <w:ind w:left="5040"/>
         <w:rPr>
+          <w:rFonts w:asciiTheme="majorEastAsia" w:eastAsiaTheme="majorEastAsia" w:hAnsiTheme="majorEastAsia" w:cs="PingFang TC" w:hint="eastAsia"/>
+          <w:sz w:val="16"/>
+          <w:szCs w:val="16"/>
+        </w:rPr>
+      </w:pPr>
+      <w:bookmarkStart w:id="9" w:name="_Hlk33279499"/>
+      <w:r>
+        <w:rPr>
+          <w:rFonts w:asciiTheme="majorEastAsia" w:eastAsiaTheme="majorEastAsia" w:hAnsiTheme="majorEastAsia" w:cs="PingFang TC" w:hint="eastAsia"/>
+          <w:sz w:val="20"/>
+          <w:szCs w:val="20"/>
+        </w:rPr>
+        <w:t>圖</w:t>
+      </w:r>
+      <w:r>
+        <w:rPr>
+          <w:rFonts w:asciiTheme="majorEastAsia" w:eastAsiaTheme="majorEastAsia" w:hAnsiTheme="majorEastAsia" w:cs="PingFang TC"/>
+          <w:sz w:val="20"/>
+          <w:szCs w:val="20"/>
+        </w:rPr>
+        <w:t xml:space="preserve"> </w:t>
+      </w:r>
+      <w:r>
+        <w:rPr>
+          <w:rFonts w:ascii="Times New Roman" w:eastAsiaTheme="majorEastAsia" w:hAnsi="Times New Roman" w:cs="Times New Roman"/>
+          <w:sz w:val="20"/>
+          <w:szCs w:val="20"/>
+        </w:rPr>
+        <w:t>5,BERT</w:t>
+      </w:r>
+      <w:r>
+        <w:rPr>
+          <w:rFonts w:asciiTheme="majorEastAsia" w:eastAsiaTheme="majorEastAsia" w:hAnsiTheme="majorEastAsia" w:cs="PingFang TC"/>
+          <w:sz w:val="20"/>
+          <w:szCs w:val="20"/>
+        </w:rPr>
+        <w:t xml:space="preserve"> </w:t>
+      </w:r>
+      <w:r>
+        <w:rPr>
+          <w:rFonts w:asciiTheme="majorEastAsia" w:eastAsiaTheme="majorEastAsia" w:hAnsiTheme="majorEastAsia" w:cs="PingFang TC" w:hint="eastAsia"/>
+          <w:sz w:val="20"/>
+          <w:szCs w:val="20"/>
+        </w:rPr>
+        <w:t>成對句子編碼示意圖</w:t>
+      </w:r>
+      <w:r>
+        <w:rPr>
+          <w:rFonts w:asciiTheme="majorEastAsia" w:eastAsiaTheme="majorEastAsia" w:hAnsiTheme="majorEastAsia" w:cs="PingFang TC"/>
+          <w:sz w:val="20"/>
+          <w:szCs w:val="20"/>
+        </w:rPr>
+        <w:t xml:space="preserve">, </w:t>
+      </w:r>
+      <w:r>
+        <w:rPr>
+          <w:rFonts w:asciiTheme="majorEastAsia" w:eastAsiaTheme="majorEastAsia" w:hAnsiTheme="majorEastAsia" w:cs="PingFang TC" w:hint="eastAsia"/>
+          <w:sz w:val="20"/>
+          <w:szCs w:val="20"/>
+        </w:rPr>
+        <w:t>來源</w:t>
+      </w:r>
+      <w:r>
+        <w:rPr>
+          <w:rFonts w:asciiTheme="majorEastAsia" w:eastAsiaTheme="majorEastAsia" w:hAnsiTheme="majorEastAsia" w:cs="PingFang TC"/>
+          <w:sz w:val="20"/>
+          <w:szCs w:val="20"/>
+        </w:rPr>
+        <w:t>:</w:t>
+      </w:r>
+      <w:r>
+        <w:rPr>
           <w:rFonts w:asciiTheme="majorEastAsia" w:eastAsiaTheme="majorEastAsia" w:hAnsiTheme="majorEastAsia" w:cs="PingFang TC"/>
           <w:sz w:val="16"/>
           <w:szCs w:val="16"/>
         </w:rPr>
-      </w:pPr>
-      <w:bookmarkStart w:id="3" w:name="_Hlk33279499"/>
-      <w:r>
-        <w:rPr>
-          <w:rFonts w:asciiTheme="majorEastAsia" w:eastAsiaTheme="majorEastAsia" w:hAnsiTheme="majorEastAsia" w:cs="PingFang TC" w:hint="eastAsia"/>
-          <w:sz w:val="20"/>
-          <w:szCs w:val="20"/>
-        </w:rPr>
-        <w:t>圖</w:t>
-      </w:r>
-      <w:r>
-        <w:rPr>
-          <w:rFonts w:asciiTheme="majorEastAsia" w:eastAsiaTheme="majorEastAsia" w:hAnsiTheme="majorEastAsia" w:cs="PingFang TC"/>
-          <w:sz w:val="20"/>
-          <w:szCs w:val="20"/>
-        </w:rPr>
         <w:t xml:space="preserve"> </w:t>
       </w:r>
       <w:r>
         <w:rPr>
           <w:rFonts w:ascii="Times New Roman" w:eastAsiaTheme="majorEastAsia" w:hAnsi="Times New Roman" w:cs="Times New Roman"/>
-          <w:sz w:val="20"/>
-          <w:szCs w:val="20"/>
-        </w:rPr>
-        <w:t>5,BERT</w:t>
-      </w:r>
-      <w:r>
-        <w:rPr>
-          <w:rFonts w:asciiTheme="majorEastAsia" w:eastAsiaTheme="majorEastAsia" w:hAnsiTheme="majorEastAsia" w:cs="PingFang TC"/>
-          <w:sz w:val="20"/>
-          <w:szCs w:val="20"/>
-        </w:rPr>
-        <w:t xml:space="preserve"> </w:t>
-      </w:r>
-      <w:r>
-        <w:rPr>
-          <w:rFonts w:asciiTheme="majorEastAsia" w:eastAsiaTheme="majorEastAsia" w:hAnsiTheme="majorEastAsia" w:cs="PingFang TC" w:hint="eastAsia"/>
-          <w:sz w:val="20"/>
-          <w:szCs w:val="20"/>
-        </w:rPr>
-        <w:t>成對句子編碼示意圖</w:t>
-      </w:r>
-      <w:r>
-        <w:rPr>
-          <w:rFonts w:asciiTheme="majorEastAsia" w:eastAsiaTheme="majorEastAsia" w:hAnsiTheme="majorEastAsia" w:cs="PingFang TC"/>
-          <w:sz w:val="20"/>
-          <w:szCs w:val="20"/>
-        </w:rPr>
-        <w:t xml:space="preserve">, </w:t>
-      </w:r>
-      <w:r>
-        <w:rPr>
-          <w:rFonts w:asciiTheme="majorEastAsia" w:eastAsiaTheme="majorEastAsia" w:hAnsiTheme="majorEastAsia" w:cs="PingFang TC" w:hint="eastAsia"/>
-          <w:sz w:val="20"/>
-          <w:szCs w:val="20"/>
-        </w:rPr>
-        <w:t>來源</w:t>
-      </w:r>
-      <w:r>
-        <w:rPr>
-          <w:rFonts w:asciiTheme="majorEastAsia" w:eastAsiaTheme="majorEastAsia" w:hAnsiTheme="majorEastAsia" w:cs="PingFang TC"/>
-          <w:sz w:val="20"/>
-          <w:szCs w:val="20"/>
-        </w:rPr>
-        <w:t>:</w:t>
+          <w:sz w:val="16"/>
+          <w:szCs w:val="16"/>
+        </w:rPr>
+        <w:t xml:space="preserve">BERT </w:t>
+      </w:r>
+      <w:r>
+        <w:rPr>
+          <w:rFonts w:asciiTheme="majorEastAsia" w:eastAsiaTheme="majorEastAsia" w:hAnsiTheme="majorEastAsia" w:cs="PingFang TC" w:hint="eastAsia"/>
+          <w:sz w:val="16"/>
+          <w:szCs w:val="16"/>
+        </w:rPr>
+        <w:t>論文</w:t>
       </w:r>
       <w:r>
         <w:rPr>
@@ -12396,26 +13387,18 @@
           <w:sz w:val="16"/>
           <w:szCs w:val="16"/>
         </w:rPr>
-        <w:t xml:space="preserve"> </w:t>
-      </w:r>
-      <w:r>
-        <w:rPr>
-          <w:rFonts w:ascii="Times New Roman" w:eastAsiaTheme="majorEastAsia" w:hAnsi="Times New Roman" w:cs="Times New Roman"/>
+        <w:br/>
+      </w:r>
+      <w:r>
+        <w:rPr>
+          <w:rFonts w:asciiTheme="majorEastAsia" w:eastAsiaTheme="majorEastAsia" w:hAnsiTheme="majorEastAsia" w:cs="PingFang TC"/>
           <w:sz w:val="16"/>
           <w:szCs w:val="16"/>
         </w:rPr>
-        <w:t xml:space="preserve">BERT </w:t>
-      </w:r>
-      <w:r>
-        <w:rPr>
-          <w:rFonts w:asciiTheme="majorEastAsia" w:eastAsiaTheme="majorEastAsia" w:hAnsiTheme="majorEastAsia" w:cs="PingFang TC" w:hint="eastAsia"/>
-          <w:sz w:val="16"/>
-          <w:szCs w:val="16"/>
-        </w:rPr>
-        <w:t>論文</w:t>
-      </w:r>
-    </w:p>
-    <w:bookmarkEnd w:id="3"/>
+        <w:br/>
+      </w:r>
+    </w:p>
+    <w:bookmarkEnd w:id="9"/>
     <w:p>
       <w:pPr>
         <w:pStyle w:val="a7"/>
@@ -12435,6 +13418,7 @@
         <w:rPr>
           <w:rFonts w:asciiTheme="majorEastAsia" w:eastAsiaTheme="majorEastAsia" w:hAnsiTheme="majorEastAsia" w:cs="PingFang TC" w:hint="eastAsia"/>
         </w:rPr>
+        <w:lastRenderedPageBreak/>
         <w:t>於</w:t>
       </w:r>
       <w:r>
@@ -12862,7 +13846,6 @@
           <w:sz w:val="25"/>
           <w:szCs w:val="25"/>
         </w:rPr>
-        <w:lastRenderedPageBreak/>
         <w:t xml:space="preserve">    </w:t>
       </w:r>
       <w:r>
@@ -13410,12 +14393,21 @@
         </w:rPr>
         <w:t>層</w:t>
       </w:r>
-      <w:r>
-        <w:rPr>
-          <w:rFonts w:asciiTheme="majorEastAsia" w:eastAsiaTheme="majorEastAsia" w:hAnsiTheme="majorEastAsia" w:hint="eastAsia"/>
-          <w:lang w:eastAsia="zh-TW"/>
-        </w:rPr>
-        <w:t>做高維度轉換</w:t>
+      <w:proofErr w:type="gramStart"/>
+      <w:r>
+        <w:rPr>
+          <w:rFonts w:asciiTheme="majorEastAsia" w:eastAsiaTheme="majorEastAsia" w:hAnsiTheme="majorEastAsia" w:hint="eastAsia"/>
+          <w:lang w:eastAsia="zh-TW"/>
+        </w:rPr>
+        <w:t>做高維度</w:t>
+      </w:r>
+      <w:proofErr w:type="gramEnd"/>
+      <w:r>
+        <w:rPr>
+          <w:rFonts w:asciiTheme="majorEastAsia" w:eastAsiaTheme="majorEastAsia" w:hAnsiTheme="majorEastAsia" w:hint="eastAsia"/>
+          <w:lang w:eastAsia="zh-TW"/>
+        </w:rPr>
+        <w:t>轉換</w:t>
       </w:r>
       <w:r>
         <w:rPr>
@@ -13454,6 +14446,7 @@
           <w:sz w:val="20"/>
           <w:szCs w:val="20"/>
         </w:rPr>
+        <w:lastRenderedPageBreak/>
         <w:drawing>
           <wp:anchor distT="0" distB="0" distL="114300" distR="114300" simplePos="0" relativeHeight="251695104" behindDoc="0" locked="0" layoutInCell="1" allowOverlap="1" wp14:anchorId="1FE22333" wp14:editId="489D9322">
             <wp:simplePos x="0" y="0"/>
@@ -13643,200 +14636,24 @@
       <w:r>
         <w:rPr>
           <w:rFonts w:asciiTheme="majorEastAsia" w:eastAsiaTheme="majorEastAsia" w:hAnsiTheme="majorEastAsia"/>
-          <w:sz w:val="20"/>
-          <w:szCs w:val="20"/>
-        </w:rPr>
-        <w:br/>
-      </w:r>
-      <w:r>
-        <w:rPr>
-          <w:rFonts w:asciiTheme="majorEastAsia" w:eastAsiaTheme="majorEastAsia" w:hAnsiTheme="majorEastAsia"/>
-          <w:sz w:val="20"/>
-          <w:szCs w:val="20"/>
-        </w:rPr>
-        <w:br/>
-      </w:r>
-      <w:r>
-        <w:rPr>
-          <w:rFonts w:asciiTheme="majorEastAsia" w:eastAsiaTheme="majorEastAsia" w:hAnsiTheme="majorEastAsia"/>
-          <w:sz w:val="20"/>
-          <w:szCs w:val="20"/>
-        </w:rPr>
-        <w:br/>
-      </w:r>
-      <w:r>
-        <w:rPr>
-          <w:rFonts w:asciiTheme="majorEastAsia" w:eastAsiaTheme="majorEastAsia" w:hAnsiTheme="majorEastAsia"/>
           <w:b/>
-          <w:bCs/>
-          <w:sz w:val="20"/>
-          <w:szCs w:val="20"/>
-        </w:rPr>
-        <w:br/>
-      </w:r>
-      <w:r>
-        <w:rPr>
-          <w:rFonts w:asciiTheme="majorEastAsia" w:eastAsiaTheme="majorEastAsia" w:hAnsiTheme="majorEastAsia"/>
-          <w:b/>
-          <w:bCs/>
-          <w:sz w:val="20"/>
-          <w:szCs w:val="20"/>
-        </w:rPr>
-        <w:br/>
-      </w:r>
-      <w:r>
-        <w:rPr>
-          <w:rFonts w:asciiTheme="majorEastAsia" w:eastAsiaTheme="majorEastAsia" w:hAnsiTheme="majorEastAsia"/>
-          <w:b/>
-          <w:bCs/>
-          <w:sz w:val="20"/>
-          <w:szCs w:val="20"/>
-        </w:rPr>
-        <w:br/>
-      </w:r>
-      <w:r>
-        <w:rPr>
-          <w:rFonts w:asciiTheme="majorEastAsia" w:eastAsiaTheme="majorEastAsia" w:hAnsiTheme="majorEastAsia"/>
-          <w:b/>
-          <w:bCs/>
-          <w:sz w:val="20"/>
-          <w:szCs w:val="20"/>
-        </w:rPr>
-        <w:br/>
-      </w:r>
-      <w:r>
-        <w:rPr>
-          <w:rFonts w:asciiTheme="majorEastAsia" w:eastAsiaTheme="majorEastAsia" w:hAnsiTheme="majorEastAsia"/>
-          <w:b/>
-          <w:bCs/>
-          <w:sz w:val="20"/>
-          <w:szCs w:val="20"/>
-        </w:rPr>
-        <w:br/>
-      </w:r>
-      <w:r>
-        <w:rPr>
-          <w:rFonts w:asciiTheme="majorEastAsia" w:eastAsiaTheme="majorEastAsia" w:hAnsiTheme="majorEastAsia" w:hint="eastAsia"/>
-          <w:b/>
-          <w:bCs/>
-          <w:sz w:val="20"/>
-          <w:szCs w:val="20"/>
-        </w:rPr>
-        <w:t xml:space="preserve">對文本數據進行預處理 </w:t>
-      </w:r>
-      <w:r>
-        <w:rPr>
-          <w:rFonts w:asciiTheme="majorEastAsia" w:eastAsiaTheme="majorEastAsia" w:hAnsiTheme="majorEastAsia"/>
-          <w:b/>
-          <w:bCs/>
-          <w:sz w:val="20"/>
-          <w:szCs w:val="20"/>
-        </w:rPr>
-        <w:t xml:space="preserve">               </w:t>
-      </w:r>
-      <w:r>
-        <w:rPr>
-          <w:rFonts w:asciiTheme="majorEastAsia" w:eastAsiaTheme="majorEastAsia" w:hAnsiTheme="majorEastAsia" w:hint="eastAsia"/>
-          <w:b/>
-          <w:bCs/>
-          <w:sz w:val="20"/>
-          <w:szCs w:val="20"/>
-        </w:rPr>
-        <w:t xml:space="preserve">模型架構圖: </w:t>
-      </w:r>
-      <w:r>
-        <w:rPr>
-          <w:rFonts w:asciiTheme="majorEastAsia" w:eastAsiaTheme="majorEastAsia" w:hAnsiTheme="majorEastAsia"/>
-          <w:b/>
-          <w:bCs/>
-          <w:sz w:val="20"/>
-          <w:szCs w:val="20"/>
-        </w:rPr>
-        <w:t>EDM-</w:t>
-      </w:r>
-      <w:proofErr w:type="spellStart"/>
-      <w:r>
-        <w:rPr>
-          <w:rFonts w:asciiTheme="majorEastAsia" w:eastAsiaTheme="majorEastAsia" w:hAnsiTheme="majorEastAsia"/>
-          <w:b/>
-          <w:bCs/>
-          <w:sz w:val="20"/>
-          <w:szCs w:val="20"/>
-        </w:rPr>
-        <w:t>RoBERTa</w:t>
-      </w:r>
-      <w:proofErr w:type="spellEnd"/>
-      <w:r>
-        <w:rPr>
-          <w:rFonts w:asciiTheme="majorEastAsia" w:eastAsiaTheme="majorEastAsia" w:hAnsiTheme="majorEastAsia"/>
-          <w:b/>
-          <w:bCs/>
-          <w:sz w:val="20"/>
-          <w:szCs w:val="20"/>
-        </w:rPr>
-        <w:t xml:space="preserve"> </w:t>
-      </w:r>
-      <w:r>
-        <w:rPr>
-          <w:rFonts w:asciiTheme="majorEastAsia" w:eastAsiaTheme="majorEastAsia" w:hAnsiTheme="majorEastAsia"/>
-          <w:b/>
-          <w:bCs/>
-          <w:sz w:val="20"/>
-          <w:szCs w:val="20"/>
-        </w:rPr>
-        <w:t xml:space="preserve">                                  </w:t>
-      </w:r>
-      <w:r>
-        <w:rPr>
-          <w:rFonts w:asciiTheme="majorEastAsia" w:eastAsiaTheme="majorEastAsia" w:hAnsiTheme="majorEastAsia" w:hint="eastAsia"/>
-          <w:b/>
-          <w:bCs/>
-          <w:sz w:val="20"/>
-          <w:szCs w:val="20"/>
-        </w:rPr>
-        <w:t xml:space="preserve"> </w:t>
-      </w:r>
-      <w:r>
-        <w:rPr>
-          <w:rFonts w:asciiTheme="majorEastAsia" w:eastAsiaTheme="majorEastAsia" w:hAnsiTheme="majorEastAsia"/>
-          <w:b/>
-          <w:bCs/>
-          <w:sz w:val="20"/>
-          <w:szCs w:val="20"/>
-        </w:rPr>
-        <w:br/>
-      </w:r>
-      <w:r>
-        <w:rPr>
-          <w:rFonts w:asciiTheme="majorEastAsia" w:eastAsiaTheme="majorEastAsia" w:hAnsiTheme="majorEastAsia"/>
-          <w:b/>
-          <w:bCs/>
-          <w:sz w:val="20"/>
-          <w:szCs w:val="20"/>
-        </w:rPr>
-        <w:lastRenderedPageBreak/>
-        <w:br/>
-      </w:r>
-      <w:r>
-        <w:rPr>
-          <w:rFonts w:asciiTheme="majorEastAsia" w:eastAsiaTheme="majorEastAsia" w:hAnsiTheme="majorEastAsia"/>
           <w:noProof/>
-          <w:sz w:val="20"/>
-          <w:szCs w:val="20"/>
+          <w:sz w:val="24"/>
+          <w:szCs w:val="24"/>
         </w:rPr>
         <w:drawing>
-          <wp:anchor distT="0" distB="0" distL="114300" distR="114300" simplePos="0" relativeHeight="251691008" behindDoc="0" locked="0" layoutInCell="1" allowOverlap="1" wp14:anchorId="2EE97DA0" wp14:editId="4E6F501D">
+          <wp:anchor distT="0" distB="0" distL="114300" distR="114300" simplePos="0" relativeHeight="251692032" behindDoc="0" locked="0" layoutInCell="1" allowOverlap="1" wp14:anchorId="10BA2178" wp14:editId="13A74673">
             <wp:simplePos x="0" y="0"/>
             <wp:positionH relativeFrom="margin">
-              <wp:posOffset>30435</wp:posOffset>
+              <wp:posOffset>40005</wp:posOffset>
             </wp:positionH>
             <wp:positionV relativeFrom="paragraph">
-              <wp:posOffset>2245849</wp:posOffset>
+              <wp:posOffset>1728470</wp:posOffset>
             </wp:positionV>
             <wp:extent cx="5943600" cy="1507490"/>
             <wp:effectExtent l="0" t="0" r="0" b="0"/>
             <wp:wrapSquare wrapText="bothSides"/>
-            <wp:docPr id="12" name="圖片 12"/>
+            <wp:docPr id="15" name="圖片 15"/>
             <wp:cNvGraphicFramePr>
               <a:graphicFrameLocks xmlns:a="http://schemas.openxmlformats.org/drawingml/2006/main" noChangeAspect="1"/>
             </wp:cNvGraphicFramePr>
@@ -13844,7 +14661,7 @@
               <a:graphicData uri="http://schemas.openxmlformats.org/drawingml/2006/picture">
                 <pic:pic xmlns:pic="http://schemas.openxmlformats.org/drawingml/2006/picture">
                   <pic:nvPicPr>
-                    <pic:cNvPr id="0" name="Picture 1"/>
+                    <pic:cNvPr id="0" name="Picture 2"/>
                     <pic:cNvPicPr>
                       <a:picLocks noChangeAspect="1" noChangeArrowheads="1"/>
                     </pic:cNvPicPr>
@@ -13890,24 +14707,296 @@
       <w:r>
         <w:rPr>
           <w:rFonts w:asciiTheme="majorEastAsia" w:eastAsiaTheme="majorEastAsia" w:hAnsiTheme="majorEastAsia"/>
+          <w:sz w:val="20"/>
+          <w:szCs w:val="20"/>
+        </w:rPr>
+        <w:br/>
+      </w:r>
+      <w:r>
+        <w:rPr>
+          <w:rFonts w:asciiTheme="majorEastAsia" w:eastAsiaTheme="majorEastAsia" w:hAnsiTheme="majorEastAsia"/>
+          <w:sz w:val="20"/>
+          <w:szCs w:val="20"/>
+        </w:rPr>
+        <w:br/>
+      </w:r>
+      <w:r>
+        <w:rPr>
+          <w:rFonts w:asciiTheme="majorEastAsia" w:eastAsiaTheme="majorEastAsia" w:hAnsiTheme="majorEastAsia"/>
+          <w:sz w:val="20"/>
+          <w:szCs w:val="20"/>
+        </w:rPr>
+        <w:br/>
+      </w:r>
+      <w:r>
+        <w:rPr>
+          <w:rFonts w:asciiTheme="majorEastAsia" w:eastAsiaTheme="majorEastAsia" w:hAnsiTheme="majorEastAsia"/>
           <w:b/>
+          <w:bCs/>
+          <w:sz w:val="20"/>
+          <w:szCs w:val="20"/>
+        </w:rPr>
+        <w:br/>
+      </w:r>
+      <w:r>
+        <w:rPr>
+          <w:rFonts w:asciiTheme="majorEastAsia" w:eastAsiaTheme="majorEastAsia" w:hAnsiTheme="majorEastAsia"/>
+          <w:b/>
+          <w:bCs/>
+          <w:sz w:val="20"/>
+          <w:szCs w:val="20"/>
+        </w:rPr>
+        <w:br/>
+      </w:r>
+      <w:r>
+        <w:rPr>
+          <w:rFonts w:asciiTheme="majorEastAsia" w:eastAsiaTheme="majorEastAsia" w:hAnsiTheme="majorEastAsia"/>
+          <w:b/>
+          <w:bCs/>
+          <w:sz w:val="20"/>
+          <w:szCs w:val="20"/>
+        </w:rPr>
+        <w:br/>
+      </w:r>
+      <w:r>
+        <w:rPr>
+          <w:rFonts w:asciiTheme="majorEastAsia" w:eastAsiaTheme="majorEastAsia" w:hAnsiTheme="majorEastAsia"/>
+          <w:b/>
+          <w:bCs/>
+          <w:sz w:val="20"/>
+          <w:szCs w:val="20"/>
+        </w:rPr>
+        <w:br/>
+      </w:r>
+      <w:r>
+        <w:rPr>
+          <w:rFonts w:asciiTheme="majorEastAsia" w:eastAsiaTheme="majorEastAsia" w:hAnsiTheme="majorEastAsia"/>
+          <w:b/>
+          <w:bCs/>
+          <w:sz w:val="20"/>
+          <w:szCs w:val="20"/>
+        </w:rPr>
+        <w:br/>
+      </w:r>
+      <w:r>
+        <w:rPr>
+          <w:rFonts w:asciiTheme="majorEastAsia" w:eastAsiaTheme="majorEastAsia" w:hAnsiTheme="majorEastAsia" w:hint="eastAsia"/>
+          <w:b/>
+          <w:bCs/>
+          <w:sz w:val="20"/>
+          <w:szCs w:val="20"/>
+        </w:rPr>
+        <w:t xml:space="preserve">對文本數據進行預處理 </w:t>
+      </w:r>
+      <w:r>
+        <w:rPr>
+          <w:rFonts w:asciiTheme="majorEastAsia" w:eastAsiaTheme="majorEastAsia" w:hAnsiTheme="majorEastAsia"/>
+          <w:b/>
+          <w:bCs/>
+          <w:sz w:val="20"/>
+          <w:szCs w:val="20"/>
+        </w:rPr>
+        <w:t xml:space="preserve">               </w:t>
+      </w:r>
+      <w:r>
+        <w:rPr>
+          <w:rFonts w:asciiTheme="majorEastAsia" w:eastAsiaTheme="majorEastAsia" w:hAnsiTheme="majorEastAsia" w:hint="eastAsia"/>
+          <w:b/>
+          <w:bCs/>
+          <w:sz w:val="20"/>
+          <w:szCs w:val="20"/>
+        </w:rPr>
+        <w:t xml:space="preserve">模型架構圖: </w:t>
+      </w:r>
+      <w:r>
+        <w:rPr>
+          <w:rFonts w:asciiTheme="majorEastAsia" w:eastAsiaTheme="majorEastAsia" w:hAnsiTheme="majorEastAsia"/>
+          <w:b/>
+          <w:bCs/>
+          <w:sz w:val="20"/>
+          <w:szCs w:val="20"/>
+        </w:rPr>
+        <w:t>EDM-</w:t>
+      </w:r>
+      <w:proofErr w:type="spellStart"/>
+      <w:r>
+        <w:rPr>
+          <w:rFonts w:asciiTheme="majorEastAsia" w:eastAsiaTheme="majorEastAsia" w:hAnsiTheme="majorEastAsia"/>
+          <w:b/>
+          <w:bCs/>
+          <w:sz w:val="20"/>
+          <w:szCs w:val="20"/>
+        </w:rPr>
+        <w:t>RoBERTa</w:t>
+      </w:r>
+      <w:proofErr w:type="spellEnd"/>
+      <w:r>
+        <w:rPr>
+          <w:rFonts w:asciiTheme="majorEastAsia" w:eastAsiaTheme="majorEastAsia" w:hAnsiTheme="majorEastAsia"/>
+          <w:b/>
+          <w:bCs/>
+          <w:sz w:val="20"/>
+          <w:szCs w:val="20"/>
+        </w:rPr>
+        <w:t xml:space="preserve"> </w:t>
+      </w:r>
+      <w:r>
+        <w:rPr>
+          <w:rFonts w:asciiTheme="majorEastAsia" w:eastAsiaTheme="majorEastAsia" w:hAnsiTheme="majorEastAsia"/>
+          <w:b/>
+          <w:bCs/>
+          <w:sz w:val="20"/>
+          <w:szCs w:val="20"/>
+        </w:rPr>
+        <w:t xml:space="preserve">                                  </w:t>
+      </w:r>
+      <w:r>
+        <w:rPr>
+          <w:rFonts w:asciiTheme="majorEastAsia" w:eastAsiaTheme="majorEastAsia" w:hAnsiTheme="majorEastAsia" w:hint="eastAsia"/>
+          <w:b/>
+          <w:bCs/>
+          <w:sz w:val="20"/>
+          <w:szCs w:val="20"/>
+        </w:rPr>
+        <w:t xml:space="preserve"> </w:t>
+      </w:r>
+      <w:r>
+        <w:rPr>
+          <w:rFonts w:asciiTheme="majorEastAsia" w:eastAsiaTheme="majorEastAsia" w:hAnsiTheme="majorEastAsia"/>
+          <w:b/>
+          <w:bCs/>
+          <w:sz w:val="20"/>
+          <w:szCs w:val="20"/>
+        </w:rPr>
+        <w:br/>
+      </w:r>
+      <w:r>
+        <w:rPr>
+          <w:rFonts w:asciiTheme="majorEastAsia" w:eastAsiaTheme="majorEastAsia" w:hAnsiTheme="majorEastAsia"/>
+          <w:b/>
+          <w:bCs/>
+          <w:sz w:val="20"/>
+          <w:szCs w:val="20"/>
+        </w:rPr>
+        <w:br/>
+      </w:r>
+      <w:r>
+        <w:rPr>
+          <w:rFonts w:asciiTheme="majorEastAsia" w:eastAsiaTheme="majorEastAsia" w:hAnsiTheme="majorEastAsia" w:hint="eastAsia"/>
+          <w:b/>
+          <w:bCs/>
+          <w:sz w:val="20"/>
+          <w:szCs w:val="20"/>
+        </w:rPr>
+        <w:t>&lt;&lt;以</w:t>
+      </w:r>
+      <w:r>
+        <w:rPr>
+          <w:rFonts w:asciiTheme="majorEastAsia" w:eastAsiaTheme="majorEastAsia" w:hAnsiTheme="majorEastAsia" w:hint="eastAsia"/>
+          <w:b/>
+          <w:bCs/>
+          <w:sz w:val="20"/>
+          <w:szCs w:val="20"/>
+        </w:rPr>
+        <w:t>E</w:t>
+      </w:r>
+      <w:r>
+        <w:rPr>
+          <w:rFonts w:asciiTheme="majorEastAsia" w:eastAsiaTheme="majorEastAsia" w:hAnsiTheme="majorEastAsia"/>
+          <w:b/>
+          <w:bCs/>
+          <w:sz w:val="20"/>
+          <w:szCs w:val="20"/>
+        </w:rPr>
+        <w:t>DM-</w:t>
+      </w:r>
+      <w:proofErr w:type="spellStart"/>
+      <w:r>
+        <w:rPr>
+          <w:rFonts w:asciiTheme="majorEastAsia" w:eastAsiaTheme="majorEastAsia" w:hAnsiTheme="majorEastAsia"/>
+          <w:b/>
+          <w:bCs/>
+          <w:sz w:val="20"/>
+          <w:szCs w:val="20"/>
+        </w:rPr>
+        <w:t>RoBERTa</w:t>
+      </w:r>
+      <w:proofErr w:type="spellEnd"/>
+      <w:r>
+        <w:rPr>
+          <w:rFonts w:asciiTheme="majorEastAsia" w:eastAsiaTheme="majorEastAsia" w:hAnsiTheme="majorEastAsia" w:hint="eastAsia"/>
+          <w:b/>
+          <w:bCs/>
+          <w:sz w:val="20"/>
+          <w:szCs w:val="20"/>
+        </w:rPr>
+        <w:t>與其他</w:t>
+      </w:r>
+      <w:r>
+        <w:rPr>
+          <w:rFonts w:asciiTheme="majorEastAsia" w:eastAsiaTheme="majorEastAsia" w:hAnsiTheme="majorEastAsia" w:hint="eastAsia"/>
+          <w:b/>
+          <w:bCs/>
+          <w:sz w:val="20"/>
+          <w:szCs w:val="20"/>
+        </w:rPr>
+        <w:t>實驗樣本對</w:t>
+      </w:r>
+      <w:r>
+        <w:rPr>
+          <w:rFonts w:ascii="Times New Roman" w:eastAsiaTheme="majorEastAsia" w:hAnsi="Times New Roman" w:cs="Times New Roman"/>
+          <w:b/>
+          <w:bCs/>
+          <w:sz w:val="20"/>
+          <w:szCs w:val="20"/>
+        </w:rPr>
+        <w:t>SST-2: IMDb Dataset</w:t>
+      </w:r>
+      <w:r>
+        <w:rPr>
+          <w:rFonts w:asciiTheme="majorEastAsia" w:eastAsiaTheme="majorEastAsia" w:hAnsiTheme="majorEastAsia" w:hint="eastAsia"/>
+          <w:b/>
+          <w:bCs/>
+          <w:sz w:val="20"/>
+          <w:szCs w:val="20"/>
+        </w:rPr>
+        <w:t xml:space="preserve"> 進行實驗</w:t>
+      </w:r>
+    </w:p>
+    <w:p>
+      <w:pPr>
+        <w:autoSpaceDE w:val="0"/>
+        <w:autoSpaceDN w:val="0"/>
+        <w:adjustRightInd w:val="0"/>
+        <w:spacing w:line="360" w:lineRule="auto"/>
+        <w:ind w:left="640"/>
+        <w:rPr>
+          <w:rFonts w:asciiTheme="majorEastAsia" w:eastAsiaTheme="majorEastAsia" w:hAnsiTheme="majorEastAsia"/>
+          <w:sz w:val="24"/>
+          <w:szCs w:val="24"/>
+        </w:rPr>
+      </w:pPr>
+      <w:r>
+        <w:rPr>
+          <w:rFonts w:asciiTheme="majorEastAsia" w:eastAsiaTheme="majorEastAsia" w:hAnsiTheme="majorEastAsia"/>
           <w:noProof/>
-          <w:sz w:val="24"/>
-          <w:szCs w:val="24"/>
-        </w:rPr>
+          <w:sz w:val="20"/>
+          <w:szCs w:val="20"/>
+        </w:rPr>
+        <w:lastRenderedPageBreak/>
         <w:drawing>
-          <wp:anchor distT="0" distB="0" distL="114300" distR="114300" simplePos="0" relativeHeight="251692032" behindDoc="0" locked="0" layoutInCell="1" allowOverlap="1" wp14:anchorId="10BA2178" wp14:editId="2A15E923">
+          <wp:anchor distT="0" distB="0" distL="114300" distR="114300" simplePos="0" relativeHeight="251693056" behindDoc="0" locked="0" layoutInCell="1" allowOverlap="1" wp14:anchorId="6794EC01" wp14:editId="2F558A61">
             <wp:simplePos x="0" y="0"/>
             <wp:positionH relativeFrom="margin">
-              <wp:posOffset>66004</wp:posOffset>
+              <wp:posOffset>20320</wp:posOffset>
             </wp:positionH>
             <wp:positionV relativeFrom="paragraph">
-              <wp:posOffset>77994</wp:posOffset>
+              <wp:posOffset>2152650</wp:posOffset>
             </wp:positionV>
-            <wp:extent cx="5943600" cy="1507490"/>
+            <wp:extent cx="5943600" cy="1075690"/>
             <wp:effectExtent l="0" t="0" r="0" b="0"/>
             <wp:wrapSquare wrapText="bothSides"/>
-            <wp:docPr id="15" name="圖片 15"/>
+            <wp:docPr id="18" name="圖片 18"/>
             <wp:cNvGraphicFramePr>
               <a:graphicFrameLocks xmlns:a="http://schemas.openxmlformats.org/drawingml/2006/main" noChangeAspect="1"/>
             </wp:cNvGraphicFramePr>
@@ -13915,13 +15004,83 @@
               <a:graphicData uri="http://schemas.openxmlformats.org/drawingml/2006/picture">
                 <pic:pic xmlns:pic="http://schemas.openxmlformats.org/drawingml/2006/picture">
                   <pic:nvPicPr>
-                    <pic:cNvPr id="0" name="Picture 2"/>
+                    <pic:cNvPr id="0" name="Picture 3"/>
                     <pic:cNvPicPr>
                       <a:picLocks noChangeAspect="1" noChangeArrowheads="1"/>
                     </pic:cNvPicPr>
                   </pic:nvPicPr>
                   <pic:blipFill>
                     <a:blip r:embed="rId24" cstate="print">
+                      <a:extLst>
+                        <a:ext uri="{28A0092B-C50C-407E-A947-70E740481C1C}">
+                          <a14:useLocalDpi xmlns:a14="http://schemas.microsoft.com/office/drawing/2010/main" val="0"/>
+                        </a:ext>
+                      </a:extLst>
+                    </a:blip>
+                    <a:srcRect/>
+                    <a:stretch>
+                      <a:fillRect/>
+                    </a:stretch>
+                  </pic:blipFill>
+                  <pic:spPr bwMode="auto">
+                    <a:xfrm>
+                      <a:off x="0" y="0"/>
+                      <a:ext cx="5943600" cy="1075690"/>
+                    </a:xfrm>
+                    <a:prstGeom prst="rect">
+                      <a:avLst/>
+                    </a:prstGeom>
+                    <a:noFill/>
+                    <a:ln>
+                      <a:noFill/>
+                    </a:ln>
+                  </pic:spPr>
+                </pic:pic>
+              </a:graphicData>
+            </a:graphic>
+            <wp14:sizeRelH relativeFrom="page">
+              <wp14:pctWidth>0</wp14:pctWidth>
+            </wp14:sizeRelH>
+            <wp14:sizeRelV relativeFrom="page">
+              <wp14:pctHeight>0</wp14:pctHeight>
+            </wp14:sizeRelV>
+          </wp:anchor>
+        </w:drawing>
+      </w:r>
+      <w:r>
+        <w:rPr>
+          <w:rFonts w:asciiTheme="majorEastAsia" w:eastAsiaTheme="majorEastAsia" w:hAnsiTheme="majorEastAsia"/>
+          <w:noProof/>
+          <w:sz w:val="20"/>
+          <w:szCs w:val="20"/>
+        </w:rPr>
+        <w:drawing>
+          <wp:anchor distT="0" distB="0" distL="114300" distR="114300" simplePos="0" relativeHeight="251691008" behindDoc="0" locked="0" layoutInCell="1" allowOverlap="1" wp14:anchorId="2EE97DA0" wp14:editId="73EA684A">
+            <wp:simplePos x="0" y="0"/>
+            <wp:positionH relativeFrom="margin">
+              <wp:posOffset>31750</wp:posOffset>
+            </wp:positionH>
+            <wp:positionV relativeFrom="paragraph">
+              <wp:posOffset>0</wp:posOffset>
+            </wp:positionV>
+            <wp:extent cx="5943600" cy="1507490"/>
+            <wp:effectExtent l="0" t="0" r="0" b="0"/>
+            <wp:wrapSquare wrapText="bothSides"/>
+            <wp:docPr id="12" name="圖片 12"/>
+            <wp:cNvGraphicFramePr>
+              <a:graphicFrameLocks xmlns:a="http://schemas.openxmlformats.org/drawingml/2006/main" noChangeAspect="1"/>
+            </wp:cNvGraphicFramePr>
+            <a:graphic xmlns:a="http://schemas.openxmlformats.org/drawingml/2006/main">
+              <a:graphicData uri="http://schemas.openxmlformats.org/drawingml/2006/picture">
+                <pic:pic xmlns:pic="http://schemas.openxmlformats.org/drawingml/2006/picture">
+                  <pic:nvPicPr>
+                    <pic:cNvPr id="0" name="Picture 1"/>
+                    <pic:cNvPicPr>
+                      <a:picLocks noChangeAspect="1" noChangeArrowheads="1"/>
+                    </pic:cNvPicPr>
+                  </pic:nvPicPr>
+                  <pic:blipFill>
+                    <a:blip r:embed="rId25" cstate="print">
                       <a:extLst>
                         <a:ext uri="{28A0092B-C50C-407E-A947-70E740481C1C}">
                           <a14:useLocalDpi xmlns:a14="http://schemas.microsoft.com/office/drawing/2010/main" val="0"/>
@@ -13960,22 +15119,42 @@
       </w:r>
       <w:r>
         <w:rPr>
-          <w:rFonts w:asciiTheme="majorEastAsia" w:eastAsiaTheme="majorEastAsia" w:hAnsiTheme="majorEastAsia" w:hint="eastAsia"/>
+          <w:rFonts w:asciiTheme="majorEastAsia" w:eastAsiaTheme="majorEastAsia" w:hAnsiTheme="majorEastAsia"/>
           <w:b/>
           <w:bCs/>
           <w:sz w:val="20"/>
           <w:szCs w:val="20"/>
         </w:rPr>
-        <w:t>&lt;&lt;以</w:t>
-      </w:r>
-      <w:r>
-        <w:rPr>
-          <w:rFonts w:asciiTheme="majorEastAsia" w:eastAsiaTheme="majorEastAsia" w:hAnsiTheme="majorEastAsia" w:hint="eastAsia"/>
+        <w:t xml:space="preserve"> </w:t>
+      </w:r>
+      <w:r>
+        <w:rPr>
+          <w:rFonts w:asciiTheme="majorEastAsia" w:eastAsiaTheme="majorEastAsia" w:hAnsiTheme="majorEastAsia"/>
           <w:b/>
           <w:bCs/>
           <w:sz w:val="20"/>
           <w:szCs w:val="20"/>
         </w:rPr>
+        <w:br/>
+      </w:r>
+      <w:r>
+        <w:rPr>
+          <w:rFonts w:asciiTheme="majorEastAsia" w:eastAsiaTheme="majorEastAsia" w:hAnsiTheme="majorEastAsia" w:hint="eastAsia"/>
+          <w:b/>
+          <w:bCs/>
+          <w:sz w:val="20"/>
+          <w:szCs w:val="20"/>
+        </w:rPr>
+        <w:t>&lt;&lt;以</w:t>
+      </w:r>
+      <w:r>
+        <w:rPr>
+          <w:rFonts w:asciiTheme="majorEastAsia" w:eastAsiaTheme="majorEastAsia" w:hAnsiTheme="majorEastAsia" w:hint="eastAsia"/>
+          <w:b/>
+          <w:bCs/>
+          <w:sz w:val="20"/>
+          <w:szCs w:val="20"/>
+        </w:rPr>
         <w:t>E</w:t>
       </w:r>
       <w:r>
@@ -14028,32 +15207,38 @@
           <w:sz w:val="20"/>
           <w:szCs w:val="20"/>
         </w:rPr>
-        <w:t>SST-2: IMDb Dataset</w:t>
-      </w:r>
-      <w:r>
-        <w:rPr>
-          <w:rFonts w:asciiTheme="majorEastAsia" w:eastAsiaTheme="majorEastAsia" w:hAnsiTheme="majorEastAsia" w:hint="eastAsia"/>
+        <w:t>SST-5:</w:t>
+      </w:r>
+      <w:r>
+        <w:rPr>
+          <w:rFonts w:asciiTheme="majorEastAsia" w:eastAsiaTheme="majorEastAsia" w:hAnsiTheme="majorEastAsia"/>
           <w:b/>
           <w:bCs/>
           <w:sz w:val="20"/>
           <w:szCs w:val="20"/>
         </w:rPr>
+        <w:t xml:space="preserve"> </w:t>
+      </w:r>
+      <w:r>
+        <w:rPr>
+          <w:rFonts w:ascii="Times New Roman" w:eastAsiaTheme="majorEastAsia" w:hAnsi="Times New Roman" w:cs="Times New Roman"/>
+          <w:b/>
+          <w:bCs/>
+          <w:sz w:val="20"/>
+          <w:szCs w:val="20"/>
+        </w:rPr>
+        <w:t>Rotten Tomatoes Dataset</w:t>
+      </w:r>
+      <w:r>
+        <w:rPr>
+          <w:rFonts w:asciiTheme="majorEastAsia" w:eastAsiaTheme="majorEastAsia" w:hAnsiTheme="majorEastAsia" w:hint="eastAsia"/>
+          <w:b/>
+          <w:bCs/>
+          <w:sz w:val="20"/>
+          <w:szCs w:val="20"/>
+        </w:rPr>
         <w:t xml:space="preserve"> 進行實驗</w:t>
       </w:r>
-    </w:p>
-    <w:p>
-      <w:pPr>
-        <w:autoSpaceDE w:val="0"/>
-        <w:autoSpaceDN w:val="0"/>
-        <w:adjustRightInd w:val="0"/>
-        <w:spacing w:line="360" w:lineRule="auto"/>
-        <w:ind w:left="640"/>
-        <w:rPr>
-          <w:rFonts w:asciiTheme="majorEastAsia" w:eastAsiaTheme="majorEastAsia" w:hAnsiTheme="majorEastAsia"/>
-          <w:sz w:val="24"/>
-          <w:szCs w:val="24"/>
-        </w:rPr>
-      </w:pPr>
       <w:r>
         <w:rPr>
           <w:rFonts w:asciiTheme="majorEastAsia" w:eastAsiaTheme="majorEastAsia" w:hAnsiTheme="majorEastAsia"/>
@@ -14061,198 +15246,6 @@
           <w:sz w:val="20"/>
           <w:szCs w:val="20"/>
         </w:rPr>
-        <w:drawing>
-          <wp:anchor distT="0" distB="0" distL="114300" distR="114300" simplePos="0" relativeHeight="251693056" behindDoc="0" locked="0" layoutInCell="1" allowOverlap="1" wp14:anchorId="6794EC01" wp14:editId="15B6D632">
-            <wp:simplePos x="0" y="0"/>
-            <wp:positionH relativeFrom="margin">
-              <wp:posOffset>20804</wp:posOffset>
-            </wp:positionH>
-            <wp:positionV relativeFrom="paragraph">
-              <wp:posOffset>2121027</wp:posOffset>
-            </wp:positionV>
-            <wp:extent cx="5943600" cy="1075690"/>
-            <wp:effectExtent l="0" t="0" r="0" b="0"/>
-            <wp:wrapSquare wrapText="bothSides"/>
-            <wp:docPr id="18" name="圖片 18"/>
-            <wp:cNvGraphicFramePr>
-              <a:graphicFrameLocks xmlns:a="http://schemas.openxmlformats.org/drawingml/2006/main" noChangeAspect="1"/>
-            </wp:cNvGraphicFramePr>
-            <a:graphic xmlns:a="http://schemas.openxmlformats.org/drawingml/2006/main">
-              <a:graphicData uri="http://schemas.openxmlformats.org/drawingml/2006/picture">
-                <pic:pic xmlns:pic="http://schemas.openxmlformats.org/drawingml/2006/picture">
-                  <pic:nvPicPr>
-                    <pic:cNvPr id="0" name="Picture 3"/>
-                    <pic:cNvPicPr>
-                      <a:picLocks noChangeAspect="1" noChangeArrowheads="1"/>
-                    </pic:cNvPicPr>
-                  </pic:nvPicPr>
-                  <pic:blipFill>
-                    <a:blip r:embed="rId25" cstate="print">
-                      <a:extLst>
-                        <a:ext uri="{28A0092B-C50C-407E-A947-70E740481C1C}">
-                          <a14:useLocalDpi xmlns:a14="http://schemas.microsoft.com/office/drawing/2010/main" val="0"/>
-                        </a:ext>
-                      </a:extLst>
-                    </a:blip>
-                    <a:srcRect/>
-                    <a:stretch>
-                      <a:fillRect/>
-                    </a:stretch>
-                  </pic:blipFill>
-                  <pic:spPr bwMode="auto">
-                    <a:xfrm>
-                      <a:off x="0" y="0"/>
-                      <a:ext cx="5943600" cy="1075690"/>
-                    </a:xfrm>
-                    <a:prstGeom prst="rect">
-                      <a:avLst/>
-                    </a:prstGeom>
-                    <a:noFill/>
-                    <a:ln>
-                      <a:noFill/>
-                    </a:ln>
-                  </pic:spPr>
-                </pic:pic>
-              </a:graphicData>
-            </a:graphic>
-            <wp14:sizeRelH relativeFrom="page">
-              <wp14:pctWidth>0</wp14:pctWidth>
-            </wp14:sizeRelH>
-            <wp14:sizeRelV relativeFrom="page">
-              <wp14:pctHeight>0</wp14:pctHeight>
-            </wp14:sizeRelV>
-          </wp:anchor>
-        </w:drawing>
-      </w:r>
-      <w:r>
-        <w:rPr>
-          <w:rFonts w:asciiTheme="majorEastAsia" w:eastAsiaTheme="majorEastAsia" w:hAnsiTheme="majorEastAsia"/>
-          <w:b/>
-          <w:bCs/>
-          <w:sz w:val="20"/>
-          <w:szCs w:val="20"/>
-        </w:rPr>
-        <w:t xml:space="preserve"> </w:t>
-      </w:r>
-      <w:r>
-        <w:rPr>
-          <w:rFonts w:asciiTheme="majorEastAsia" w:eastAsiaTheme="majorEastAsia" w:hAnsiTheme="majorEastAsia"/>
-          <w:b/>
-          <w:bCs/>
-          <w:sz w:val="20"/>
-          <w:szCs w:val="20"/>
-        </w:rPr>
-        <w:br/>
-      </w:r>
-      <w:r>
-        <w:rPr>
-          <w:rFonts w:asciiTheme="majorEastAsia" w:eastAsiaTheme="majorEastAsia" w:hAnsiTheme="majorEastAsia" w:hint="eastAsia"/>
-          <w:b/>
-          <w:bCs/>
-          <w:sz w:val="20"/>
-          <w:szCs w:val="20"/>
-        </w:rPr>
-        <w:t>&lt;&lt;以</w:t>
-      </w:r>
-      <w:r>
-        <w:rPr>
-          <w:rFonts w:asciiTheme="majorEastAsia" w:eastAsiaTheme="majorEastAsia" w:hAnsiTheme="majorEastAsia" w:hint="eastAsia"/>
-          <w:b/>
-          <w:bCs/>
-          <w:sz w:val="20"/>
-          <w:szCs w:val="20"/>
-        </w:rPr>
-        <w:t>E</w:t>
-      </w:r>
-      <w:r>
-        <w:rPr>
-          <w:rFonts w:asciiTheme="majorEastAsia" w:eastAsiaTheme="majorEastAsia" w:hAnsiTheme="majorEastAsia"/>
-          <w:b/>
-          <w:bCs/>
-          <w:sz w:val="20"/>
-          <w:szCs w:val="20"/>
-        </w:rPr>
-        <w:t>DM-</w:t>
-      </w:r>
-      <w:proofErr w:type="spellStart"/>
-      <w:r>
-        <w:rPr>
-          <w:rFonts w:asciiTheme="majorEastAsia" w:eastAsiaTheme="majorEastAsia" w:hAnsiTheme="majorEastAsia"/>
-          <w:b/>
-          <w:bCs/>
-          <w:sz w:val="20"/>
-          <w:szCs w:val="20"/>
-        </w:rPr>
-        <w:t>RoBERTa</w:t>
-      </w:r>
-      <w:proofErr w:type="spellEnd"/>
-      <w:r>
-        <w:rPr>
-          <w:rFonts w:asciiTheme="majorEastAsia" w:eastAsiaTheme="majorEastAsia" w:hAnsiTheme="majorEastAsia" w:hint="eastAsia"/>
-          <w:b/>
-          <w:bCs/>
-          <w:sz w:val="20"/>
-          <w:szCs w:val="20"/>
-        </w:rPr>
-        <w:t>與其他</w:t>
-      </w:r>
-      <w:r>
-        <w:rPr>
-          <w:rFonts w:asciiTheme="majorEastAsia" w:eastAsiaTheme="majorEastAsia" w:hAnsiTheme="majorEastAsia" w:hint="eastAsia"/>
-          <w:b/>
-          <w:bCs/>
-          <w:sz w:val="20"/>
-          <w:szCs w:val="20"/>
-        </w:rPr>
-        <w:t>實驗樣本對</w:t>
-      </w:r>
-      <w:r>
-        <w:rPr>
-          <w:rFonts w:ascii="Times New Roman" w:eastAsiaTheme="majorEastAsia" w:hAnsi="Times New Roman" w:cs="Times New Roman"/>
-          <w:b/>
-          <w:bCs/>
-          <w:sz w:val="20"/>
-          <w:szCs w:val="20"/>
-        </w:rPr>
-        <w:t>SST-5:</w:t>
-      </w:r>
-      <w:r>
-        <w:rPr>
-          <w:rFonts w:asciiTheme="majorEastAsia" w:eastAsiaTheme="majorEastAsia" w:hAnsiTheme="majorEastAsia"/>
-          <w:b/>
-          <w:bCs/>
-          <w:sz w:val="20"/>
-          <w:szCs w:val="20"/>
-        </w:rPr>
-        <w:t xml:space="preserve"> </w:t>
-      </w:r>
-      <w:r>
-        <w:rPr>
-          <w:rFonts w:ascii="Times New Roman" w:eastAsiaTheme="majorEastAsia" w:hAnsi="Times New Roman" w:cs="Times New Roman"/>
-          <w:b/>
-          <w:bCs/>
-          <w:sz w:val="20"/>
-          <w:szCs w:val="20"/>
-        </w:rPr>
-        <w:t>Rotten Tomatoes Dataset</w:t>
-      </w:r>
-      <w:r>
-        <w:rPr>
-          <w:rFonts w:asciiTheme="majorEastAsia" w:eastAsiaTheme="majorEastAsia" w:hAnsiTheme="majorEastAsia" w:hint="eastAsia"/>
-          <w:b/>
-          <w:bCs/>
-          <w:sz w:val="20"/>
-          <w:szCs w:val="20"/>
-        </w:rPr>
-        <w:t xml:space="preserve"> 進行實驗</w:t>
-      </w:r>
-      <w:r>
-        <w:rPr>
-          <w:rFonts w:asciiTheme="majorEastAsia" w:eastAsiaTheme="majorEastAsia" w:hAnsiTheme="majorEastAsia"/>
-          <w:noProof/>
-          <w:sz w:val="20"/>
-          <w:szCs w:val="20"/>
-        </w:rPr>
         <w:t xml:space="preserve"> </w:t>
       </w:r>
       <w:r>
@@ -14265,12 +15258,22 @@
       </w:r>
       <w:r>
         <w:rPr>
-          <w:rFonts w:asciiTheme="majorEastAsia" w:eastAsiaTheme="majorEastAsia" w:hAnsiTheme="majorEastAsia" w:hint="eastAsia"/>
+          <w:rFonts w:asciiTheme="majorEastAsia" w:eastAsiaTheme="majorEastAsia" w:hAnsiTheme="majorEastAsia"/>
           <w:b/>
           <w:bCs/>
           <w:sz w:val="20"/>
           <w:szCs w:val="20"/>
         </w:rPr>
+        <w:br/>
+      </w:r>
+      <w:r>
+        <w:rPr>
+          <w:rFonts w:asciiTheme="majorEastAsia" w:eastAsiaTheme="majorEastAsia" w:hAnsiTheme="majorEastAsia" w:hint="eastAsia"/>
+          <w:b/>
+          <w:bCs/>
+          <w:sz w:val="20"/>
+          <w:szCs w:val="20"/>
+        </w:rPr>
         <w:t xml:space="preserve">&lt;&lt; </w:t>
       </w:r>
       <w:r>
@@ -14487,42 +15490,10 @@
         </w:rPr>
         <w:t>進行監督式微調完成模型訓練。</w:t>
       </w:r>
-      <w:r>
-        <w:rPr>
-          <w:rFonts w:asciiTheme="majorEastAsia" w:eastAsiaTheme="majorEastAsia" w:hAnsiTheme="majorEastAsia"/>
-          <w:sz w:val="24"/>
-          <w:szCs w:val="24"/>
-        </w:rPr>
-        <w:br/>
-      </w:r>
-      <w:r>
-        <w:rPr>
-          <w:rFonts w:asciiTheme="majorEastAsia" w:eastAsiaTheme="majorEastAsia" w:hAnsiTheme="majorEastAsia"/>
-          <w:sz w:val="24"/>
-          <w:szCs w:val="24"/>
-        </w:rPr>
-        <w:br/>
-      </w:r>
-      <w:r>
-        <w:rPr>
-          <w:rFonts w:asciiTheme="majorEastAsia" w:eastAsiaTheme="majorEastAsia" w:hAnsiTheme="majorEastAsia"/>
-          <w:sz w:val="24"/>
-          <w:szCs w:val="24"/>
-        </w:rPr>
-        <w:br/>
-      </w:r>
-      <w:r>
-        <w:rPr>
-          <w:rFonts w:asciiTheme="majorEastAsia" w:eastAsiaTheme="majorEastAsia" w:hAnsiTheme="majorEastAsia"/>
-          <w:sz w:val="24"/>
-          <w:szCs w:val="24"/>
-        </w:rPr>
-        <w:br/>
-      </w:r>
     </w:p>
     <w:tbl>
       <w:tblPr>
-        <w:tblStyle w:val="1"/>
+        <w:tblStyle w:val="11"/>
         <w:tblpPr w:leftFromText="180" w:rightFromText="180" w:vertAnchor="text" w:horzAnchor="margin" w:tblpXSpec="center" w:tblpY="541"/>
         <w:tblW w:w="10774" w:type="dxa"/>
         <w:tblLook w:val="04A0" w:firstRow="1" w:lastRow="0" w:firstColumn="1" w:lastColumn="0" w:noHBand="0" w:noVBand="1"/>
@@ -14562,7 +15533,6 @@
                 <w:bCs w:val="0"/>
                 <w:sz w:val="22"/>
               </w:rPr>
-              <w:lastRenderedPageBreak/>
               <w:br/>
             </w:r>
             <w:r>
@@ -15007,14 +15977,16 @@
         <w:autoSpaceDN w:val="0"/>
         <w:adjustRightInd w:val="0"/>
         <w:spacing w:line="480" w:lineRule="auto"/>
-        <w:ind w:left="640" w:firstLine="155"/>
+        <w:ind w:left="634" w:firstLine="158"/>
         <w:jc w:val="center"/>
+        <w:outlineLvl w:val="0"/>
         <w:rPr>
           <w:rFonts w:asciiTheme="majorEastAsia" w:eastAsiaTheme="majorEastAsia" w:hAnsiTheme="majorEastAsia"/>
           <w:sz w:val="24"/>
           <w:szCs w:val="24"/>
         </w:rPr>
       </w:pPr>
+      <w:bookmarkStart w:id="10" w:name="_Toc59549660"/>
       <w:r>
         <w:rPr>
           <w:rFonts w:asciiTheme="majorEastAsia" w:eastAsiaTheme="majorEastAsia" w:hAnsiTheme="majorEastAsia" w:hint="eastAsia"/>
@@ -15023,8 +15995,10 @@
           <w:sz w:val="32"/>
           <w:szCs w:val="32"/>
         </w:rPr>
+        <w:lastRenderedPageBreak/>
         <w:t>五、討論</w:t>
       </w:r>
+      <w:bookmarkEnd w:id="10"/>
     </w:p>
     <w:p>
       <w:pPr>
@@ -15462,9 +16436,98 @@
     </w:p>
     <w:p>
       <w:pPr>
+        <w:spacing w:after="40" w:line="360" w:lineRule="auto"/>
+        <w:ind w:left="640"/>
+        <w:rPr>
+          <w:rFonts w:asciiTheme="majorEastAsia" w:eastAsiaTheme="majorEastAsia" w:hAnsiTheme="majorEastAsia"/>
+          <w:sz w:val="24"/>
+          <w:szCs w:val="24"/>
+        </w:rPr>
+      </w:pPr>
+    </w:p>
+    <w:p>
+      <w:pPr>
+        <w:spacing w:after="40" w:line="360" w:lineRule="auto"/>
+        <w:ind w:left="640"/>
+        <w:rPr>
+          <w:rFonts w:asciiTheme="majorEastAsia" w:eastAsiaTheme="majorEastAsia" w:hAnsiTheme="majorEastAsia"/>
+          <w:sz w:val="24"/>
+          <w:szCs w:val="24"/>
+        </w:rPr>
+      </w:pPr>
+    </w:p>
+    <w:p>
+      <w:pPr>
+        <w:spacing w:after="40" w:line="360" w:lineRule="auto"/>
+        <w:ind w:left="640"/>
+        <w:rPr>
+          <w:rFonts w:asciiTheme="majorEastAsia" w:eastAsiaTheme="majorEastAsia" w:hAnsiTheme="majorEastAsia"/>
+          <w:sz w:val="24"/>
+          <w:szCs w:val="24"/>
+        </w:rPr>
+      </w:pPr>
+    </w:p>
+    <w:p>
+      <w:pPr>
+        <w:spacing w:after="40" w:line="360" w:lineRule="auto"/>
+        <w:ind w:left="640"/>
+        <w:rPr>
+          <w:rFonts w:asciiTheme="majorEastAsia" w:eastAsiaTheme="majorEastAsia" w:hAnsiTheme="majorEastAsia"/>
+          <w:sz w:val="24"/>
+          <w:szCs w:val="24"/>
+        </w:rPr>
+      </w:pPr>
+    </w:p>
+    <w:p>
+      <w:pPr>
+        <w:spacing w:after="40" w:line="360" w:lineRule="auto"/>
+        <w:ind w:left="640"/>
+        <w:rPr>
+          <w:rFonts w:asciiTheme="majorEastAsia" w:eastAsiaTheme="majorEastAsia" w:hAnsiTheme="majorEastAsia"/>
+          <w:sz w:val="24"/>
+          <w:szCs w:val="24"/>
+        </w:rPr>
+      </w:pPr>
+    </w:p>
+    <w:p>
+      <w:pPr>
+        <w:spacing w:after="40" w:line="360" w:lineRule="auto"/>
+        <w:ind w:left="640"/>
+        <w:rPr>
+          <w:rFonts w:asciiTheme="majorEastAsia" w:eastAsiaTheme="majorEastAsia" w:hAnsiTheme="majorEastAsia"/>
+          <w:sz w:val="24"/>
+          <w:szCs w:val="24"/>
+        </w:rPr>
+      </w:pPr>
+    </w:p>
+    <w:p>
+      <w:pPr>
+        <w:spacing w:after="40" w:line="360" w:lineRule="auto"/>
+        <w:ind w:left="640"/>
+        <w:rPr>
+          <w:rFonts w:asciiTheme="majorEastAsia" w:eastAsiaTheme="majorEastAsia" w:hAnsiTheme="majorEastAsia"/>
+          <w:sz w:val="24"/>
+          <w:szCs w:val="24"/>
+        </w:rPr>
+      </w:pPr>
+    </w:p>
+    <w:p>
+      <w:pPr>
+        <w:spacing w:after="40" w:line="360" w:lineRule="auto"/>
+        <w:ind w:left="640"/>
+        <w:rPr>
+          <w:rFonts w:asciiTheme="majorEastAsia" w:eastAsiaTheme="majorEastAsia" w:hAnsiTheme="majorEastAsia"/>
+          <w:sz w:val="24"/>
+          <w:szCs w:val="24"/>
+        </w:rPr>
+      </w:pPr>
+    </w:p>
+    <w:p>
+      <w:pPr>
         <w:spacing w:after="40"/>
         <w:ind w:firstLineChars="200" w:firstLine="641"/>
         <w:jc w:val="center"/>
+        <w:outlineLvl w:val="0"/>
         <w:rPr>
           <w:rFonts w:asciiTheme="majorEastAsia" w:eastAsiaTheme="majorEastAsia" w:hAnsiTheme="majorEastAsia"/>
           <w:b/>
@@ -15473,6 +16536,7 @@
           <w:szCs w:val="32"/>
         </w:rPr>
       </w:pPr>
+      <w:bookmarkStart w:id="11" w:name="_Toc59549661"/>
       <w:r>
         <w:rPr>
           <w:rFonts w:asciiTheme="majorEastAsia" w:eastAsiaTheme="majorEastAsia" w:hAnsiTheme="majorEastAsia" w:hint="eastAsia"/>
@@ -15481,8 +16545,10 @@
           <w:sz w:val="32"/>
           <w:szCs w:val="32"/>
         </w:rPr>
+        <w:lastRenderedPageBreak/>
         <w:t>六、參考文獻</w:t>
       </w:r>
+      <w:bookmarkEnd w:id="11"/>
       <w:r>
         <w:rPr>
           <w:rFonts w:asciiTheme="majorEastAsia" w:eastAsiaTheme="majorEastAsia" w:hAnsiTheme="majorEastAsia"/>
@@ -16414,9 +17480,11 @@
       </w:pPr>
     </w:p>
     <w:sectPr>
+      <w:footerReference w:type="default" r:id="rId26"/>
       <w:pgSz w:w="12240" w:h="15840"/>
       <w:pgMar w:top="1440" w:right="1440" w:bottom="1440" w:left="1440" w:header="227" w:footer="227" w:gutter="0"/>
       <w:cols w:space="720"/>
+      <w:titlePg/>
       <w:docGrid w:linePitch="360"/>
     </w:sectPr>
   </w:body>
@@ -16446,6 +17514,51 @@
     </w:p>
   </w:endnote>
 </w:endnotes>
+</file>
+
+<file path=word/footer1.xml><?xml version="1.0" encoding="utf-8"?>
+<w:ftr xmlns:wpc="http://schemas.microsoft.com/office/word/2010/wordprocessingCanvas" xmlns:cx="http://schemas.microsoft.com/office/drawing/2014/chartex" xmlns:cx1="http://schemas.microsoft.com/office/drawing/2015/9/8/chartex" xmlns:cx2="http://schemas.microsoft.com/office/drawing/2015/10/21/chartex" xmlns:cx3="http://schemas.microsoft.com/office/drawing/2016/5/9/chartex" xmlns:cx4="http://schemas.microsoft.com/office/drawing/2016/5/10/chartex" xmlns:cx5="http://schemas.microsoft.com/office/drawing/2016/5/11/chartex" xmlns:cx6="http://schemas.microsoft.com/office/drawing/2016/5/12/chartex" xmlns:cx7="http://schemas.microsoft.com/office/drawing/2016/5/13/chartex" xmlns:cx8="http://schemas.microsoft.com/office/drawing/2016/5/14/chartex" xmlns:mc="http://schemas.openxmlformats.org/markup-compatibility/2006" xmlns:aink="http://schemas.microsoft.com/office/drawing/2016/ink" xmlns:am3d="http://schemas.microsoft.com/office/drawing/2017/model3d" xmlns:o="urn:schemas-microsoft-com:office:office" xmlns:r="http://schemas.openxmlformats.org/officeDocument/2006/relationships" xmlns:m="http://schemas.openxmlformats.org/officeDocument/2006/math" xmlns:v="urn:schemas-microsoft-com:vml" xmlns:wp14="http://schemas.microsoft.com/office/word/2010/wordprocessingDrawing" xmlns:wp="http://schemas.openxmlformats.org/drawingml/2006/wordprocessingDrawing" xmlns:w10="urn:schemas-microsoft-com:office:word" xmlns:w="http://schemas.openxmlformats.org/wordprocessingml/2006/main" xmlns:w14="http://schemas.microsoft.com/office/word/2010/wordml" xmlns:w15="http://schemas.microsoft.com/office/word/2012/wordml" xmlns:w16cex="http://schemas.microsoft.com/office/word/2018/wordml/cex" xmlns:w16cid="http://schemas.microsoft.com/office/word/2016/wordml/cid" xmlns:w16="http://schemas.microsoft.com/office/word/2018/wordml" xmlns:w16se="http://schemas.microsoft.com/office/word/2015/wordml/symex" xmlns:wpg="http://schemas.microsoft.com/office/word/2010/wordprocessingGroup" xmlns:wpi="http://schemas.microsoft.com/office/word/2010/wordprocessingInk" xmlns:wne="http://schemas.microsoft.com/office/word/2006/wordml" xmlns:wps="http://schemas.microsoft.com/office/word/2010/wordprocessingShape" mc:Ignorable="w14 w15 w16se w16cid w16 w16cex wp14">
+  <w:sdt>
+    <w:sdtPr>
+      <w:id w:val="-327595995"/>
+      <w:docPartObj>
+        <w:docPartGallery w:val="Page Numbers (Bottom of Page)"/>
+        <w:docPartUnique/>
+      </w:docPartObj>
+    </w:sdtPr>
+    <w:sdtContent>
+      <w:p>
+        <w:pPr>
+          <w:pStyle w:val="a5"/>
+          <w:jc w:val="center"/>
+        </w:pPr>
+        <w:r>
+          <w:fldChar w:fldCharType="begin"/>
+        </w:r>
+        <w:r>
+          <w:instrText>PAGE   \* MERGEFORMAT</w:instrText>
+        </w:r>
+        <w:r>
+          <w:fldChar w:fldCharType="separate"/>
+        </w:r>
+        <w:r>
+          <w:rPr>
+            <w:lang w:val="zh-TW"/>
+          </w:rPr>
+          <w:t>2</w:t>
+        </w:r>
+        <w:r>
+          <w:fldChar w:fldCharType="end"/>
+        </w:r>
+      </w:p>
+    </w:sdtContent>
+  </w:sdt>
+  <w:p>
+    <w:pPr>
+      <w:pStyle w:val="a5"/>
+    </w:pPr>
+  </w:p>
+</w:ftr>
 </file>
 
 <file path=word/footnotes.xml><?xml version="1.0" encoding="utf-8"?>
@@ -17825,6 +18938,27 @@
     <w:name w:val="Normal"/>
     <w:qFormat/>
   </w:style>
+  <w:style w:type="paragraph" w:styleId="1">
+    <w:name w:val="heading 1"/>
+    <w:basedOn w:val="a"/>
+    <w:next w:val="a"/>
+    <w:link w:val="10"/>
+    <w:uiPriority w:val="9"/>
+    <w:qFormat/>
+    <w:rsid w:val="003F50B9"/>
+    <w:pPr>
+      <w:keepNext/>
+      <w:keepLines/>
+      <w:spacing w:before="240" w:after="0"/>
+      <w:outlineLvl w:val="0"/>
+    </w:pPr>
+    <w:rPr>
+      <w:rFonts w:asciiTheme="majorHAnsi" w:eastAsiaTheme="majorEastAsia" w:hAnsiTheme="majorHAnsi" w:cstheme="majorBidi"/>
+      <w:color w:val="2F5496" w:themeColor="accent1" w:themeShade="BF"/>
+      <w:sz w:val="32"/>
+      <w:szCs w:val="32"/>
+    </w:rPr>
+  </w:style>
   <w:style w:type="character" w:default="1" w:styleId="a0">
     <w:name w:val="Default Paragraph Font"/>
     <w:uiPriority w:val="1"/>
@@ -18005,7 +19139,7 @@
       <w:iCs/>
     </w:rPr>
   </w:style>
-  <w:style w:type="table" w:styleId="1">
+  <w:style w:type="table" w:styleId="11">
     <w:name w:val="Plain Table 1"/>
     <w:basedOn w:val="a1"/>
     <w:uiPriority w:val="41"/>
@@ -18071,6 +19205,89 @@
         <w:shd w:val="clear" w:color="auto" w:fill="F2F2F2" w:themeFill="background1" w:themeFillShade="F2"/>
       </w:tcPr>
     </w:tblStylePr>
+  </w:style>
+  <w:style w:type="character" w:customStyle="1" w:styleId="10">
+    <w:name w:val="標題 1 字元"/>
+    <w:basedOn w:val="a0"/>
+    <w:link w:val="1"/>
+    <w:uiPriority w:val="9"/>
+    <w:rsid w:val="003F50B9"/>
+    <w:rPr>
+      <w:rFonts w:asciiTheme="majorHAnsi" w:eastAsiaTheme="majorEastAsia" w:hAnsiTheme="majorHAnsi" w:cstheme="majorBidi"/>
+      <w:color w:val="2F5496" w:themeColor="accent1" w:themeShade="BF"/>
+      <w:sz w:val="32"/>
+      <w:szCs w:val="32"/>
+    </w:rPr>
+  </w:style>
+  <w:style w:type="paragraph" w:styleId="a9">
+    <w:name w:val="TOC Heading"/>
+    <w:basedOn w:val="1"/>
+    <w:next w:val="a"/>
+    <w:uiPriority w:val="39"/>
+    <w:unhideWhenUsed/>
+    <w:qFormat/>
+    <w:rsid w:val="003F50B9"/>
+    <w:pPr>
+      <w:outlineLvl w:val="9"/>
+    </w:pPr>
+  </w:style>
+  <w:style w:type="paragraph" w:styleId="2">
+    <w:name w:val="toc 2"/>
+    <w:basedOn w:val="a"/>
+    <w:next w:val="a"/>
+    <w:autoRedefine/>
+    <w:uiPriority w:val="39"/>
+    <w:unhideWhenUsed/>
+    <w:rsid w:val="003F50B9"/>
+    <w:pPr>
+      <w:spacing w:after="100"/>
+      <w:ind w:left="220"/>
+    </w:pPr>
+    <w:rPr>
+      <w:rFonts w:cs="Times New Roman"/>
+    </w:rPr>
+  </w:style>
+  <w:style w:type="paragraph" w:styleId="12">
+    <w:name w:val="toc 1"/>
+    <w:basedOn w:val="a"/>
+    <w:next w:val="a"/>
+    <w:autoRedefine/>
+    <w:uiPriority w:val="39"/>
+    <w:unhideWhenUsed/>
+    <w:rsid w:val="003F50B9"/>
+    <w:pPr>
+      <w:spacing w:after="100"/>
+    </w:pPr>
+    <w:rPr>
+      <w:rFonts w:cs="Times New Roman"/>
+    </w:rPr>
+  </w:style>
+  <w:style w:type="paragraph" w:styleId="3">
+    <w:name w:val="toc 3"/>
+    <w:basedOn w:val="a"/>
+    <w:next w:val="a"/>
+    <w:autoRedefine/>
+    <w:uiPriority w:val="39"/>
+    <w:unhideWhenUsed/>
+    <w:rsid w:val="003F50B9"/>
+    <w:pPr>
+      <w:spacing w:after="100"/>
+      <w:ind w:left="440"/>
+    </w:pPr>
+    <w:rPr>
+      <w:rFonts w:cs="Times New Roman"/>
+    </w:rPr>
+  </w:style>
+  <w:style w:type="character" w:styleId="aa">
+    <w:name w:val="Hyperlink"/>
+    <w:basedOn w:val="a0"/>
+    <w:uiPriority w:val="99"/>
+    <w:unhideWhenUsed/>
+    <w:rsid w:val="003F50B9"/>
+    <w:rPr>
+      <w:color w:val="0563C1" w:themeColor="hyperlink"/>
+      <w:u w:val="single"/>
+    </w:rPr>
   </w:style>
 </w:styles>
 </file>

</xml_diff>